<commit_message>
continuação da elaboração de documenntação do projeto
</commit_message>
<xml_diff>
--- a/docs/std-front-card-animated-css.docx
+++ b/docs/std-front-card-animated-css.docx
@@ -4,7 +4,7 @@
   <w:body>
     <w:p>
       <w:pPr>
-        <w:pStyle w:val="34"/>
+        <w:pStyle w:val="674"/>
         <w:pBdr/>
         <w:spacing/>
         <w:ind/>
@@ -40,11 +40,10 @@
         <w:br w:type="page" w:clear="all"/>
       </w:r>
       <w:r/>
-      <w:r/>
     </w:p>
     <w:p>
       <w:pPr>
-        <w:pStyle w:val="13"/>
+        <w:pStyle w:val="656"/>
         <w:pBdr/>
         <w:spacing/>
         <w:ind/>
@@ -54,6 +53,14 @@
         <w:t xml:space="preserve">Índice</w:t>
       </w:r>
       <w:r/>
+    </w:p>
+    <w:p>
+      <w:pPr>
+        <w:pBdr/>
+        <w:spacing/>
+        <w:ind/>
+        <w:rPr/>
+      </w:pPr>
       <w:r/>
       <w:r/>
     </w:p>
@@ -64,25 +71,14 @@
         <w:ind/>
         <w:rPr/>
       </w:pPr>
-      <w:r/>
-      <w:r/>
-    </w:p>
-    <w:p>
-      <w:pPr>
-        <w:pBdr/>
-        <w:spacing/>
-        <w:ind/>
-        <w:rPr/>
-      </w:pPr>
       <w:r>
         <w:br w:type="page" w:clear="all"/>
       </w:r>
       <w:r/>
-      <w:r/>
     </w:p>
     <w:p>
       <w:pPr>
-        <w:pStyle w:val="13"/>
+        <w:pStyle w:val="656"/>
         <w:pBdr/>
         <w:spacing/>
         <w:ind/>
@@ -95,7 +91,6 @@
         <w:t xml:space="preserve">ão</w:t>
       </w:r>
       <w:r/>
-      <w:r/>
     </w:p>
     <w:p>
       <w:pPr>
@@ -112,17 +107,26 @@
       <w:r>
         <w:t xml:space="preserve">ão sobre o projeto de cards animados em uma pagina web usando HTML e CSS.</w:t>
       </w:r>
-      <w:r/>
-    </w:p>
-    <w:p>
-      <w:pPr>
-        <w:pBdr/>
-        <w:spacing/>
-        <w:ind/>
+      <w:r>
         <w:rPr>
           <w:highlight w:val="none"/>
         </w:rPr>
-      </w:pPr>
+      </w:r>
+    </w:p>
+    <w:p>
+      <w:pPr>
+        <w:pBdr/>
+        <w:spacing/>
+        <w:ind/>
+        <w:rPr>
+          <w:highlight w:val="none"/>
+        </w:rPr>
+      </w:pPr>
+      <w:r>
+        <w:rPr>
+          <w:highlight w:val="none"/>
+        </w:rPr>
+      </w:r>
       <w:r>
         <w:rPr>
           <w:highlight w:val="none"/>
@@ -156,7 +160,7 @@
     </w:p>
     <w:p>
       <w:pPr>
-        <w:pStyle w:val="13"/>
+        <w:pStyle w:val="656"/>
         <w:pBdr/>
         <w:spacing/>
         <w:ind/>
@@ -170,12 +174,15 @@
         </w:rPr>
         <w:t xml:space="preserve">Tecnologias utilizadas</w:t>
       </w:r>
-      <w:r/>
-      <w:r/>
+      <w:r>
+        <w:rPr>
+          <w:highlight w:val="none"/>
+        </w:rPr>
+      </w:r>
     </w:p>
     <w:p>
       <w:pPr>
-        <w:pStyle w:val="15"/>
+        <w:pStyle w:val="658"/>
         <w:pBdr/>
         <w:spacing/>
         <w:ind/>
@@ -207,8 +214,11 @@
       <w:r>
         <w:t xml:space="preserve">ítulos, links, paragrafos, etc.</w:t>
       </w:r>
-      <w:r/>
-      <w:r/>
+      <w:r>
+        <w:rPr>
+          <w:highlight w:val="none"/>
+        </w:rPr>
+      </w:r>
     </w:p>
     <w:p>
       <w:pPr>
@@ -236,10 +246,15 @@
           <w:highlight w:val="none"/>
         </w:rPr>
       </w:r>
+      <w:r>
+        <w:rPr>
+          <w:highlight w:val="none"/>
+        </w:rPr>
+      </w:r>
     </w:p>
     <w:p>
       <w:pPr>
-        <w:pStyle w:val="15"/>
+        <w:pStyle w:val="658"/>
         <w:pBdr/>
         <w:spacing/>
         <w:ind/>
@@ -256,6 +271,7 @@
           <w:highlight w:val="none"/>
         </w:rPr>
       </w:r>
+      <w:r/>
     </w:p>
     <w:p>
       <w:pPr>
@@ -278,7 +294,11 @@
       <w:r>
         <w:t xml:space="preserve">é feita com essa tecnologia.</w:t>
       </w:r>
-      <w:r/>
+      <w:r>
+        <w:rPr>
+          <w:highlight w:val="none"/>
+        </w:rPr>
+      </w:r>
     </w:p>
     <w:p>
       <w:pPr>
@@ -306,16 +326,26 @@
           <w:highlight w:val="none"/>
         </w:rPr>
       </w:r>
-    </w:p>
-    <w:p>
-      <w:pPr>
-        <w:pBdr/>
-        <w:spacing/>
-        <w:ind/>
+      <w:r>
         <w:rPr>
           <w:highlight w:val="none"/>
         </w:rPr>
-      </w:pPr>
+      </w:r>
+    </w:p>
+    <w:p>
+      <w:pPr>
+        <w:pBdr/>
+        <w:spacing/>
+        <w:ind/>
+        <w:rPr>
+          <w:highlight w:val="none"/>
+        </w:rPr>
+      </w:pPr>
+      <w:r>
+        <w:rPr>
+          <w:highlight w:val="none"/>
+        </w:rPr>
+      </w:r>
       <w:r>
         <w:rPr>
           <w:highlight w:val="none"/>
@@ -349,7 +379,7 @@
     </w:p>
     <w:p>
       <w:pPr>
-        <w:pStyle w:val="13"/>
+        <w:pStyle w:val="656"/>
         <w:pBdr/>
         <w:spacing/>
         <w:ind/>
@@ -363,8 +393,11 @@
         </w:rPr>
         <w:t xml:space="preserve">Estrutura</w:t>
       </w:r>
-      <w:r/>
-      <w:r/>
+      <w:r>
+        <w:rPr>
+          <w:highlight w:val="none"/>
+        </w:rPr>
+      </w:r>
     </w:p>
     <w:p>
       <w:pPr>
@@ -393,7 +426,11 @@
       <w:r>
         <w:t xml:space="preserve">é um contexto que mostra bem a ideia de usar cards animados.</w:t>
       </w:r>
-      <w:r/>
+      <w:r>
+        <w:rPr>
+          <w:highlight w:val="none"/>
+        </w:rPr>
+      </w:r>
     </w:p>
     <w:p>
       <w:pPr>
@@ -491,7 +528,7 @@
     </w:p>
     <w:p>
       <w:pPr>
-        <w:pStyle w:val="621"/>
+        <w:pStyle w:val="836"/>
         <w:numPr>
           <w:ilvl w:val="0"/>
           <w:numId w:val="1"/>
@@ -518,10 +555,11 @@
           <w:highlight w:val="none"/>
         </w:rPr>
       </w:r>
+      <w:r/>
     </w:p>
     <w:p>
       <w:pPr>
-        <w:pStyle w:val="621"/>
+        <w:pStyle w:val="836"/>
         <w:numPr>
           <w:ilvl w:val="0"/>
           <w:numId w:val="1"/>
@@ -548,6 +586,7 @@
           <w:highlight w:val="none"/>
         </w:rPr>
       </w:r>
+      <w:r/>
     </w:p>
     <w:p>
       <w:pPr>
@@ -561,7 +600,7 @@
     </w:p>
     <w:p>
       <w:pPr>
-        <w:pStyle w:val="15"/>
+        <w:pStyle w:val="658"/>
         <w:pBdr/>
         <w:spacing/>
         <w:ind/>
@@ -584,13 +623,58 @@
           <w:highlight w:val="none"/>
         </w:rPr>
       </w:r>
+      <w:r/>
     </w:p>
     <w:p>
       <w:pPr>
+        <w:pStyle w:val="660"/>
         <w:pBdr/>
         <w:spacing/>
         <w:ind/>
         <w:rPr/>
+      </w:pPr>
+      <w:r>
+        <w:t xml:space="preserve">Definiç</w:t>
+      </w:r>
+      <w:r>
+        <w:t xml:space="preserve">ão que afeta todos os elementos do documento</w:t>
+      </w:r>
+      <w:r/>
+    </w:p>
+    <w:p>
+      <w:pPr>
+        <w:pBdr/>
+        <w:spacing/>
+        <w:ind/>
+        <w:rPr/>
+      </w:pPr>
+      <w:r/>
+      <w:r/>
+    </w:p>
+    <w:p>
+      <w:pPr>
+        <w:pStyle w:val="660"/>
+        <w:pBdr/>
+        <w:spacing/>
+        <w:ind/>
+        <w:rPr/>
+      </w:pPr>
+      <w:r>
+        <w:t xml:space="preserve">Organizaç</w:t>
+      </w:r>
+      <w:r>
+        <w:t xml:space="preserve">ão dos cards na tela</w:t>
+      </w:r>
+      <w:r/>
+    </w:p>
+    <w:p>
+      <w:pPr>
+        <w:pBdr/>
+        <w:spacing/>
+        <w:ind/>
+        <w:rPr>
+          <w:highlight w:val="none"/>
+        </w:rPr>
       </w:pPr>
       <w:r>
         <w:t xml:space="preserve">Em sua estrutura foi criado uma </w:t>
@@ -613,7 +697,7 @@
         <w:t xml:space="preserve">container </w:t>
       </w:r>
       <w:r>
-        <w:t xml:space="preserve">que vai comporte os </w:t>
+        <w:t xml:space="preserve">que vai comportar os </w:t>
       </w:r>
       <w:r>
         <w:rPr>
@@ -629,6 +713,80 @@
         <w:t xml:space="preserve">ão.</w:t>
       </w:r>
       <w:r/>
+    </w:p>
+    <w:p>
+      <w:pPr>
+        <w:pBdr/>
+        <w:spacing/>
+        <w:ind/>
+        <w:rPr>
+          <w:highlight w:val="none"/>
+        </w:rPr>
+      </w:pPr>
+      <w:r>
+        <w:t xml:space="preserve">Para a disposiç</w:t>
+      </w:r>
+      <w:r>
+        <w:t xml:space="preserve">ão de cards na tela </w:t>
+      </w:r>
+      <w:r>
+        <w:t xml:space="preserve">é o usado o conceito de grid, ent</w:t>
+      </w:r>
+      <w:r>
+        <w:t xml:space="preserve">ão uma &lt;div&gt; com a classe </w:t>
+      </w:r>
+      <w:r>
+        <w:rPr>
+          <w:rFonts w:ascii="Nimbus Mono PS" w:hAnsi="Nimbus Mono PS" w:eastAsia="Nimbus Mono PS" w:cs="Nimbus Mono PS"/>
+        </w:rPr>
+        <w:t xml:space="preserve">.card-grid </w:t>
+      </w:r>
+      <w:r>
+        <w:t xml:space="preserve">vai organizar na tela de forma din</w:t>
+      </w:r>
+      <w:r>
+        <w:t xml:space="preserve">âmica todo o conte</w:t>
+      </w:r>
+      <w:r>
+        <w:t xml:space="preserve">údo para se adequar na tela dependendo do dispositivo.</w:t>
+      </w:r>
+      <w:r/>
+    </w:p>
+    <w:p>
+      <w:pPr>
+        <w:pBdr/>
+        <w:spacing/>
+        <w:ind/>
+        <w:rPr/>
+      </w:pPr>
+      <w:r>
+        <w:rPr>
+          <w:highlight w:val="none"/>
+        </w:rPr>
+      </w:r>
+      <w:r>
+        <w:rPr>
+          <w:highlight w:val="none"/>
+        </w:rPr>
+      </w:r>
+    </w:p>
+    <w:p>
+      <w:pPr>
+        <w:pBdr/>
+        <w:spacing/>
+        <w:ind/>
+        <w:rPr/>
+      </w:pPr>
+      <w:r>
+        <w:rPr>
+          <w:highlight w:val="none"/>
+        </w:rPr>
+      </w:r>
+      <w:r>
+        <w:rPr>
+          <w:highlight w:val="none"/>
+        </w:rPr>
+      </w:r>
     </w:p>
     <w:sectPr>
       <w:footnotePr/>
@@ -652,7 +810,6 @@
         <w:ind/>
         <w:rPr/>
       </w:pPr>
-      <w:r/>
       <w:r>
         <w:separator/>
       </w:r>
@@ -667,7 +824,6 @@
         <w:ind/>
         <w:rPr/>
       </w:pPr>
-      <w:r/>
       <w:r>
         <w:continuationSeparator/>
       </w:r>
@@ -687,7 +843,6 @@
         <w:ind/>
         <w:rPr/>
       </w:pPr>
-      <w:r/>
       <w:r>
         <w:separator/>
       </w:r>
@@ -702,7 +857,6 @@
         <w:ind/>
         <w:rPr/>
       </w:pPr>
-      <w:r/>
       <w:r>
         <w:continuationSeparator/>
       </w:r>
@@ -1006,11 +1160,11 @@
     <w:lsdException w:name="Bibliography" w:uiPriority="37"/>
     <w:lsdException w:name="TOC Heading" w:uiPriority="39" w:qFormat="1"/>
   </w:latentStyles>
-  <w:style w:type="paragraph" w:styleId="13">
+  <w:style w:type="paragraph" w:styleId="656">
     <w:name w:val="Heading 1"/>
-    <w:basedOn w:val="617"/>
-    <w:next w:val="617"/>
-    <w:link w:val="14"/>
+    <w:basedOn w:val="832"/>
+    <w:next w:val="832"/>
+    <w:link w:val="657"/>
     <w:uiPriority w:val="9"/>
     <w:qFormat/>
     <w:pPr>
@@ -1027,10 +1181,9 @@
       <w:szCs w:val="40"/>
     </w:rPr>
   </w:style>
-  <w:style w:type="character" w:styleId="14">
+  <w:style w:type="character" w:styleId="657">
     <w:name w:val="Heading 1 Char"/>
-    <w:basedOn w:val="11"/>
-    <w:link w:val="13"/>
+    <w:link w:val="656"/>
     <w:uiPriority w:val="9"/>
     <w:pPr>
       <w:pBdr/>
@@ -1043,11 +1196,11 @@
       <w:szCs w:val="40"/>
     </w:rPr>
   </w:style>
-  <w:style w:type="paragraph" w:styleId="15">
+  <w:style w:type="paragraph" w:styleId="658">
     <w:name w:val="Heading 2"/>
-    <w:basedOn w:val="617"/>
-    <w:next w:val="617"/>
-    <w:link w:val="16"/>
+    <w:basedOn w:val="832"/>
+    <w:next w:val="832"/>
+    <w:link w:val="659"/>
     <w:uiPriority w:val="9"/>
     <w:unhideWhenUsed/>
     <w:qFormat/>
@@ -1064,10 +1217,9 @@
       <w:sz w:val="34"/>
     </w:rPr>
   </w:style>
-  <w:style w:type="character" w:styleId="16">
+  <w:style w:type="character" w:styleId="659">
     <w:name w:val="Heading 2 Char"/>
-    <w:basedOn w:val="11"/>
-    <w:link w:val="15"/>
+    <w:link w:val="658"/>
     <w:uiPriority w:val="9"/>
     <w:pPr>
       <w:pBdr/>
@@ -1079,11 +1231,11 @@
       <w:sz w:val="34"/>
     </w:rPr>
   </w:style>
-  <w:style w:type="paragraph" w:styleId="17">
+  <w:style w:type="paragraph" w:styleId="660">
     <w:name w:val="Heading 3"/>
-    <w:basedOn w:val="617"/>
-    <w:next w:val="617"/>
-    <w:link w:val="18"/>
+    <w:basedOn w:val="832"/>
+    <w:next w:val="832"/>
+    <w:link w:val="661"/>
     <w:uiPriority w:val="9"/>
     <w:unhideWhenUsed/>
     <w:qFormat/>
@@ -1101,10 +1253,9 @@
       <w:szCs w:val="30"/>
     </w:rPr>
   </w:style>
-  <w:style w:type="character" w:styleId="18">
+  <w:style w:type="character" w:styleId="661">
     <w:name w:val="Heading 3 Char"/>
-    <w:basedOn w:val="11"/>
-    <w:link w:val="17"/>
+    <w:link w:val="660"/>
     <w:uiPriority w:val="9"/>
     <w:pPr>
       <w:pBdr/>
@@ -1117,11 +1268,11 @@
       <w:szCs w:val="30"/>
     </w:rPr>
   </w:style>
-  <w:style w:type="paragraph" w:styleId="19">
+  <w:style w:type="paragraph" w:styleId="662">
     <w:name w:val="Heading 4"/>
-    <w:basedOn w:val="617"/>
-    <w:next w:val="617"/>
-    <w:link w:val="20"/>
+    <w:basedOn w:val="832"/>
+    <w:next w:val="832"/>
+    <w:link w:val="663"/>
     <w:uiPriority w:val="9"/>
     <w:unhideWhenUsed/>
     <w:qFormat/>
@@ -1141,10 +1292,9 @@
       <w:szCs w:val="26"/>
     </w:rPr>
   </w:style>
-  <w:style w:type="character" w:styleId="20">
+  <w:style w:type="character" w:styleId="663">
     <w:name w:val="Heading 4 Char"/>
-    <w:basedOn w:val="11"/>
-    <w:link w:val="19"/>
+    <w:link w:val="662"/>
     <w:uiPriority w:val="9"/>
     <w:pPr>
       <w:pBdr/>
@@ -1159,11 +1309,11 @@
       <w:szCs w:val="26"/>
     </w:rPr>
   </w:style>
-  <w:style w:type="paragraph" w:styleId="21">
+  <w:style w:type="paragraph" w:styleId="664">
     <w:name w:val="Heading 5"/>
-    <w:basedOn w:val="617"/>
-    <w:next w:val="617"/>
-    <w:link w:val="22"/>
+    <w:basedOn w:val="832"/>
+    <w:next w:val="832"/>
+    <w:link w:val="665"/>
     <w:uiPriority w:val="9"/>
     <w:unhideWhenUsed/>
     <w:qFormat/>
@@ -1183,10 +1333,9 @@
       <w:szCs w:val="24"/>
     </w:rPr>
   </w:style>
-  <w:style w:type="character" w:styleId="22">
+  <w:style w:type="character" w:styleId="665">
     <w:name w:val="Heading 5 Char"/>
-    <w:basedOn w:val="11"/>
-    <w:link w:val="21"/>
+    <w:link w:val="664"/>
     <w:uiPriority w:val="9"/>
     <w:pPr>
       <w:pBdr/>
@@ -1201,11 +1350,11 @@
       <w:szCs w:val="24"/>
     </w:rPr>
   </w:style>
-  <w:style w:type="paragraph" w:styleId="23">
+  <w:style w:type="paragraph" w:styleId="666">
     <w:name w:val="Heading 6"/>
-    <w:basedOn w:val="617"/>
-    <w:next w:val="617"/>
-    <w:link w:val="24"/>
+    <w:basedOn w:val="832"/>
+    <w:next w:val="832"/>
+    <w:link w:val="667"/>
     <w:uiPriority w:val="9"/>
     <w:unhideWhenUsed/>
     <w:qFormat/>
@@ -1225,10 +1374,9 @@
       <w:szCs w:val="22"/>
     </w:rPr>
   </w:style>
-  <w:style w:type="character" w:styleId="24">
+  <w:style w:type="character" w:styleId="667">
     <w:name w:val="Heading 6 Char"/>
-    <w:basedOn w:val="11"/>
-    <w:link w:val="23"/>
+    <w:link w:val="666"/>
     <w:uiPriority w:val="9"/>
     <w:pPr>
       <w:pBdr/>
@@ -1243,11 +1391,11 @@
       <w:szCs w:val="22"/>
     </w:rPr>
   </w:style>
-  <w:style w:type="paragraph" w:styleId="25">
+  <w:style w:type="paragraph" w:styleId="668">
     <w:name w:val="Heading 7"/>
-    <w:basedOn w:val="617"/>
-    <w:next w:val="617"/>
-    <w:link w:val="26"/>
+    <w:basedOn w:val="832"/>
+    <w:next w:val="832"/>
+    <w:link w:val="669"/>
     <w:uiPriority w:val="9"/>
     <w:unhideWhenUsed/>
     <w:qFormat/>
@@ -1269,10 +1417,9 @@
       <w:szCs w:val="22"/>
     </w:rPr>
   </w:style>
-  <w:style w:type="character" w:styleId="26">
+  <w:style w:type="character" w:styleId="669">
     <w:name w:val="Heading 7 Char"/>
-    <w:basedOn w:val="11"/>
-    <w:link w:val="25"/>
+    <w:link w:val="668"/>
     <w:uiPriority w:val="9"/>
     <w:pPr>
       <w:pBdr/>
@@ -1289,11 +1436,11 @@
       <w:szCs w:val="22"/>
     </w:rPr>
   </w:style>
-  <w:style w:type="paragraph" w:styleId="27">
+  <w:style w:type="paragraph" w:styleId="670">
     <w:name w:val="Heading 8"/>
-    <w:basedOn w:val="617"/>
-    <w:next w:val="617"/>
-    <w:link w:val="28"/>
+    <w:basedOn w:val="832"/>
+    <w:next w:val="832"/>
+    <w:link w:val="671"/>
     <w:uiPriority w:val="9"/>
     <w:unhideWhenUsed/>
     <w:qFormat/>
@@ -1313,10 +1460,9 @@
       <w:szCs w:val="22"/>
     </w:rPr>
   </w:style>
-  <w:style w:type="character" w:styleId="28">
+  <w:style w:type="character" w:styleId="671">
     <w:name w:val="Heading 8 Char"/>
-    <w:basedOn w:val="11"/>
-    <w:link w:val="27"/>
+    <w:link w:val="670"/>
     <w:uiPriority w:val="9"/>
     <w:pPr>
       <w:pBdr/>
@@ -1331,11 +1477,11 @@
       <w:szCs w:val="22"/>
     </w:rPr>
   </w:style>
-  <w:style w:type="paragraph" w:styleId="29">
+  <w:style w:type="paragraph" w:styleId="672">
     <w:name w:val="Heading 9"/>
-    <w:basedOn w:val="617"/>
-    <w:next w:val="617"/>
-    <w:link w:val="30"/>
+    <w:basedOn w:val="832"/>
+    <w:next w:val="832"/>
+    <w:link w:val="673"/>
     <w:uiPriority w:val="9"/>
     <w:unhideWhenUsed/>
     <w:qFormat/>
@@ -1355,10 +1501,9 @@
       <w:szCs w:val="21"/>
     </w:rPr>
   </w:style>
-  <w:style w:type="character" w:styleId="30">
+  <w:style w:type="character" w:styleId="673">
     <w:name w:val="Heading 9 Char"/>
-    <w:basedOn w:val="11"/>
-    <w:link w:val="29"/>
+    <w:link w:val="672"/>
     <w:uiPriority w:val="9"/>
     <w:pPr>
       <w:pBdr/>
@@ -1373,11 +1518,11 @@
       <w:szCs w:val="21"/>
     </w:rPr>
   </w:style>
-  <w:style w:type="paragraph" w:styleId="34">
+  <w:style w:type="paragraph" w:styleId="674">
     <w:name w:val="Title"/>
-    <w:basedOn w:val="617"/>
-    <w:next w:val="617"/>
-    <w:link w:val="35"/>
+    <w:basedOn w:val="832"/>
+    <w:next w:val="832"/>
+    <w:link w:val="675"/>
     <w:uiPriority w:val="10"/>
     <w:qFormat/>
     <w:pPr>
@@ -1391,10 +1536,9 @@
       <w:szCs w:val="48"/>
     </w:rPr>
   </w:style>
-  <w:style w:type="character" w:styleId="35">
+  <w:style w:type="character" w:styleId="675">
     <w:name w:val="Title Char"/>
-    <w:basedOn w:val="11"/>
-    <w:link w:val="34"/>
+    <w:link w:val="674"/>
     <w:uiPriority w:val="10"/>
     <w:pPr>
       <w:pBdr/>
@@ -1406,11 +1550,11 @@
       <w:szCs w:val="48"/>
     </w:rPr>
   </w:style>
-  <w:style w:type="paragraph" w:styleId="36">
+  <w:style w:type="paragraph" w:styleId="676">
     <w:name w:val="Subtitle"/>
-    <w:basedOn w:val="617"/>
-    <w:next w:val="617"/>
-    <w:link w:val="37"/>
+    <w:basedOn w:val="832"/>
+    <w:next w:val="832"/>
+    <w:link w:val="677"/>
     <w:uiPriority w:val="11"/>
     <w:qFormat/>
     <w:pPr>
@@ -1423,10 +1567,9 @@
       <w:szCs w:val="24"/>
     </w:rPr>
   </w:style>
-  <w:style w:type="character" w:styleId="37">
+  <w:style w:type="character" w:styleId="677">
     <w:name w:val="Subtitle Char"/>
-    <w:basedOn w:val="11"/>
-    <w:link w:val="36"/>
+    <w:link w:val="676"/>
     <w:uiPriority w:val="11"/>
     <w:pPr>
       <w:pBdr/>
@@ -1438,11 +1581,11 @@
       <w:szCs w:val="24"/>
     </w:rPr>
   </w:style>
-  <w:style w:type="paragraph" w:styleId="38">
+  <w:style w:type="paragraph" w:styleId="678">
     <w:name w:val="Quote"/>
-    <w:basedOn w:val="617"/>
-    <w:next w:val="617"/>
-    <w:link w:val="39"/>
+    <w:basedOn w:val="832"/>
+    <w:next w:val="832"/>
+    <w:link w:val="679"/>
     <w:uiPriority w:val="29"/>
     <w:qFormat/>
     <w:pPr>
@@ -1454,9 +1597,9 @@
       <w:i/>
     </w:rPr>
   </w:style>
-  <w:style w:type="character" w:styleId="39">
+  <w:style w:type="character" w:styleId="679">
     <w:name w:val="Quote Char"/>
-    <w:link w:val="38"/>
+    <w:link w:val="678"/>
     <w:uiPriority w:val="29"/>
     <w:pPr>
       <w:pBdr/>
@@ -1467,11 +1610,11 @@
       <w:i/>
     </w:rPr>
   </w:style>
-  <w:style w:type="paragraph" w:styleId="40">
+  <w:style w:type="paragraph" w:styleId="680">
     <w:name w:val="Intense Quote"/>
-    <w:basedOn w:val="617"/>
-    <w:next w:val="617"/>
-    <w:link w:val="41"/>
+    <w:basedOn w:val="832"/>
+    <w:next w:val="832"/>
+    <w:link w:val="681"/>
     <w:uiPriority w:val="30"/>
     <w:qFormat/>
     <w:pPr>
@@ -1490,9 +1633,9 @@
       <w:i/>
     </w:rPr>
   </w:style>
-  <w:style w:type="character" w:styleId="41">
+  <w:style w:type="character" w:styleId="681">
     <w:name w:val="Intense Quote Char"/>
-    <w:link w:val="40"/>
+    <w:link w:val="680"/>
     <w:uiPriority w:val="30"/>
     <w:pPr>
       <w:pBdr/>
@@ -1503,10 +1646,10 @@
       <w:i/>
     </w:rPr>
   </w:style>
-  <w:style w:type="paragraph" w:styleId="42">
+  <w:style w:type="paragraph" w:styleId="682">
     <w:name w:val="Header"/>
-    <w:basedOn w:val="617"/>
-    <w:link w:val="43"/>
+    <w:basedOn w:val="832"/>
+    <w:link w:val="683"/>
     <w:uiPriority w:val="99"/>
     <w:unhideWhenUsed/>
     <w:pPr>
@@ -1519,10 +1662,9 @@
       <w:ind/>
     </w:pPr>
   </w:style>
-  <w:style w:type="character" w:styleId="43">
+  <w:style w:type="character" w:styleId="683">
     <w:name w:val="Header Char"/>
-    <w:basedOn w:val="11"/>
-    <w:link w:val="42"/>
+    <w:link w:val="682"/>
     <w:uiPriority w:val="99"/>
     <w:pPr>
       <w:pBdr/>
@@ -1530,10 +1672,10 @@
       <w:ind/>
     </w:pPr>
   </w:style>
-  <w:style w:type="paragraph" w:styleId="44">
+  <w:style w:type="paragraph" w:styleId="684">
     <w:name w:val="Footer"/>
-    <w:basedOn w:val="617"/>
-    <w:link w:val="47"/>
+    <w:basedOn w:val="832"/>
+    <w:link w:val="687"/>
     <w:uiPriority w:val="99"/>
     <w:unhideWhenUsed/>
     <w:pPr>
@@ -1546,10 +1688,9 @@
       <w:ind/>
     </w:pPr>
   </w:style>
-  <w:style w:type="character" w:styleId="45">
+  <w:style w:type="character" w:styleId="685">
     <w:name w:val="Footer Char"/>
-    <w:basedOn w:val="11"/>
-    <w:link w:val="44"/>
+    <w:link w:val="684"/>
     <w:uiPriority w:val="99"/>
     <w:pPr>
       <w:pBdr/>
@@ -1557,10 +1698,10 @@
       <w:ind/>
     </w:pPr>
   </w:style>
-  <w:style w:type="paragraph" w:styleId="46">
+  <w:style w:type="paragraph" w:styleId="686">
     <w:name w:val="Caption"/>
-    <w:basedOn w:val="617"/>
-    <w:next w:val="617"/>
+    <w:basedOn w:val="832"/>
+    <w:next w:val="832"/>
     <w:uiPriority w:val="35"/>
     <w:semiHidden/>
     <w:unhideWhenUsed/>
@@ -1578,10 +1719,10 @@
       <w:szCs w:val="18"/>
     </w:rPr>
   </w:style>
-  <w:style w:type="character" w:styleId="47">
+  <w:style w:type="character" w:styleId="687">
     <w:name w:val="Caption Char"/>
-    <w:basedOn w:val="46"/>
-    <w:link w:val="44"/>
+    <w:basedOn w:val="686"/>
+    <w:link w:val="684"/>
     <w:uiPriority w:val="99"/>
     <w:pPr>
       <w:pBdr/>
@@ -1589,9 +1730,9 @@
       <w:ind/>
     </w:pPr>
   </w:style>
-  <w:style w:type="table" w:styleId="48">
+  <w:style w:type="table" w:styleId="688">
     <w:name w:val="Table Grid"/>
-    <w:basedOn w:val="618"/>
+    <w:basedOn w:val="833"/>
     <w:uiPriority w:val="59"/>
     <w:pPr>
       <w:pBdr/>
@@ -1788,9 +1929,9 @@
       </w:tcPr>
     </w:tblStylePr>
   </w:style>
-  <w:style w:type="table" w:styleId="49">
+  <w:style w:type="table" w:styleId="689">
     <w:name w:val="Table Grid Light"/>
-    <w:basedOn w:val="618"/>
+    <w:basedOn w:val="833"/>
     <w:uiPriority w:val="59"/>
     <w:pPr>
       <w:pBdr/>
@@ -1987,9 +2128,9 @@
       </w:tcPr>
     </w:tblStylePr>
   </w:style>
-  <w:style w:type="table" w:styleId="50">
+  <w:style w:type="table" w:styleId="690">
     <w:name w:val="Plain Table 1"/>
-    <w:basedOn w:val="618"/>
+    <w:basedOn w:val="833"/>
     <w:uiPriority w:val="59"/>
     <w:pPr>
       <w:pBdr/>
@@ -2212,9 +2353,9 @@
       </w:tcPr>
     </w:tblStylePr>
   </w:style>
-  <w:style w:type="table" w:styleId="51">
+  <w:style w:type="table" w:styleId="691">
     <w:name w:val="Plain Table 2"/>
-    <w:basedOn w:val="618"/>
+    <w:basedOn w:val="833"/>
     <w:uiPriority w:val="59"/>
     <w:pPr>
       <w:pBdr/>
@@ -2445,9 +2586,9 @@
       </w:tcPr>
     </w:tblStylePr>
   </w:style>
-  <w:style w:type="table" w:styleId="52">
+  <w:style w:type="table" w:styleId="692">
     <w:name w:val="Plain Table 3"/>
-    <w:basedOn w:val="618"/>
+    <w:basedOn w:val="833"/>
     <w:uiPriority w:val="99"/>
     <w:pPr>
       <w:pBdr/>
@@ -2675,9 +2816,9 @@
       </w:tcPr>
     </w:tblStylePr>
   </w:style>
-  <w:style w:type="table" w:styleId="53">
+  <w:style w:type="table" w:styleId="693">
     <w:name w:val="Plain Table 4"/>
-    <w:basedOn w:val="618"/>
+    <w:basedOn w:val="833"/>
     <w:uiPriority w:val="99"/>
     <w:pPr>
       <w:pBdr/>
@@ -2891,9 +3032,9 @@
       </w:tcPr>
     </w:tblStylePr>
   </w:style>
-  <w:style w:type="table" w:styleId="54">
+  <w:style w:type="table" w:styleId="694">
     <w:name w:val="Plain Table 5"/>
-    <w:basedOn w:val="618"/>
+    <w:basedOn w:val="833"/>
     <w:uiPriority w:val="99"/>
     <w:pPr>
       <w:pBdr/>
@@ -3124,9 +3265,9 @@
       </w:tcPr>
     </w:tblStylePr>
   </w:style>
-  <w:style w:type="table" w:styleId="55">
+  <w:style w:type="table" w:styleId="695">
     <w:name w:val="Grid Table 1 Light"/>
-    <w:basedOn w:val="618"/>
+    <w:basedOn w:val="833"/>
     <w:uiPriority w:val="99"/>
     <w:pPr>
       <w:pBdr/>
@@ -3347,9 +3488,9 @@
       </w:tcPr>
     </w:tblStylePr>
   </w:style>
-  <w:style w:type="table" w:styleId="56">
+  <w:style w:type="table" w:styleId="696">
     <w:name w:val="Grid Table 1 Light - Accent 1"/>
-    <w:basedOn w:val="618"/>
+    <w:basedOn w:val="833"/>
     <w:uiPriority w:val="99"/>
     <w:pPr>
       <w:pBdr/>
@@ -3570,9 +3711,9 @@
       </w:tcPr>
     </w:tblStylePr>
   </w:style>
-  <w:style w:type="table" w:styleId="57">
+  <w:style w:type="table" w:styleId="697">
     <w:name w:val="Grid Table 1 Light - Accent 2"/>
-    <w:basedOn w:val="618"/>
+    <w:basedOn w:val="833"/>
     <w:uiPriority w:val="99"/>
     <w:pPr>
       <w:pBdr/>
@@ -3793,9 +3934,9 @@
       </w:tcPr>
     </w:tblStylePr>
   </w:style>
-  <w:style w:type="table" w:styleId="58">
+  <w:style w:type="table" w:styleId="698">
     <w:name w:val="Grid Table 1 Light - Accent 3"/>
-    <w:basedOn w:val="618"/>
+    <w:basedOn w:val="833"/>
     <w:uiPriority w:val="99"/>
     <w:pPr>
       <w:pBdr/>
@@ -4016,9 +4157,9 @@
       </w:tcPr>
     </w:tblStylePr>
   </w:style>
-  <w:style w:type="table" w:styleId="59">
+  <w:style w:type="table" w:styleId="699">
     <w:name w:val="Grid Table 1 Light - Accent 4"/>
-    <w:basedOn w:val="618"/>
+    <w:basedOn w:val="833"/>
     <w:uiPriority w:val="99"/>
     <w:pPr>
       <w:pBdr/>
@@ -4239,9 +4380,9 @@
       </w:tcPr>
     </w:tblStylePr>
   </w:style>
-  <w:style w:type="table" w:styleId="60">
+  <w:style w:type="table" w:styleId="700">
     <w:name w:val="Grid Table 1 Light - Accent 5"/>
-    <w:basedOn w:val="618"/>
+    <w:basedOn w:val="833"/>
     <w:uiPriority w:val="99"/>
     <w:pPr>
       <w:pBdr/>
@@ -4462,9 +4603,9 @@
       </w:tcPr>
     </w:tblStylePr>
   </w:style>
-  <w:style w:type="table" w:styleId="61">
+  <w:style w:type="table" w:styleId="701">
     <w:name w:val="Grid Table 1 Light - Accent 6"/>
-    <w:basedOn w:val="618"/>
+    <w:basedOn w:val="833"/>
     <w:uiPriority w:val="99"/>
     <w:pPr>
       <w:pBdr/>
@@ -4685,9 +4826,9 @@
       </w:tcPr>
     </w:tblStylePr>
   </w:style>
-  <w:style w:type="table" w:styleId="62">
+  <w:style w:type="table" w:styleId="702">
     <w:name w:val="Grid Table 2"/>
-    <w:basedOn w:val="618"/>
+    <w:basedOn w:val="833"/>
     <w:uiPriority w:val="99"/>
     <w:pPr>
       <w:pBdr/>
@@ -4917,9 +5058,9 @@
       </w:tcPr>
     </w:tblStylePr>
   </w:style>
-  <w:style w:type="table" w:styleId="63">
+  <w:style w:type="table" w:styleId="703">
     <w:name w:val="Grid Table 2 - Accent 1"/>
-    <w:basedOn w:val="618"/>
+    <w:basedOn w:val="833"/>
     <w:uiPriority w:val="99"/>
     <w:pPr>
       <w:pBdr/>
@@ -5149,9 +5290,9 @@
       </w:tcPr>
     </w:tblStylePr>
   </w:style>
-  <w:style w:type="table" w:styleId="64">
+  <w:style w:type="table" w:styleId="704">
     <w:name w:val="Grid Table 2 - Accent 2"/>
-    <w:basedOn w:val="618"/>
+    <w:basedOn w:val="833"/>
     <w:uiPriority w:val="99"/>
     <w:pPr>
       <w:pBdr/>
@@ -5381,9 +5522,9 @@
       </w:tcPr>
     </w:tblStylePr>
   </w:style>
-  <w:style w:type="table" w:styleId="65">
+  <w:style w:type="table" w:styleId="705">
     <w:name w:val="Grid Table 2 - Accent 3"/>
-    <w:basedOn w:val="618"/>
+    <w:basedOn w:val="833"/>
     <w:uiPriority w:val="99"/>
     <w:pPr>
       <w:pBdr/>
@@ -5613,9 +5754,9 @@
       </w:tcPr>
     </w:tblStylePr>
   </w:style>
-  <w:style w:type="table" w:styleId="66">
+  <w:style w:type="table" w:styleId="706">
     <w:name w:val="Grid Table 2 - Accent 4"/>
-    <w:basedOn w:val="618"/>
+    <w:basedOn w:val="833"/>
     <w:uiPriority w:val="99"/>
     <w:pPr>
       <w:pBdr/>
@@ -5845,9 +5986,9 @@
       </w:tcPr>
     </w:tblStylePr>
   </w:style>
-  <w:style w:type="table" w:styleId="67">
+  <w:style w:type="table" w:styleId="707">
     <w:name w:val="Grid Table 2 - Accent 5"/>
-    <w:basedOn w:val="618"/>
+    <w:basedOn w:val="833"/>
     <w:uiPriority w:val="99"/>
     <w:pPr>
       <w:pBdr/>
@@ -6077,9 +6218,9 @@
       </w:tcPr>
     </w:tblStylePr>
   </w:style>
-  <w:style w:type="table" w:styleId="68">
+  <w:style w:type="table" w:styleId="708">
     <w:name w:val="Grid Table 2 - Accent 6"/>
-    <w:basedOn w:val="618"/>
+    <w:basedOn w:val="833"/>
     <w:uiPriority w:val="99"/>
     <w:pPr>
       <w:pBdr/>
@@ -6309,9 +6450,9 @@
       </w:tcPr>
     </w:tblStylePr>
   </w:style>
-  <w:style w:type="table" w:styleId="69">
+  <w:style w:type="table" w:styleId="709">
     <w:name w:val="Grid Table 3"/>
-    <w:basedOn w:val="618"/>
+    <w:basedOn w:val="833"/>
     <w:uiPriority w:val="99"/>
     <w:pPr>
       <w:pBdr/>
@@ -6410,29 +6551,6 @@
         <w:tblBorders/>
       </w:tblPr>
       <w:tcPr>
-        <w:shd w:color="ffffff"/>
-        <w:tcBorders>
-          <w:top w:val="none" w:color="000000" w:sz="4" w:space="0"/>
-          <w:left w:val="none" w:color="000000" w:sz="4" w:space="0"/>
-          <w:bottom w:val="none" w:color="000000" w:sz="4" w:space="0"/>
-          <w:right w:val="none" w:color="000000" w:sz="4" w:space="0"/>
-        </w:tcBorders>
-      </w:tcPr>
-    </w:tblStylePr>
-    <w:tblStylePr w:type="firstRow">
-      <w:rPr>
-        <w:b/>
-        <w:color w:val="404040"/>
-      </w:rPr>
-      <w:pPr>
-        <w:pBdr/>
-        <w:spacing/>
-        <w:ind/>
-      </w:pPr>
-      <w:tblPr>
-        <w:tblBorders/>
-      </w:tblPr>
-      <w:tcPr>
         <w:shd w:val="clear" w:color="ffffff"/>
         <w:tcBorders>
           <w:top w:val="none" w:color="000000" w:sz="4" w:space="0"/>
@@ -6442,30 +6560,7 @@
         </w:tcBorders>
       </w:tcPr>
     </w:tblStylePr>
-    <w:tblStylePr w:type="lastCol">
-      <w:rPr>
-        <w:i/>
-        <w:color w:val="404040"/>
-      </w:rPr>
-      <w:pPr>
-        <w:pBdr/>
-        <w:spacing/>
-        <w:ind/>
-      </w:pPr>
-      <w:tblPr>
-        <w:tblBorders/>
-      </w:tblPr>
-      <w:tcPr>
-        <w:shd w:color="ffffff"/>
-        <w:tcBorders>
-          <w:top w:val="none" w:color="000000" w:sz="4" w:space="0"/>
-          <w:left w:val="none" w:color="000000" w:sz="4" w:space="0"/>
-          <w:bottom w:val="none" w:color="000000" w:sz="4" w:space="0"/>
-          <w:right w:val="none" w:color="000000" w:sz="4" w:space="0"/>
-        </w:tcBorders>
-      </w:tcPr>
-    </w:tblStylePr>
-    <w:tblStylePr w:type="lastRow">
+    <w:tblStylePr w:type="firstRow">
       <w:rPr>
         <w:b/>
         <w:color w:val="404040"/>
@@ -6488,6 +6583,52 @@
         </w:tcBorders>
       </w:tcPr>
     </w:tblStylePr>
+    <w:tblStylePr w:type="lastCol">
+      <w:rPr>
+        <w:i/>
+        <w:color w:val="404040"/>
+      </w:rPr>
+      <w:pPr>
+        <w:pBdr/>
+        <w:spacing/>
+        <w:ind/>
+      </w:pPr>
+      <w:tblPr>
+        <w:tblBorders/>
+      </w:tblPr>
+      <w:tcPr>
+        <w:shd w:val="clear" w:color="ffffff"/>
+        <w:tcBorders>
+          <w:top w:val="none" w:color="000000" w:sz="4" w:space="0"/>
+          <w:left w:val="none" w:color="000000" w:sz="4" w:space="0"/>
+          <w:bottom w:val="none" w:color="000000" w:sz="4" w:space="0"/>
+          <w:right w:val="none" w:color="000000" w:sz="4" w:space="0"/>
+        </w:tcBorders>
+      </w:tcPr>
+    </w:tblStylePr>
+    <w:tblStylePr w:type="lastRow">
+      <w:rPr>
+        <w:b/>
+        <w:color w:val="404040"/>
+      </w:rPr>
+      <w:pPr>
+        <w:pBdr/>
+        <w:spacing/>
+        <w:ind/>
+      </w:pPr>
+      <w:tblPr>
+        <w:tblBorders/>
+      </w:tblPr>
+      <w:tcPr>
+        <w:shd w:val="clear" w:color="ffffff"/>
+        <w:tcBorders>
+          <w:top w:val="none" w:color="000000" w:sz="4" w:space="0"/>
+          <w:left w:val="none" w:color="000000" w:sz="4" w:space="0"/>
+          <w:bottom w:val="none" w:color="000000" w:sz="4" w:space="0"/>
+          <w:right w:val="none" w:color="000000" w:sz="4" w:space="0"/>
+        </w:tcBorders>
+      </w:tcPr>
+    </w:tblStylePr>
     <w:tblStylePr w:type="nwCell">
       <w:pPr>
         <w:pBdr/>
@@ -6554,9 +6695,9 @@
       </w:tcPr>
     </w:tblStylePr>
   </w:style>
-  <w:style w:type="table" w:styleId="70">
+  <w:style w:type="table" w:styleId="710">
     <w:name w:val="Grid Table 3 - Accent 1"/>
-    <w:basedOn w:val="618"/>
+    <w:basedOn w:val="833"/>
     <w:uiPriority w:val="99"/>
     <w:pPr>
       <w:pBdr/>
@@ -6655,29 +6796,6 @@
         <w:tblBorders/>
       </w:tblPr>
       <w:tcPr>
-        <w:shd w:color="ffffff"/>
-        <w:tcBorders>
-          <w:top w:val="none" w:color="000000" w:sz="4" w:space="0"/>
-          <w:left w:val="none" w:color="000000" w:sz="4" w:space="0"/>
-          <w:bottom w:val="none" w:color="000000" w:sz="4" w:space="0"/>
-          <w:right w:val="none" w:color="000000" w:sz="4" w:space="0"/>
-        </w:tcBorders>
-      </w:tcPr>
-    </w:tblStylePr>
-    <w:tblStylePr w:type="firstRow">
-      <w:rPr>
-        <w:b/>
-        <w:color w:val="404040"/>
-      </w:rPr>
-      <w:pPr>
-        <w:pBdr/>
-        <w:spacing/>
-        <w:ind/>
-      </w:pPr>
-      <w:tblPr>
-        <w:tblBorders/>
-      </w:tblPr>
-      <w:tcPr>
         <w:shd w:val="clear" w:color="ffffff"/>
         <w:tcBorders>
           <w:top w:val="none" w:color="000000" w:sz="4" w:space="0"/>
@@ -6687,30 +6805,7 @@
         </w:tcBorders>
       </w:tcPr>
     </w:tblStylePr>
-    <w:tblStylePr w:type="lastCol">
-      <w:rPr>
-        <w:i/>
-        <w:color w:val="404040"/>
-      </w:rPr>
-      <w:pPr>
-        <w:pBdr/>
-        <w:spacing/>
-        <w:ind/>
-      </w:pPr>
-      <w:tblPr>
-        <w:tblBorders/>
-      </w:tblPr>
-      <w:tcPr>
-        <w:shd w:color="ffffff"/>
-        <w:tcBorders>
-          <w:top w:val="none" w:color="000000" w:sz="4" w:space="0"/>
-          <w:left w:val="none" w:color="000000" w:sz="4" w:space="0"/>
-          <w:bottom w:val="none" w:color="000000" w:sz="4" w:space="0"/>
-          <w:right w:val="none" w:color="000000" w:sz="4" w:space="0"/>
-        </w:tcBorders>
-      </w:tcPr>
-    </w:tblStylePr>
-    <w:tblStylePr w:type="lastRow">
+    <w:tblStylePr w:type="firstRow">
       <w:rPr>
         <w:b/>
         <w:color w:val="404040"/>
@@ -6733,6 +6828,52 @@
         </w:tcBorders>
       </w:tcPr>
     </w:tblStylePr>
+    <w:tblStylePr w:type="lastCol">
+      <w:rPr>
+        <w:i/>
+        <w:color w:val="404040"/>
+      </w:rPr>
+      <w:pPr>
+        <w:pBdr/>
+        <w:spacing/>
+        <w:ind/>
+      </w:pPr>
+      <w:tblPr>
+        <w:tblBorders/>
+      </w:tblPr>
+      <w:tcPr>
+        <w:shd w:val="clear" w:color="ffffff"/>
+        <w:tcBorders>
+          <w:top w:val="none" w:color="000000" w:sz="4" w:space="0"/>
+          <w:left w:val="none" w:color="000000" w:sz="4" w:space="0"/>
+          <w:bottom w:val="none" w:color="000000" w:sz="4" w:space="0"/>
+          <w:right w:val="none" w:color="000000" w:sz="4" w:space="0"/>
+        </w:tcBorders>
+      </w:tcPr>
+    </w:tblStylePr>
+    <w:tblStylePr w:type="lastRow">
+      <w:rPr>
+        <w:b/>
+        <w:color w:val="404040"/>
+      </w:rPr>
+      <w:pPr>
+        <w:pBdr/>
+        <w:spacing/>
+        <w:ind/>
+      </w:pPr>
+      <w:tblPr>
+        <w:tblBorders/>
+      </w:tblPr>
+      <w:tcPr>
+        <w:shd w:val="clear" w:color="ffffff"/>
+        <w:tcBorders>
+          <w:top w:val="none" w:color="000000" w:sz="4" w:space="0"/>
+          <w:left w:val="none" w:color="000000" w:sz="4" w:space="0"/>
+          <w:bottom w:val="none" w:color="000000" w:sz="4" w:space="0"/>
+          <w:right w:val="none" w:color="000000" w:sz="4" w:space="0"/>
+        </w:tcBorders>
+      </w:tcPr>
+    </w:tblStylePr>
     <w:tblStylePr w:type="nwCell">
       <w:pPr>
         <w:pBdr/>
@@ -6799,9 +6940,9 @@
       </w:tcPr>
     </w:tblStylePr>
   </w:style>
-  <w:style w:type="table" w:styleId="71">
+  <w:style w:type="table" w:styleId="711">
     <w:name w:val="Grid Table 3 - Accent 2"/>
-    <w:basedOn w:val="618"/>
+    <w:basedOn w:val="833"/>
     <w:uiPriority w:val="99"/>
     <w:pPr>
       <w:pBdr/>
@@ -6900,29 +7041,6 @@
         <w:tblBorders/>
       </w:tblPr>
       <w:tcPr>
-        <w:shd w:color="ffffff"/>
-        <w:tcBorders>
-          <w:top w:val="none" w:color="000000" w:sz="4" w:space="0"/>
-          <w:left w:val="none" w:color="000000" w:sz="4" w:space="0"/>
-          <w:bottom w:val="none" w:color="000000" w:sz="4" w:space="0"/>
-          <w:right w:val="none" w:color="000000" w:sz="4" w:space="0"/>
-        </w:tcBorders>
-      </w:tcPr>
-    </w:tblStylePr>
-    <w:tblStylePr w:type="firstRow">
-      <w:rPr>
-        <w:b/>
-        <w:color w:val="404040"/>
-      </w:rPr>
-      <w:pPr>
-        <w:pBdr/>
-        <w:spacing/>
-        <w:ind/>
-      </w:pPr>
-      <w:tblPr>
-        <w:tblBorders/>
-      </w:tblPr>
-      <w:tcPr>
         <w:shd w:val="clear" w:color="ffffff"/>
         <w:tcBorders>
           <w:top w:val="none" w:color="000000" w:sz="4" w:space="0"/>
@@ -6932,30 +7050,7 @@
         </w:tcBorders>
       </w:tcPr>
     </w:tblStylePr>
-    <w:tblStylePr w:type="lastCol">
-      <w:rPr>
-        <w:i/>
-        <w:color w:val="404040"/>
-      </w:rPr>
-      <w:pPr>
-        <w:pBdr/>
-        <w:spacing/>
-        <w:ind/>
-      </w:pPr>
-      <w:tblPr>
-        <w:tblBorders/>
-      </w:tblPr>
-      <w:tcPr>
-        <w:shd w:color="ffffff"/>
-        <w:tcBorders>
-          <w:top w:val="none" w:color="000000" w:sz="4" w:space="0"/>
-          <w:left w:val="none" w:color="000000" w:sz="4" w:space="0"/>
-          <w:bottom w:val="none" w:color="000000" w:sz="4" w:space="0"/>
-          <w:right w:val="none" w:color="000000" w:sz="4" w:space="0"/>
-        </w:tcBorders>
-      </w:tcPr>
-    </w:tblStylePr>
-    <w:tblStylePr w:type="lastRow">
+    <w:tblStylePr w:type="firstRow">
       <w:rPr>
         <w:b/>
         <w:color w:val="404040"/>
@@ -6978,6 +7073,52 @@
         </w:tcBorders>
       </w:tcPr>
     </w:tblStylePr>
+    <w:tblStylePr w:type="lastCol">
+      <w:rPr>
+        <w:i/>
+        <w:color w:val="404040"/>
+      </w:rPr>
+      <w:pPr>
+        <w:pBdr/>
+        <w:spacing/>
+        <w:ind/>
+      </w:pPr>
+      <w:tblPr>
+        <w:tblBorders/>
+      </w:tblPr>
+      <w:tcPr>
+        <w:shd w:val="clear" w:color="ffffff"/>
+        <w:tcBorders>
+          <w:top w:val="none" w:color="000000" w:sz="4" w:space="0"/>
+          <w:left w:val="none" w:color="000000" w:sz="4" w:space="0"/>
+          <w:bottom w:val="none" w:color="000000" w:sz="4" w:space="0"/>
+          <w:right w:val="none" w:color="000000" w:sz="4" w:space="0"/>
+        </w:tcBorders>
+      </w:tcPr>
+    </w:tblStylePr>
+    <w:tblStylePr w:type="lastRow">
+      <w:rPr>
+        <w:b/>
+        <w:color w:val="404040"/>
+      </w:rPr>
+      <w:pPr>
+        <w:pBdr/>
+        <w:spacing/>
+        <w:ind/>
+      </w:pPr>
+      <w:tblPr>
+        <w:tblBorders/>
+      </w:tblPr>
+      <w:tcPr>
+        <w:shd w:val="clear" w:color="ffffff"/>
+        <w:tcBorders>
+          <w:top w:val="none" w:color="000000" w:sz="4" w:space="0"/>
+          <w:left w:val="none" w:color="000000" w:sz="4" w:space="0"/>
+          <w:bottom w:val="none" w:color="000000" w:sz="4" w:space="0"/>
+          <w:right w:val="none" w:color="000000" w:sz="4" w:space="0"/>
+        </w:tcBorders>
+      </w:tcPr>
+    </w:tblStylePr>
     <w:tblStylePr w:type="nwCell">
       <w:pPr>
         <w:pBdr/>
@@ -7044,9 +7185,9 @@
       </w:tcPr>
     </w:tblStylePr>
   </w:style>
-  <w:style w:type="table" w:styleId="72">
+  <w:style w:type="table" w:styleId="712">
     <w:name w:val="Grid Table 3 - Accent 3"/>
-    <w:basedOn w:val="618"/>
+    <w:basedOn w:val="833"/>
     <w:uiPriority w:val="99"/>
     <w:pPr>
       <w:pBdr/>
@@ -7145,29 +7286,6 @@
         <w:tblBorders/>
       </w:tblPr>
       <w:tcPr>
-        <w:shd w:color="ffffff"/>
-        <w:tcBorders>
-          <w:top w:val="none" w:color="000000" w:sz="4" w:space="0"/>
-          <w:left w:val="none" w:color="000000" w:sz="4" w:space="0"/>
-          <w:bottom w:val="none" w:color="000000" w:sz="4" w:space="0"/>
-          <w:right w:val="none" w:color="000000" w:sz="4" w:space="0"/>
-        </w:tcBorders>
-      </w:tcPr>
-    </w:tblStylePr>
-    <w:tblStylePr w:type="firstRow">
-      <w:rPr>
-        <w:b/>
-        <w:color w:val="404040"/>
-      </w:rPr>
-      <w:pPr>
-        <w:pBdr/>
-        <w:spacing/>
-        <w:ind/>
-      </w:pPr>
-      <w:tblPr>
-        <w:tblBorders/>
-      </w:tblPr>
-      <w:tcPr>
         <w:shd w:val="clear" w:color="ffffff"/>
         <w:tcBorders>
           <w:top w:val="none" w:color="000000" w:sz="4" w:space="0"/>
@@ -7177,30 +7295,7 @@
         </w:tcBorders>
       </w:tcPr>
     </w:tblStylePr>
-    <w:tblStylePr w:type="lastCol">
-      <w:rPr>
-        <w:i/>
-        <w:color w:val="404040"/>
-      </w:rPr>
-      <w:pPr>
-        <w:pBdr/>
-        <w:spacing/>
-        <w:ind/>
-      </w:pPr>
-      <w:tblPr>
-        <w:tblBorders/>
-      </w:tblPr>
-      <w:tcPr>
-        <w:shd w:color="ffffff"/>
-        <w:tcBorders>
-          <w:top w:val="none" w:color="000000" w:sz="4" w:space="0"/>
-          <w:left w:val="none" w:color="000000" w:sz="4" w:space="0"/>
-          <w:bottom w:val="none" w:color="000000" w:sz="4" w:space="0"/>
-          <w:right w:val="none" w:color="000000" w:sz="4" w:space="0"/>
-        </w:tcBorders>
-      </w:tcPr>
-    </w:tblStylePr>
-    <w:tblStylePr w:type="lastRow">
+    <w:tblStylePr w:type="firstRow">
       <w:rPr>
         <w:b/>
         <w:color w:val="404040"/>
@@ -7223,6 +7318,52 @@
         </w:tcBorders>
       </w:tcPr>
     </w:tblStylePr>
+    <w:tblStylePr w:type="lastCol">
+      <w:rPr>
+        <w:i/>
+        <w:color w:val="404040"/>
+      </w:rPr>
+      <w:pPr>
+        <w:pBdr/>
+        <w:spacing/>
+        <w:ind/>
+      </w:pPr>
+      <w:tblPr>
+        <w:tblBorders/>
+      </w:tblPr>
+      <w:tcPr>
+        <w:shd w:val="clear" w:color="ffffff"/>
+        <w:tcBorders>
+          <w:top w:val="none" w:color="000000" w:sz="4" w:space="0"/>
+          <w:left w:val="none" w:color="000000" w:sz="4" w:space="0"/>
+          <w:bottom w:val="none" w:color="000000" w:sz="4" w:space="0"/>
+          <w:right w:val="none" w:color="000000" w:sz="4" w:space="0"/>
+        </w:tcBorders>
+      </w:tcPr>
+    </w:tblStylePr>
+    <w:tblStylePr w:type="lastRow">
+      <w:rPr>
+        <w:b/>
+        <w:color w:val="404040"/>
+      </w:rPr>
+      <w:pPr>
+        <w:pBdr/>
+        <w:spacing/>
+        <w:ind/>
+      </w:pPr>
+      <w:tblPr>
+        <w:tblBorders/>
+      </w:tblPr>
+      <w:tcPr>
+        <w:shd w:val="clear" w:color="ffffff"/>
+        <w:tcBorders>
+          <w:top w:val="none" w:color="000000" w:sz="4" w:space="0"/>
+          <w:left w:val="none" w:color="000000" w:sz="4" w:space="0"/>
+          <w:bottom w:val="none" w:color="000000" w:sz="4" w:space="0"/>
+          <w:right w:val="none" w:color="000000" w:sz="4" w:space="0"/>
+        </w:tcBorders>
+      </w:tcPr>
+    </w:tblStylePr>
     <w:tblStylePr w:type="nwCell">
       <w:pPr>
         <w:pBdr/>
@@ -7289,9 +7430,9 @@
       </w:tcPr>
     </w:tblStylePr>
   </w:style>
-  <w:style w:type="table" w:styleId="73">
+  <w:style w:type="table" w:styleId="713">
     <w:name w:val="Grid Table 3 - Accent 4"/>
-    <w:basedOn w:val="618"/>
+    <w:basedOn w:val="833"/>
     <w:uiPriority w:val="99"/>
     <w:pPr>
       <w:pBdr/>
@@ -7390,29 +7531,6 @@
         <w:tblBorders/>
       </w:tblPr>
       <w:tcPr>
-        <w:shd w:color="ffffff"/>
-        <w:tcBorders>
-          <w:top w:val="none" w:color="000000" w:sz="4" w:space="0"/>
-          <w:left w:val="none" w:color="000000" w:sz="4" w:space="0"/>
-          <w:bottom w:val="none" w:color="000000" w:sz="4" w:space="0"/>
-          <w:right w:val="none" w:color="000000" w:sz="4" w:space="0"/>
-        </w:tcBorders>
-      </w:tcPr>
-    </w:tblStylePr>
-    <w:tblStylePr w:type="firstRow">
-      <w:rPr>
-        <w:b/>
-        <w:color w:val="404040"/>
-      </w:rPr>
-      <w:pPr>
-        <w:pBdr/>
-        <w:spacing/>
-        <w:ind/>
-      </w:pPr>
-      <w:tblPr>
-        <w:tblBorders/>
-      </w:tblPr>
-      <w:tcPr>
         <w:shd w:val="clear" w:color="ffffff"/>
         <w:tcBorders>
           <w:top w:val="none" w:color="000000" w:sz="4" w:space="0"/>
@@ -7422,30 +7540,7 @@
         </w:tcBorders>
       </w:tcPr>
     </w:tblStylePr>
-    <w:tblStylePr w:type="lastCol">
-      <w:rPr>
-        <w:i/>
-        <w:color w:val="404040"/>
-      </w:rPr>
-      <w:pPr>
-        <w:pBdr/>
-        <w:spacing/>
-        <w:ind/>
-      </w:pPr>
-      <w:tblPr>
-        <w:tblBorders/>
-      </w:tblPr>
-      <w:tcPr>
-        <w:shd w:color="ffffff"/>
-        <w:tcBorders>
-          <w:top w:val="none" w:color="000000" w:sz="4" w:space="0"/>
-          <w:left w:val="none" w:color="000000" w:sz="4" w:space="0"/>
-          <w:bottom w:val="none" w:color="000000" w:sz="4" w:space="0"/>
-          <w:right w:val="none" w:color="000000" w:sz="4" w:space="0"/>
-        </w:tcBorders>
-      </w:tcPr>
-    </w:tblStylePr>
-    <w:tblStylePr w:type="lastRow">
+    <w:tblStylePr w:type="firstRow">
       <w:rPr>
         <w:b/>
         <w:color w:val="404040"/>
@@ -7468,6 +7563,52 @@
         </w:tcBorders>
       </w:tcPr>
     </w:tblStylePr>
+    <w:tblStylePr w:type="lastCol">
+      <w:rPr>
+        <w:i/>
+        <w:color w:val="404040"/>
+      </w:rPr>
+      <w:pPr>
+        <w:pBdr/>
+        <w:spacing/>
+        <w:ind/>
+      </w:pPr>
+      <w:tblPr>
+        <w:tblBorders/>
+      </w:tblPr>
+      <w:tcPr>
+        <w:shd w:val="clear" w:color="ffffff"/>
+        <w:tcBorders>
+          <w:top w:val="none" w:color="000000" w:sz="4" w:space="0"/>
+          <w:left w:val="none" w:color="000000" w:sz="4" w:space="0"/>
+          <w:bottom w:val="none" w:color="000000" w:sz="4" w:space="0"/>
+          <w:right w:val="none" w:color="000000" w:sz="4" w:space="0"/>
+        </w:tcBorders>
+      </w:tcPr>
+    </w:tblStylePr>
+    <w:tblStylePr w:type="lastRow">
+      <w:rPr>
+        <w:b/>
+        <w:color w:val="404040"/>
+      </w:rPr>
+      <w:pPr>
+        <w:pBdr/>
+        <w:spacing/>
+        <w:ind/>
+      </w:pPr>
+      <w:tblPr>
+        <w:tblBorders/>
+      </w:tblPr>
+      <w:tcPr>
+        <w:shd w:val="clear" w:color="ffffff"/>
+        <w:tcBorders>
+          <w:top w:val="none" w:color="000000" w:sz="4" w:space="0"/>
+          <w:left w:val="none" w:color="000000" w:sz="4" w:space="0"/>
+          <w:bottom w:val="none" w:color="000000" w:sz="4" w:space="0"/>
+          <w:right w:val="none" w:color="000000" w:sz="4" w:space="0"/>
+        </w:tcBorders>
+      </w:tcPr>
+    </w:tblStylePr>
     <w:tblStylePr w:type="nwCell">
       <w:pPr>
         <w:pBdr/>
@@ -7534,9 +7675,9 @@
       </w:tcPr>
     </w:tblStylePr>
   </w:style>
-  <w:style w:type="table" w:styleId="74">
+  <w:style w:type="table" w:styleId="714">
     <w:name w:val="Grid Table 3 - Accent 5"/>
-    <w:basedOn w:val="618"/>
+    <w:basedOn w:val="833"/>
     <w:uiPriority w:val="99"/>
     <w:pPr>
       <w:pBdr/>
@@ -7635,29 +7776,6 @@
         <w:tblBorders/>
       </w:tblPr>
       <w:tcPr>
-        <w:shd w:color="ffffff"/>
-        <w:tcBorders>
-          <w:top w:val="none" w:color="000000" w:sz="4" w:space="0"/>
-          <w:left w:val="none" w:color="000000" w:sz="4" w:space="0"/>
-          <w:bottom w:val="none" w:color="000000" w:sz="4" w:space="0"/>
-          <w:right w:val="none" w:color="000000" w:sz="4" w:space="0"/>
-        </w:tcBorders>
-      </w:tcPr>
-    </w:tblStylePr>
-    <w:tblStylePr w:type="firstRow">
-      <w:rPr>
-        <w:b/>
-        <w:color w:val="404040"/>
-      </w:rPr>
-      <w:pPr>
-        <w:pBdr/>
-        <w:spacing/>
-        <w:ind/>
-      </w:pPr>
-      <w:tblPr>
-        <w:tblBorders/>
-      </w:tblPr>
-      <w:tcPr>
         <w:shd w:val="clear" w:color="ffffff"/>
         <w:tcBorders>
           <w:top w:val="none" w:color="000000" w:sz="4" w:space="0"/>
@@ -7667,30 +7785,7 @@
         </w:tcBorders>
       </w:tcPr>
     </w:tblStylePr>
-    <w:tblStylePr w:type="lastCol">
-      <w:rPr>
-        <w:i/>
-        <w:color w:val="404040"/>
-      </w:rPr>
-      <w:pPr>
-        <w:pBdr/>
-        <w:spacing/>
-        <w:ind/>
-      </w:pPr>
-      <w:tblPr>
-        <w:tblBorders/>
-      </w:tblPr>
-      <w:tcPr>
-        <w:shd w:color="ffffff"/>
-        <w:tcBorders>
-          <w:top w:val="none" w:color="000000" w:sz="4" w:space="0"/>
-          <w:left w:val="none" w:color="000000" w:sz="4" w:space="0"/>
-          <w:bottom w:val="none" w:color="000000" w:sz="4" w:space="0"/>
-          <w:right w:val="none" w:color="000000" w:sz="4" w:space="0"/>
-        </w:tcBorders>
-      </w:tcPr>
-    </w:tblStylePr>
-    <w:tblStylePr w:type="lastRow">
+    <w:tblStylePr w:type="firstRow">
       <w:rPr>
         <w:b/>
         <w:color w:val="404040"/>
@@ -7713,6 +7808,52 @@
         </w:tcBorders>
       </w:tcPr>
     </w:tblStylePr>
+    <w:tblStylePr w:type="lastCol">
+      <w:rPr>
+        <w:i/>
+        <w:color w:val="404040"/>
+      </w:rPr>
+      <w:pPr>
+        <w:pBdr/>
+        <w:spacing/>
+        <w:ind/>
+      </w:pPr>
+      <w:tblPr>
+        <w:tblBorders/>
+      </w:tblPr>
+      <w:tcPr>
+        <w:shd w:val="clear" w:color="ffffff"/>
+        <w:tcBorders>
+          <w:top w:val="none" w:color="000000" w:sz="4" w:space="0"/>
+          <w:left w:val="none" w:color="000000" w:sz="4" w:space="0"/>
+          <w:bottom w:val="none" w:color="000000" w:sz="4" w:space="0"/>
+          <w:right w:val="none" w:color="000000" w:sz="4" w:space="0"/>
+        </w:tcBorders>
+      </w:tcPr>
+    </w:tblStylePr>
+    <w:tblStylePr w:type="lastRow">
+      <w:rPr>
+        <w:b/>
+        <w:color w:val="404040"/>
+      </w:rPr>
+      <w:pPr>
+        <w:pBdr/>
+        <w:spacing/>
+        <w:ind/>
+      </w:pPr>
+      <w:tblPr>
+        <w:tblBorders/>
+      </w:tblPr>
+      <w:tcPr>
+        <w:shd w:val="clear" w:color="ffffff"/>
+        <w:tcBorders>
+          <w:top w:val="none" w:color="000000" w:sz="4" w:space="0"/>
+          <w:left w:val="none" w:color="000000" w:sz="4" w:space="0"/>
+          <w:bottom w:val="none" w:color="000000" w:sz="4" w:space="0"/>
+          <w:right w:val="none" w:color="000000" w:sz="4" w:space="0"/>
+        </w:tcBorders>
+      </w:tcPr>
+    </w:tblStylePr>
     <w:tblStylePr w:type="nwCell">
       <w:pPr>
         <w:pBdr/>
@@ -7779,9 +7920,9 @@
       </w:tcPr>
     </w:tblStylePr>
   </w:style>
-  <w:style w:type="table" w:styleId="75">
+  <w:style w:type="table" w:styleId="715">
     <w:name w:val="Grid Table 3 - Accent 6"/>
-    <w:basedOn w:val="618"/>
+    <w:basedOn w:val="833"/>
     <w:uiPriority w:val="99"/>
     <w:pPr>
       <w:pBdr/>
@@ -7880,29 +8021,6 @@
         <w:tblBorders/>
       </w:tblPr>
       <w:tcPr>
-        <w:shd w:color="ffffff"/>
-        <w:tcBorders>
-          <w:top w:val="none" w:color="000000" w:sz="4" w:space="0"/>
-          <w:left w:val="none" w:color="000000" w:sz="4" w:space="0"/>
-          <w:bottom w:val="none" w:color="000000" w:sz="4" w:space="0"/>
-          <w:right w:val="none" w:color="000000" w:sz="4" w:space="0"/>
-        </w:tcBorders>
-      </w:tcPr>
-    </w:tblStylePr>
-    <w:tblStylePr w:type="firstRow">
-      <w:rPr>
-        <w:b/>
-        <w:color w:val="404040"/>
-      </w:rPr>
-      <w:pPr>
-        <w:pBdr/>
-        <w:spacing/>
-        <w:ind/>
-      </w:pPr>
-      <w:tblPr>
-        <w:tblBorders/>
-      </w:tblPr>
-      <w:tcPr>
         <w:shd w:val="clear" w:color="ffffff"/>
         <w:tcBorders>
           <w:top w:val="none" w:color="000000" w:sz="4" w:space="0"/>
@@ -7912,30 +8030,7 @@
         </w:tcBorders>
       </w:tcPr>
     </w:tblStylePr>
-    <w:tblStylePr w:type="lastCol">
-      <w:rPr>
-        <w:i/>
-        <w:color w:val="404040"/>
-      </w:rPr>
-      <w:pPr>
-        <w:pBdr/>
-        <w:spacing/>
-        <w:ind/>
-      </w:pPr>
-      <w:tblPr>
-        <w:tblBorders/>
-      </w:tblPr>
-      <w:tcPr>
-        <w:shd w:color="ffffff"/>
-        <w:tcBorders>
-          <w:top w:val="none" w:color="000000" w:sz="4" w:space="0"/>
-          <w:left w:val="none" w:color="000000" w:sz="4" w:space="0"/>
-          <w:bottom w:val="none" w:color="000000" w:sz="4" w:space="0"/>
-          <w:right w:val="none" w:color="000000" w:sz="4" w:space="0"/>
-        </w:tcBorders>
-      </w:tcPr>
-    </w:tblStylePr>
-    <w:tblStylePr w:type="lastRow">
+    <w:tblStylePr w:type="firstRow">
       <w:rPr>
         <w:b/>
         <w:color w:val="404040"/>
@@ -7958,6 +8053,52 @@
         </w:tcBorders>
       </w:tcPr>
     </w:tblStylePr>
+    <w:tblStylePr w:type="lastCol">
+      <w:rPr>
+        <w:i/>
+        <w:color w:val="404040"/>
+      </w:rPr>
+      <w:pPr>
+        <w:pBdr/>
+        <w:spacing/>
+        <w:ind/>
+      </w:pPr>
+      <w:tblPr>
+        <w:tblBorders/>
+      </w:tblPr>
+      <w:tcPr>
+        <w:shd w:val="clear" w:color="ffffff"/>
+        <w:tcBorders>
+          <w:top w:val="none" w:color="000000" w:sz="4" w:space="0"/>
+          <w:left w:val="none" w:color="000000" w:sz="4" w:space="0"/>
+          <w:bottom w:val="none" w:color="000000" w:sz="4" w:space="0"/>
+          <w:right w:val="none" w:color="000000" w:sz="4" w:space="0"/>
+        </w:tcBorders>
+      </w:tcPr>
+    </w:tblStylePr>
+    <w:tblStylePr w:type="lastRow">
+      <w:rPr>
+        <w:b/>
+        <w:color w:val="404040"/>
+      </w:rPr>
+      <w:pPr>
+        <w:pBdr/>
+        <w:spacing/>
+        <w:ind/>
+      </w:pPr>
+      <w:tblPr>
+        <w:tblBorders/>
+      </w:tblPr>
+      <w:tcPr>
+        <w:shd w:val="clear" w:color="ffffff"/>
+        <w:tcBorders>
+          <w:top w:val="none" w:color="000000" w:sz="4" w:space="0"/>
+          <w:left w:val="none" w:color="000000" w:sz="4" w:space="0"/>
+          <w:bottom w:val="none" w:color="000000" w:sz="4" w:space="0"/>
+          <w:right w:val="none" w:color="000000" w:sz="4" w:space="0"/>
+        </w:tcBorders>
+      </w:tcPr>
+    </w:tblStylePr>
     <w:tblStylePr w:type="nwCell">
       <w:pPr>
         <w:pBdr/>
@@ -8024,9 +8165,9 @@
       </w:tcPr>
     </w:tblStylePr>
   </w:style>
-  <w:style w:type="table" w:styleId="76">
+  <w:style w:type="table" w:styleId="716">
     <w:name w:val="Grid Table 4"/>
-    <w:basedOn w:val="618"/>
+    <w:basedOn w:val="833"/>
     <w:uiPriority w:val="59"/>
     <w:pPr>
       <w:pBdr/>
@@ -8257,9 +8398,9 @@
       </w:tcPr>
     </w:tblStylePr>
   </w:style>
-  <w:style w:type="table" w:styleId="77">
+  <w:style w:type="table" w:styleId="717">
     <w:name w:val="Grid Table 4 - Accent 1"/>
-    <w:basedOn w:val="618"/>
+    <w:basedOn w:val="833"/>
     <w:uiPriority w:val="59"/>
     <w:pPr>
       <w:pBdr/>
@@ -8490,9 +8631,9 @@
       </w:tcPr>
     </w:tblStylePr>
   </w:style>
-  <w:style w:type="table" w:styleId="78">
+  <w:style w:type="table" w:styleId="718">
     <w:name w:val="Grid Table 4 - Accent 2"/>
-    <w:basedOn w:val="618"/>
+    <w:basedOn w:val="833"/>
     <w:uiPriority w:val="59"/>
     <w:pPr>
       <w:pBdr/>
@@ -8723,9 +8864,9 @@
       </w:tcPr>
     </w:tblStylePr>
   </w:style>
-  <w:style w:type="table" w:styleId="79">
+  <w:style w:type="table" w:styleId="719">
     <w:name w:val="Grid Table 4 - Accent 3"/>
-    <w:basedOn w:val="618"/>
+    <w:basedOn w:val="833"/>
     <w:uiPriority w:val="59"/>
     <w:pPr>
       <w:pBdr/>
@@ -8956,9 +9097,9 @@
       </w:tcPr>
     </w:tblStylePr>
   </w:style>
-  <w:style w:type="table" w:styleId="80">
+  <w:style w:type="table" w:styleId="720">
     <w:name w:val="Grid Table 4 - Accent 4"/>
-    <w:basedOn w:val="618"/>
+    <w:basedOn w:val="833"/>
     <w:uiPriority w:val="59"/>
     <w:pPr>
       <w:pBdr/>
@@ -9189,9 +9330,9 @@
       </w:tcPr>
     </w:tblStylePr>
   </w:style>
-  <w:style w:type="table" w:styleId="81">
+  <w:style w:type="table" w:styleId="721">
     <w:name w:val="Grid Table 4 - Accent 5"/>
-    <w:basedOn w:val="618"/>
+    <w:basedOn w:val="833"/>
     <w:uiPriority w:val="59"/>
     <w:pPr>
       <w:pBdr/>
@@ -9422,9 +9563,9 @@
       </w:tcPr>
     </w:tblStylePr>
   </w:style>
-  <w:style w:type="table" w:styleId="82">
+  <w:style w:type="table" w:styleId="722">
     <w:name w:val="Grid Table 4 - Accent 6"/>
-    <w:basedOn w:val="618"/>
+    <w:basedOn w:val="833"/>
     <w:uiPriority w:val="59"/>
     <w:pPr>
       <w:pBdr/>
@@ -9655,9 +9796,9 @@
       </w:tcPr>
     </w:tblStylePr>
   </w:style>
-  <w:style w:type="table" w:styleId="83">
+  <w:style w:type="table" w:styleId="723">
     <w:name w:val="Grid Table 5 Dark"/>
-    <w:basedOn w:val="618"/>
+    <w:basedOn w:val="833"/>
     <w:uiPriority w:val="99"/>
     <w:pPr>
       <w:pBdr/>
@@ -9883,9 +10024,9 @@
       </w:tcPr>
     </w:tblStylePr>
   </w:style>
-  <w:style w:type="table" w:styleId="84">
+  <w:style w:type="table" w:styleId="724">
     <w:name w:val="Grid Table 5 Dark- Accent 1"/>
-    <w:basedOn w:val="618"/>
+    <w:basedOn w:val="833"/>
     <w:uiPriority w:val="99"/>
     <w:pPr>
       <w:pBdr/>
@@ -10111,9 +10252,9 @@
       </w:tcPr>
     </w:tblStylePr>
   </w:style>
-  <w:style w:type="table" w:styleId="85">
+  <w:style w:type="table" w:styleId="725">
     <w:name w:val="Grid Table 5 Dark - Accent 2"/>
-    <w:basedOn w:val="618"/>
+    <w:basedOn w:val="833"/>
     <w:uiPriority w:val="99"/>
     <w:pPr>
       <w:pBdr/>
@@ -10339,9 +10480,9 @@
       </w:tcPr>
     </w:tblStylePr>
   </w:style>
-  <w:style w:type="table" w:styleId="86">
+  <w:style w:type="table" w:styleId="726">
     <w:name w:val="Grid Table 5 Dark - Accent 3"/>
-    <w:basedOn w:val="618"/>
+    <w:basedOn w:val="833"/>
     <w:uiPriority w:val="99"/>
     <w:pPr>
       <w:pBdr/>
@@ -10567,9 +10708,9 @@
       </w:tcPr>
     </w:tblStylePr>
   </w:style>
-  <w:style w:type="table" w:styleId="87">
+  <w:style w:type="table" w:styleId="727">
     <w:name w:val="Grid Table 5 Dark- Accent 4"/>
-    <w:basedOn w:val="618"/>
+    <w:basedOn w:val="833"/>
     <w:uiPriority w:val="99"/>
     <w:pPr>
       <w:pBdr/>
@@ -10795,9 +10936,9 @@
       </w:tcPr>
     </w:tblStylePr>
   </w:style>
-  <w:style w:type="table" w:styleId="88">
+  <w:style w:type="table" w:styleId="728">
     <w:name w:val="Grid Table 5 Dark - Accent 5"/>
-    <w:basedOn w:val="618"/>
+    <w:basedOn w:val="833"/>
     <w:uiPriority w:val="99"/>
     <w:pPr>
       <w:pBdr/>
@@ -11023,9 +11164,9 @@
       </w:tcPr>
     </w:tblStylePr>
   </w:style>
-  <w:style w:type="table" w:styleId="89">
+  <w:style w:type="table" w:styleId="729">
     <w:name w:val="Grid Table 5 Dark - Accent 6"/>
-    <w:basedOn w:val="618"/>
+    <w:basedOn w:val="833"/>
     <w:uiPriority w:val="99"/>
     <w:pPr>
       <w:pBdr/>
@@ -11251,9 +11392,9 @@
       </w:tcPr>
     </w:tblStylePr>
   </w:style>
-  <w:style w:type="table" w:styleId="90">
+  <w:style w:type="table" w:styleId="730">
     <w:name w:val="Grid Table 6 Colorful"/>
-    <w:basedOn w:val="618"/>
+    <w:basedOn w:val="833"/>
     <w:uiPriority w:val="99"/>
     <w:pPr>
       <w:pBdr/>
@@ -11481,9 +11622,9 @@
       </w:tcPr>
     </w:tblStylePr>
   </w:style>
-  <w:style w:type="table" w:styleId="91">
+  <w:style w:type="table" w:styleId="731">
     <w:name w:val="Grid Table 6 Colorful - Accent 1"/>
-    <w:basedOn w:val="618"/>
+    <w:basedOn w:val="833"/>
     <w:uiPriority w:val="99"/>
     <w:pPr>
       <w:pBdr/>
@@ -11711,9 +11852,9 @@
       </w:tcPr>
     </w:tblStylePr>
   </w:style>
-  <w:style w:type="table" w:styleId="92">
+  <w:style w:type="table" w:styleId="732">
     <w:name w:val="Grid Table 6 Colorful - Accent 2"/>
-    <w:basedOn w:val="618"/>
+    <w:basedOn w:val="833"/>
     <w:uiPriority w:val="99"/>
     <w:pPr>
       <w:pBdr/>
@@ -11941,9 +12082,9 @@
       </w:tcPr>
     </w:tblStylePr>
   </w:style>
-  <w:style w:type="table" w:styleId="93">
+  <w:style w:type="table" w:styleId="733">
     <w:name w:val="Grid Table 6 Colorful - Accent 3"/>
-    <w:basedOn w:val="618"/>
+    <w:basedOn w:val="833"/>
     <w:uiPriority w:val="99"/>
     <w:pPr>
       <w:pBdr/>
@@ -12171,9 +12312,9 @@
       </w:tcPr>
     </w:tblStylePr>
   </w:style>
-  <w:style w:type="table" w:styleId="94">
+  <w:style w:type="table" w:styleId="734">
     <w:name w:val="Grid Table 6 Colorful - Accent 4"/>
-    <w:basedOn w:val="618"/>
+    <w:basedOn w:val="833"/>
     <w:uiPriority w:val="99"/>
     <w:pPr>
       <w:pBdr/>
@@ -12401,9 +12542,9 @@
       </w:tcPr>
     </w:tblStylePr>
   </w:style>
-  <w:style w:type="table" w:styleId="95">
+  <w:style w:type="table" w:styleId="735">
     <w:name w:val="Grid Table 6 Colorful - Accent 5"/>
-    <w:basedOn w:val="618"/>
+    <w:basedOn w:val="833"/>
     <w:uiPriority w:val="99"/>
     <w:pPr>
       <w:pBdr/>
@@ -12631,9 +12772,9 @@
       </w:tcPr>
     </w:tblStylePr>
   </w:style>
-  <w:style w:type="table" w:styleId="96">
+  <w:style w:type="table" w:styleId="736">
     <w:name w:val="Grid Table 6 Colorful - Accent 6"/>
-    <w:basedOn w:val="618"/>
+    <w:basedOn w:val="833"/>
     <w:uiPriority w:val="99"/>
     <w:pPr>
       <w:pBdr/>
@@ -12861,9 +13002,9 @@
       </w:tcPr>
     </w:tblStylePr>
   </w:style>
-  <w:style w:type="table" w:styleId="97">
+  <w:style w:type="table" w:styleId="737">
     <w:name w:val="Grid Table 7 Colorful"/>
-    <w:basedOn w:val="618"/>
+    <w:basedOn w:val="833"/>
     <w:uiPriority w:val="99"/>
     <w:pPr>
       <w:pBdr/>
@@ -12965,11 +13106,11 @@
         <w:tblBorders/>
       </w:tblPr>
       <w:tcPr>
-        <w:shd w:color="ffffff"/>
+        <w:shd w:val="clear" w:color="ffffff"/>
         <w:tcBorders>
-          <w:top w:val="none"/>
-          <w:left w:val="none"/>
-          <w:bottom w:val="none"/>
+          <w:top w:val="none" w:color="000000" w:sz="4" w:space="0"/>
+          <w:left w:val="none" w:color="000000" w:sz="4" w:space="0"/>
+          <w:bottom w:val="none" w:color="000000" w:sz="4" w:space="0"/>
           <w:right w:val="single" w:color="000000" w:themeColor="text1" w:themeTint="80" w:sz="4" w:space="0"/>
         </w:tcBorders>
       </w:tcPr>
@@ -12992,10 +13133,10 @@
       <w:tcPr>
         <w:shd w:val="clear" w:color="ffffff" w:themeColor="light1" w:fill="ffffff" w:themeFill="light1"/>
         <w:tcBorders>
-          <w:top w:val="none"/>
-          <w:left w:val="none"/>
+          <w:top w:val="none" w:color="000000" w:sz="4" w:space="0"/>
+          <w:left w:val="none" w:color="000000" w:sz="4" w:space="0"/>
           <w:bottom w:val="single" w:color="000000" w:themeColor="text1" w:themeTint="80" w:sz="4" w:space="0"/>
-          <w:right w:val="none"/>
+          <w:right w:val="none" w:color="000000" w:sz="4" w:space="0"/>
         </w:tcBorders>
       </w:tcPr>
     </w:tblStylePr>
@@ -13015,12 +13156,12 @@
         <w:tblBorders/>
       </w:tblPr>
       <w:tcPr>
-        <w:shd w:color="ffffff"/>
+        <w:shd w:val="clear" w:color="ffffff"/>
         <w:tcBorders>
-          <w:top w:val="none"/>
+          <w:top w:val="none" w:color="000000" w:sz="4" w:space="0"/>
           <w:left w:val="single" w:color="000000" w:themeColor="text1" w:themeTint="80" w:sz="4" w:space="0"/>
-          <w:bottom w:val="none"/>
-          <w:right w:val="none"/>
+          <w:bottom w:val="none" w:color="000000" w:sz="4" w:space="0"/>
+          <w:right w:val="none" w:color="000000" w:sz="4" w:space="0"/>
         </w:tcBorders>
       </w:tcPr>
     </w:tblStylePr>
@@ -13043,9 +13184,9 @@
         <w:shd w:val="clear" w:color="ffffff" w:themeColor="light1" w:fill="ffffff" w:themeFill="light1"/>
         <w:tcBorders>
           <w:top w:val="single" w:color="000000" w:themeColor="text1" w:themeTint="80" w:sz="4" w:space="0"/>
-          <w:left w:val="none"/>
-          <w:bottom w:val="none"/>
-          <w:right w:val="none"/>
+          <w:left w:val="none" w:color="000000" w:sz="4" w:space="0"/>
+          <w:bottom w:val="none" w:color="000000" w:sz="4" w:space="0"/>
+          <w:right w:val="none" w:color="000000" w:sz="4" w:space="0"/>
         </w:tcBorders>
       </w:tcPr>
     </w:tblStylePr>
@@ -13115,9 +13256,9 @@
       </w:tcPr>
     </w:tblStylePr>
   </w:style>
-  <w:style w:type="table" w:styleId="98">
+  <w:style w:type="table" w:styleId="738">
     <w:name w:val="Grid Table 7 Colorful - Accent 1"/>
-    <w:basedOn w:val="618"/>
+    <w:basedOn w:val="833"/>
     <w:uiPriority w:val="99"/>
     <w:pPr>
       <w:pBdr/>
@@ -13219,11 +13360,11 @@
         <w:tblBorders/>
       </w:tblPr>
       <w:tcPr>
-        <w:shd w:color="ffffff"/>
+        <w:shd w:val="clear" w:color="ffffff"/>
         <w:tcBorders>
-          <w:top w:val="none"/>
-          <w:left w:val="none"/>
-          <w:bottom w:val="none"/>
+          <w:top w:val="none" w:color="000000" w:sz="4" w:space="0"/>
+          <w:left w:val="none" w:color="000000" w:sz="4" w:space="0"/>
+          <w:bottom w:val="none" w:color="000000" w:sz="4" w:space="0"/>
           <w:right w:val="single" w:color="000000" w:themeColor="accent1" w:themeTint="80" w:sz="4" w:space="0"/>
         </w:tcBorders>
       </w:tcPr>
@@ -13246,10 +13387,10 @@
       <w:tcPr>
         <w:shd w:val="clear" w:color="ffffff" w:themeColor="light1" w:fill="ffffff" w:themeFill="light1"/>
         <w:tcBorders>
-          <w:top w:val="none"/>
-          <w:left w:val="none"/>
+          <w:top w:val="none" w:color="000000" w:sz="4" w:space="0"/>
+          <w:left w:val="none" w:color="000000" w:sz="4" w:space="0"/>
           <w:bottom w:val="single" w:color="000000" w:themeColor="accent1" w:themeTint="80" w:sz="4" w:space="0"/>
-          <w:right w:val="none"/>
+          <w:right w:val="none" w:color="000000" w:sz="4" w:space="0"/>
         </w:tcBorders>
       </w:tcPr>
     </w:tblStylePr>
@@ -13269,12 +13410,12 @@
         <w:tblBorders/>
       </w:tblPr>
       <w:tcPr>
-        <w:shd w:color="ffffff"/>
+        <w:shd w:val="clear" w:color="ffffff"/>
         <w:tcBorders>
-          <w:top w:val="none"/>
+          <w:top w:val="none" w:color="000000" w:sz="4" w:space="0"/>
           <w:left w:val="single" w:color="000000" w:themeColor="accent1" w:themeTint="80" w:sz="4" w:space="0"/>
-          <w:bottom w:val="none"/>
-          <w:right w:val="none"/>
+          <w:bottom w:val="none" w:color="000000" w:sz="4" w:space="0"/>
+          <w:right w:val="none" w:color="000000" w:sz="4" w:space="0"/>
         </w:tcBorders>
       </w:tcPr>
     </w:tblStylePr>
@@ -13297,9 +13438,9 @@
         <w:shd w:val="clear" w:color="ffffff" w:themeColor="light1" w:fill="ffffff" w:themeFill="light1"/>
         <w:tcBorders>
           <w:top w:val="single" w:color="000000" w:themeColor="accent1" w:themeTint="80" w:sz="4" w:space="0"/>
-          <w:left w:val="none"/>
-          <w:bottom w:val="none"/>
-          <w:right w:val="none"/>
+          <w:left w:val="none" w:color="000000" w:sz="4" w:space="0"/>
+          <w:bottom w:val="none" w:color="000000" w:sz="4" w:space="0"/>
+          <w:right w:val="none" w:color="000000" w:sz="4" w:space="0"/>
         </w:tcBorders>
       </w:tcPr>
     </w:tblStylePr>
@@ -13369,9 +13510,9 @@
       </w:tcPr>
     </w:tblStylePr>
   </w:style>
-  <w:style w:type="table" w:styleId="99">
+  <w:style w:type="table" w:styleId="739">
     <w:name w:val="Grid Table 7 Colorful - Accent 2"/>
-    <w:basedOn w:val="618"/>
+    <w:basedOn w:val="833"/>
     <w:uiPriority w:val="99"/>
     <w:pPr>
       <w:pBdr/>
@@ -13473,11 +13614,11 @@
         <w:tblBorders/>
       </w:tblPr>
       <w:tcPr>
-        <w:shd w:color="ffffff"/>
+        <w:shd w:val="clear" w:color="ffffff"/>
         <w:tcBorders>
-          <w:top w:val="none"/>
-          <w:left w:val="none"/>
-          <w:bottom w:val="none"/>
+          <w:top w:val="none" w:color="000000" w:sz="4" w:space="0"/>
+          <w:left w:val="none" w:color="000000" w:sz="4" w:space="0"/>
+          <w:bottom w:val="none" w:color="000000" w:sz="4" w:space="0"/>
           <w:right w:val="single" w:color="000000" w:themeColor="accent2" w:themeTint="97" w:sz="4" w:space="0"/>
         </w:tcBorders>
       </w:tcPr>
@@ -13500,10 +13641,10 @@
       <w:tcPr>
         <w:shd w:val="clear" w:color="ffffff" w:themeColor="light1" w:fill="ffffff" w:themeFill="light1"/>
         <w:tcBorders>
-          <w:top w:val="none"/>
-          <w:left w:val="none"/>
+          <w:top w:val="none" w:color="000000" w:sz="4" w:space="0"/>
+          <w:left w:val="none" w:color="000000" w:sz="4" w:space="0"/>
           <w:bottom w:val="single" w:color="000000" w:themeColor="accent2" w:themeTint="97" w:sz="4" w:space="0"/>
-          <w:right w:val="none"/>
+          <w:right w:val="none" w:color="000000" w:sz="4" w:space="0"/>
         </w:tcBorders>
       </w:tcPr>
     </w:tblStylePr>
@@ -13523,12 +13664,12 @@
         <w:tblBorders/>
       </w:tblPr>
       <w:tcPr>
-        <w:shd w:color="ffffff"/>
+        <w:shd w:val="clear" w:color="ffffff"/>
         <w:tcBorders>
-          <w:top w:val="none"/>
+          <w:top w:val="none" w:color="000000" w:sz="4" w:space="0"/>
           <w:left w:val="single" w:color="000000" w:themeColor="accent2" w:themeTint="97" w:sz="4" w:space="0"/>
-          <w:bottom w:val="none"/>
-          <w:right w:val="none"/>
+          <w:bottom w:val="none" w:color="000000" w:sz="4" w:space="0"/>
+          <w:right w:val="none" w:color="000000" w:sz="4" w:space="0"/>
         </w:tcBorders>
       </w:tcPr>
     </w:tblStylePr>
@@ -13551,9 +13692,9 @@
         <w:shd w:val="clear" w:color="ffffff" w:themeColor="light1" w:fill="ffffff" w:themeFill="light1"/>
         <w:tcBorders>
           <w:top w:val="single" w:color="000000" w:themeColor="accent2" w:themeTint="97" w:sz="4" w:space="0"/>
-          <w:left w:val="none"/>
-          <w:bottom w:val="none"/>
-          <w:right w:val="none"/>
+          <w:left w:val="none" w:color="000000" w:sz="4" w:space="0"/>
+          <w:bottom w:val="none" w:color="000000" w:sz="4" w:space="0"/>
+          <w:right w:val="none" w:color="000000" w:sz="4" w:space="0"/>
         </w:tcBorders>
       </w:tcPr>
     </w:tblStylePr>
@@ -13623,9 +13764,9 @@
       </w:tcPr>
     </w:tblStylePr>
   </w:style>
-  <w:style w:type="table" w:styleId="100">
+  <w:style w:type="table" w:styleId="740">
     <w:name w:val="Grid Table 7 Colorful - Accent 3"/>
-    <w:basedOn w:val="618"/>
+    <w:basedOn w:val="833"/>
     <w:uiPriority w:val="99"/>
     <w:pPr>
       <w:pBdr/>
@@ -13727,11 +13868,11 @@
         <w:tblBorders/>
       </w:tblPr>
       <w:tcPr>
-        <w:shd w:color="ffffff"/>
+        <w:shd w:val="clear" w:color="ffffff"/>
         <w:tcBorders>
-          <w:top w:val="none"/>
-          <w:left w:val="none"/>
-          <w:bottom w:val="none"/>
+          <w:top w:val="none" w:color="000000" w:sz="4" w:space="0"/>
+          <w:left w:val="none" w:color="000000" w:sz="4" w:space="0"/>
+          <w:bottom w:val="none" w:color="000000" w:sz="4" w:space="0"/>
           <w:right w:val="single" w:color="000000" w:themeColor="accent3" w:themeTint="FE" w:sz="4" w:space="0"/>
         </w:tcBorders>
       </w:tcPr>
@@ -13754,10 +13895,10 @@
       <w:tcPr>
         <w:shd w:val="clear" w:color="ffffff" w:themeColor="light1" w:fill="ffffff" w:themeFill="light1"/>
         <w:tcBorders>
-          <w:top w:val="none"/>
-          <w:left w:val="none"/>
+          <w:top w:val="none" w:color="000000" w:sz="4" w:space="0"/>
+          <w:left w:val="none" w:color="000000" w:sz="4" w:space="0"/>
           <w:bottom w:val="single" w:color="000000" w:themeColor="accent3" w:themeTint="FE" w:sz="4" w:space="0"/>
-          <w:right w:val="none"/>
+          <w:right w:val="none" w:color="000000" w:sz="4" w:space="0"/>
         </w:tcBorders>
       </w:tcPr>
     </w:tblStylePr>
@@ -13777,12 +13918,12 @@
         <w:tblBorders/>
       </w:tblPr>
       <w:tcPr>
-        <w:shd w:color="ffffff"/>
+        <w:shd w:val="clear" w:color="ffffff"/>
         <w:tcBorders>
-          <w:top w:val="none"/>
+          <w:top w:val="none" w:color="000000" w:sz="4" w:space="0"/>
           <w:left w:val="single" w:color="000000" w:themeColor="accent3" w:themeTint="FE" w:sz="4" w:space="0"/>
-          <w:bottom w:val="none"/>
-          <w:right w:val="none"/>
+          <w:bottom w:val="none" w:color="000000" w:sz="4" w:space="0"/>
+          <w:right w:val="none" w:color="000000" w:sz="4" w:space="0"/>
         </w:tcBorders>
       </w:tcPr>
     </w:tblStylePr>
@@ -13805,9 +13946,9 @@
         <w:shd w:val="clear" w:color="ffffff" w:themeColor="light1" w:fill="ffffff" w:themeFill="light1"/>
         <w:tcBorders>
           <w:top w:val="single" w:color="000000" w:themeColor="accent3" w:themeTint="FE" w:sz="4" w:space="0"/>
-          <w:left w:val="none"/>
-          <w:bottom w:val="none"/>
-          <w:right w:val="none"/>
+          <w:left w:val="none" w:color="000000" w:sz="4" w:space="0"/>
+          <w:bottom w:val="none" w:color="000000" w:sz="4" w:space="0"/>
+          <w:right w:val="none" w:color="000000" w:sz="4" w:space="0"/>
         </w:tcBorders>
       </w:tcPr>
     </w:tblStylePr>
@@ -13877,9 +14018,9 @@
       </w:tcPr>
     </w:tblStylePr>
   </w:style>
-  <w:style w:type="table" w:styleId="101">
+  <w:style w:type="table" w:styleId="741">
     <w:name w:val="Grid Table 7 Colorful - Accent 4"/>
-    <w:basedOn w:val="618"/>
+    <w:basedOn w:val="833"/>
     <w:uiPriority w:val="99"/>
     <w:pPr>
       <w:pBdr/>
@@ -13981,11 +14122,11 @@
         <w:tblBorders/>
       </w:tblPr>
       <w:tcPr>
-        <w:shd w:color="ffffff"/>
+        <w:shd w:val="clear" w:color="ffffff"/>
         <w:tcBorders>
-          <w:top w:val="none"/>
-          <w:left w:val="none"/>
-          <w:bottom w:val="none"/>
+          <w:top w:val="none" w:color="000000" w:sz="4" w:space="0"/>
+          <w:left w:val="none" w:color="000000" w:sz="4" w:space="0"/>
+          <w:bottom w:val="none" w:color="000000" w:sz="4" w:space="0"/>
           <w:right w:val="single" w:color="000000" w:themeColor="accent4" w:themeTint="9A" w:sz="4" w:space="0"/>
         </w:tcBorders>
       </w:tcPr>
@@ -14008,10 +14149,10 @@
       <w:tcPr>
         <w:shd w:val="clear" w:color="ffffff" w:themeColor="light1" w:fill="ffffff" w:themeFill="light1"/>
         <w:tcBorders>
-          <w:top w:val="none"/>
-          <w:left w:val="none"/>
+          <w:top w:val="none" w:color="000000" w:sz="4" w:space="0"/>
+          <w:left w:val="none" w:color="000000" w:sz="4" w:space="0"/>
           <w:bottom w:val="single" w:color="000000" w:themeColor="accent4" w:themeTint="9A" w:sz="4" w:space="0"/>
-          <w:right w:val="none"/>
+          <w:right w:val="none" w:color="000000" w:sz="4" w:space="0"/>
         </w:tcBorders>
       </w:tcPr>
     </w:tblStylePr>
@@ -14031,12 +14172,12 @@
         <w:tblBorders/>
       </w:tblPr>
       <w:tcPr>
-        <w:shd w:color="ffffff"/>
+        <w:shd w:val="clear" w:color="ffffff"/>
         <w:tcBorders>
-          <w:top w:val="none"/>
+          <w:top w:val="none" w:color="000000" w:sz="4" w:space="0"/>
           <w:left w:val="single" w:color="000000" w:themeColor="accent4" w:themeTint="9A" w:sz="4" w:space="0"/>
-          <w:bottom w:val="none"/>
-          <w:right w:val="none"/>
+          <w:bottom w:val="none" w:color="000000" w:sz="4" w:space="0"/>
+          <w:right w:val="none" w:color="000000" w:sz="4" w:space="0"/>
         </w:tcBorders>
       </w:tcPr>
     </w:tblStylePr>
@@ -14059,9 +14200,9 @@
         <w:shd w:val="clear" w:color="ffffff" w:themeColor="light1" w:fill="ffffff" w:themeFill="light1"/>
         <w:tcBorders>
           <w:top w:val="single" w:color="000000" w:themeColor="accent4" w:themeTint="9A" w:sz="4" w:space="0"/>
-          <w:left w:val="none"/>
-          <w:bottom w:val="none"/>
-          <w:right w:val="none"/>
+          <w:left w:val="none" w:color="000000" w:sz="4" w:space="0"/>
+          <w:bottom w:val="none" w:color="000000" w:sz="4" w:space="0"/>
+          <w:right w:val="none" w:color="000000" w:sz="4" w:space="0"/>
         </w:tcBorders>
       </w:tcPr>
     </w:tblStylePr>
@@ -14131,9 +14272,9 @@
       </w:tcPr>
     </w:tblStylePr>
   </w:style>
-  <w:style w:type="table" w:styleId="102">
+  <w:style w:type="table" w:styleId="742">
     <w:name w:val="Grid Table 7 Colorful - Accent 5"/>
-    <w:basedOn w:val="618"/>
+    <w:basedOn w:val="833"/>
     <w:uiPriority w:val="99"/>
     <w:pPr>
       <w:pBdr/>
@@ -14235,11 +14376,11 @@
         <w:tblBorders/>
       </w:tblPr>
       <w:tcPr>
-        <w:shd w:color="ffffff"/>
+        <w:shd w:val="clear" w:color="ffffff"/>
         <w:tcBorders>
-          <w:top w:val="none"/>
-          <w:left w:val="none"/>
-          <w:bottom w:val="none"/>
+          <w:top w:val="none" w:color="000000" w:sz="4" w:space="0"/>
+          <w:left w:val="none" w:color="000000" w:sz="4" w:space="0"/>
+          <w:bottom w:val="none" w:color="000000" w:sz="4" w:space="0"/>
           <w:right w:val="single" w:color="000000" w:themeColor="accent5" w:themeTint="90" w:sz="4" w:space="0"/>
         </w:tcBorders>
       </w:tcPr>
@@ -14262,10 +14403,10 @@
       <w:tcPr>
         <w:shd w:val="clear" w:color="ffffff" w:themeColor="light1" w:fill="ffffff" w:themeFill="light1"/>
         <w:tcBorders>
-          <w:top w:val="none"/>
-          <w:left w:val="none"/>
+          <w:top w:val="none" w:color="000000" w:sz="4" w:space="0"/>
+          <w:left w:val="none" w:color="000000" w:sz="4" w:space="0"/>
           <w:bottom w:val="single" w:color="000000" w:themeColor="accent5" w:themeTint="90" w:sz="4" w:space="0"/>
-          <w:right w:val="none"/>
+          <w:right w:val="none" w:color="000000" w:sz="4" w:space="0"/>
         </w:tcBorders>
       </w:tcPr>
     </w:tblStylePr>
@@ -14285,12 +14426,12 @@
         <w:tblBorders/>
       </w:tblPr>
       <w:tcPr>
-        <w:shd w:color="ffffff"/>
+        <w:shd w:val="clear" w:color="ffffff"/>
         <w:tcBorders>
-          <w:top w:val="none"/>
+          <w:top w:val="none" w:color="000000" w:sz="4" w:space="0"/>
           <w:left w:val="single" w:color="000000" w:themeColor="accent5" w:themeTint="90" w:sz="4" w:space="0"/>
-          <w:bottom w:val="none"/>
-          <w:right w:val="none"/>
+          <w:bottom w:val="none" w:color="000000" w:sz="4" w:space="0"/>
+          <w:right w:val="none" w:color="000000" w:sz="4" w:space="0"/>
         </w:tcBorders>
       </w:tcPr>
     </w:tblStylePr>
@@ -14313,9 +14454,9 @@
         <w:shd w:val="clear" w:color="ffffff" w:themeColor="light1" w:fill="ffffff" w:themeFill="light1"/>
         <w:tcBorders>
           <w:top w:val="single" w:color="000000" w:themeColor="accent5" w:themeTint="90" w:sz="4" w:space="0"/>
-          <w:left w:val="none"/>
-          <w:bottom w:val="none"/>
-          <w:right w:val="none"/>
+          <w:left w:val="none" w:color="000000" w:sz="4" w:space="0"/>
+          <w:bottom w:val="none" w:color="000000" w:sz="4" w:space="0"/>
+          <w:right w:val="none" w:color="000000" w:sz="4" w:space="0"/>
         </w:tcBorders>
       </w:tcPr>
     </w:tblStylePr>
@@ -14385,9 +14526,9 @@
       </w:tcPr>
     </w:tblStylePr>
   </w:style>
-  <w:style w:type="table" w:styleId="103">
+  <w:style w:type="table" w:styleId="743">
     <w:name w:val="Grid Table 7 Colorful - Accent 6"/>
-    <w:basedOn w:val="618"/>
+    <w:basedOn w:val="833"/>
     <w:uiPriority w:val="99"/>
     <w:pPr>
       <w:pBdr/>
@@ -14489,11 +14630,11 @@
         <w:tblBorders/>
       </w:tblPr>
       <w:tcPr>
-        <w:shd w:color="ffffff"/>
+        <w:shd w:val="clear" w:color="ffffff"/>
         <w:tcBorders>
-          <w:top w:val="none"/>
-          <w:left w:val="none"/>
-          <w:bottom w:val="none"/>
+          <w:top w:val="none" w:color="000000" w:sz="4" w:space="0"/>
+          <w:left w:val="none" w:color="000000" w:sz="4" w:space="0"/>
+          <w:bottom w:val="none" w:color="000000" w:sz="4" w:space="0"/>
           <w:right w:val="single" w:color="000000" w:themeColor="accent6" w:themeTint="90" w:sz="4" w:space="0"/>
         </w:tcBorders>
       </w:tcPr>
@@ -14516,10 +14657,10 @@
       <w:tcPr>
         <w:shd w:val="clear" w:color="ffffff" w:themeColor="light1" w:fill="ffffff" w:themeFill="light1"/>
         <w:tcBorders>
-          <w:top w:val="none"/>
-          <w:left w:val="none"/>
+          <w:top w:val="none" w:color="000000" w:sz="4" w:space="0"/>
+          <w:left w:val="none" w:color="000000" w:sz="4" w:space="0"/>
           <w:bottom w:val="single" w:color="000000" w:themeColor="accent6" w:themeTint="90" w:sz="4" w:space="0"/>
-          <w:right w:val="none"/>
+          <w:right w:val="none" w:color="000000" w:sz="4" w:space="0"/>
         </w:tcBorders>
       </w:tcPr>
     </w:tblStylePr>
@@ -14539,12 +14680,12 @@
         <w:tblBorders/>
       </w:tblPr>
       <w:tcPr>
-        <w:shd w:color="ffffff"/>
+        <w:shd w:val="clear" w:color="ffffff"/>
         <w:tcBorders>
-          <w:top w:val="none"/>
+          <w:top w:val="none" w:color="000000" w:sz="4" w:space="0"/>
           <w:left w:val="single" w:color="000000" w:themeColor="accent6" w:themeTint="90" w:sz="4" w:space="0"/>
-          <w:bottom w:val="none"/>
-          <w:right w:val="none"/>
+          <w:bottom w:val="none" w:color="000000" w:sz="4" w:space="0"/>
+          <w:right w:val="none" w:color="000000" w:sz="4" w:space="0"/>
         </w:tcBorders>
       </w:tcPr>
     </w:tblStylePr>
@@ -14567,9 +14708,9 @@
         <w:shd w:val="clear" w:color="ffffff" w:themeColor="light1" w:fill="ffffff" w:themeFill="light1"/>
         <w:tcBorders>
           <w:top w:val="single" w:color="000000" w:themeColor="accent6" w:themeTint="90" w:sz="4" w:space="0"/>
-          <w:left w:val="none"/>
-          <w:bottom w:val="none"/>
-          <w:right w:val="none"/>
+          <w:left w:val="none" w:color="000000" w:sz="4" w:space="0"/>
+          <w:bottom w:val="none" w:color="000000" w:sz="4" w:space="0"/>
+          <w:right w:val="none" w:color="000000" w:sz="4" w:space="0"/>
         </w:tcBorders>
       </w:tcPr>
     </w:tblStylePr>
@@ -14639,9 +14780,9 @@
       </w:tcPr>
     </w:tblStylePr>
   </w:style>
-  <w:style w:type="table" w:styleId="104">
+  <w:style w:type="table" w:styleId="744">
     <w:name w:val="List Table 1 Light"/>
-    <w:basedOn w:val="618"/>
+    <w:basedOn w:val="833"/>
     <w:uiPriority w:val="99"/>
     <w:pPr>
       <w:pBdr/>
@@ -14855,9 +14996,9 @@
       </w:tcPr>
     </w:tblStylePr>
   </w:style>
-  <w:style w:type="table" w:styleId="105">
+  <w:style w:type="table" w:styleId="745">
     <w:name w:val="List Table 1 Light - Accent 1"/>
-    <w:basedOn w:val="618"/>
+    <w:basedOn w:val="833"/>
     <w:uiPriority w:val="99"/>
     <w:pPr>
       <w:pBdr/>
@@ -15071,9 +15212,9 @@
       </w:tcPr>
     </w:tblStylePr>
   </w:style>
-  <w:style w:type="table" w:styleId="106">
+  <w:style w:type="table" w:styleId="746">
     <w:name w:val="List Table 1 Light - Accent 2"/>
-    <w:basedOn w:val="618"/>
+    <w:basedOn w:val="833"/>
     <w:uiPriority w:val="99"/>
     <w:pPr>
       <w:pBdr/>
@@ -15287,9 +15428,9 @@
       </w:tcPr>
     </w:tblStylePr>
   </w:style>
-  <w:style w:type="table" w:styleId="107">
+  <w:style w:type="table" w:styleId="747">
     <w:name w:val="List Table 1 Light - Accent 3"/>
-    <w:basedOn w:val="618"/>
+    <w:basedOn w:val="833"/>
     <w:uiPriority w:val="99"/>
     <w:pPr>
       <w:pBdr/>
@@ -15503,9 +15644,9 @@
       </w:tcPr>
     </w:tblStylePr>
   </w:style>
-  <w:style w:type="table" w:styleId="108">
+  <w:style w:type="table" w:styleId="748">
     <w:name w:val="List Table 1 Light - Accent 4"/>
-    <w:basedOn w:val="618"/>
+    <w:basedOn w:val="833"/>
     <w:uiPriority w:val="99"/>
     <w:pPr>
       <w:pBdr/>
@@ -15719,9 +15860,9 @@
       </w:tcPr>
     </w:tblStylePr>
   </w:style>
-  <w:style w:type="table" w:styleId="109">
+  <w:style w:type="table" w:styleId="749">
     <w:name w:val="List Table 1 Light - Accent 5"/>
-    <w:basedOn w:val="618"/>
+    <w:basedOn w:val="833"/>
     <w:uiPriority w:val="99"/>
     <w:pPr>
       <w:pBdr/>
@@ -15935,9 +16076,9 @@
       </w:tcPr>
     </w:tblStylePr>
   </w:style>
-  <w:style w:type="table" w:styleId="110">
+  <w:style w:type="table" w:styleId="750">
     <w:name w:val="List Table 1 Light - Accent 6"/>
-    <w:basedOn w:val="618"/>
+    <w:basedOn w:val="833"/>
     <w:uiPriority w:val="99"/>
     <w:pPr>
       <w:pBdr/>
@@ -16151,9 +16292,9 @@
       </w:tcPr>
     </w:tblStylePr>
   </w:style>
-  <w:style w:type="table" w:styleId="111">
+  <w:style w:type="table" w:styleId="751">
     <w:name w:val="List Table 2"/>
-    <w:basedOn w:val="618"/>
+    <w:basedOn w:val="833"/>
     <w:uiPriority w:val="99"/>
     <w:pPr>
       <w:pBdr/>
@@ -16389,9 +16530,9 @@
       </w:tcPr>
     </w:tblStylePr>
   </w:style>
-  <w:style w:type="table" w:styleId="112">
+  <w:style w:type="table" w:styleId="752">
     <w:name w:val="List Table 2 - Accent 1"/>
-    <w:basedOn w:val="618"/>
+    <w:basedOn w:val="833"/>
     <w:uiPriority w:val="99"/>
     <w:pPr>
       <w:pBdr/>
@@ -16627,9 +16768,9 @@
       </w:tcPr>
     </w:tblStylePr>
   </w:style>
-  <w:style w:type="table" w:styleId="113">
+  <w:style w:type="table" w:styleId="753">
     <w:name w:val="List Table 2 - Accent 2"/>
-    <w:basedOn w:val="618"/>
+    <w:basedOn w:val="833"/>
     <w:uiPriority w:val="99"/>
     <w:pPr>
       <w:pBdr/>
@@ -16865,9 +17006,9 @@
       </w:tcPr>
     </w:tblStylePr>
   </w:style>
-  <w:style w:type="table" w:styleId="114">
+  <w:style w:type="table" w:styleId="754">
     <w:name w:val="List Table 2 - Accent 3"/>
-    <w:basedOn w:val="618"/>
+    <w:basedOn w:val="833"/>
     <w:uiPriority w:val="99"/>
     <w:pPr>
       <w:pBdr/>
@@ -17103,9 +17244,9 @@
       </w:tcPr>
     </w:tblStylePr>
   </w:style>
-  <w:style w:type="table" w:styleId="115">
+  <w:style w:type="table" w:styleId="755">
     <w:name w:val="List Table 2 - Accent 4"/>
-    <w:basedOn w:val="618"/>
+    <w:basedOn w:val="833"/>
     <w:uiPriority w:val="99"/>
     <w:pPr>
       <w:pBdr/>
@@ -17341,9 +17482,9 @@
       </w:tcPr>
     </w:tblStylePr>
   </w:style>
-  <w:style w:type="table" w:styleId="116">
+  <w:style w:type="table" w:styleId="756">
     <w:name w:val="List Table 2 - Accent 5"/>
-    <w:basedOn w:val="618"/>
+    <w:basedOn w:val="833"/>
     <w:uiPriority w:val="99"/>
     <w:pPr>
       <w:pBdr/>
@@ -17579,9 +17720,9 @@
       </w:tcPr>
     </w:tblStylePr>
   </w:style>
-  <w:style w:type="table" w:styleId="117">
+  <w:style w:type="table" w:styleId="757">
     <w:name w:val="List Table 2 - Accent 6"/>
-    <w:basedOn w:val="618"/>
+    <w:basedOn w:val="833"/>
     <w:uiPriority w:val="99"/>
     <w:pPr>
       <w:pBdr/>
@@ -17817,9 +17958,9 @@
       </w:tcPr>
     </w:tblStylePr>
   </w:style>
-  <w:style w:type="table" w:styleId="118">
+  <w:style w:type="table" w:styleId="758">
     <w:name w:val="List Table 3"/>
-    <w:basedOn w:val="618"/>
+    <w:basedOn w:val="833"/>
     <w:uiPriority w:val="99"/>
     <w:pPr>
       <w:pBdr/>
@@ -18045,9 +18186,9 @@
       </w:tcPr>
     </w:tblStylePr>
   </w:style>
-  <w:style w:type="table" w:styleId="119">
+  <w:style w:type="table" w:styleId="759">
     <w:name w:val="List Table 3 - Accent 1"/>
-    <w:basedOn w:val="618"/>
+    <w:basedOn w:val="833"/>
     <w:uiPriority w:val="99"/>
     <w:pPr>
       <w:pBdr/>
@@ -18273,9 +18414,9 @@
       </w:tcPr>
     </w:tblStylePr>
   </w:style>
-  <w:style w:type="table" w:styleId="120">
+  <w:style w:type="table" w:styleId="760">
     <w:name w:val="List Table 3 - Accent 2"/>
-    <w:basedOn w:val="618"/>
+    <w:basedOn w:val="833"/>
     <w:uiPriority w:val="99"/>
     <w:pPr>
       <w:pBdr/>
@@ -18501,9 +18642,9 @@
       </w:tcPr>
     </w:tblStylePr>
   </w:style>
-  <w:style w:type="table" w:styleId="121">
+  <w:style w:type="table" w:styleId="761">
     <w:name w:val="List Table 3 - Accent 3"/>
-    <w:basedOn w:val="618"/>
+    <w:basedOn w:val="833"/>
     <w:uiPriority w:val="99"/>
     <w:pPr>
       <w:pBdr/>
@@ -18729,9 +18870,9 @@
       </w:tcPr>
     </w:tblStylePr>
   </w:style>
-  <w:style w:type="table" w:styleId="122">
+  <w:style w:type="table" w:styleId="762">
     <w:name w:val="List Table 3 - Accent 4"/>
-    <w:basedOn w:val="618"/>
+    <w:basedOn w:val="833"/>
     <w:uiPriority w:val="99"/>
     <w:pPr>
       <w:pBdr/>
@@ -18957,9 +19098,9 @@
       </w:tcPr>
     </w:tblStylePr>
   </w:style>
-  <w:style w:type="table" w:styleId="123">
+  <w:style w:type="table" w:styleId="763">
     <w:name w:val="List Table 3 - Accent 5"/>
-    <w:basedOn w:val="618"/>
+    <w:basedOn w:val="833"/>
     <w:uiPriority w:val="99"/>
     <w:pPr>
       <w:pBdr/>
@@ -19185,9 +19326,9 @@
       </w:tcPr>
     </w:tblStylePr>
   </w:style>
-  <w:style w:type="table" w:styleId="124">
+  <w:style w:type="table" w:styleId="764">
     <w:name w:val="List Table 3 - Accent 6"/>
-    <w:basedOn w:val="618"/>
+    <w:basedOn w:val="833"/>
     <w:uiPriority w:val="99"/>
     <w:pPr>
       <w:pBdr/>
@@ -19413,9 +19554,9 @@
       </w:tcPr>
     </w:tblStylePr>
   </w:style>
-  <w:style w:type="table" w:styleId="125">
+  <w:style w:type="table" w:styleId="765">
     <w:name w:val="List Table 4"/>
-    <w:basedOn w:val="618"/>
+    <w:basedOn w:val="833"/>
     <w:uiPriority w:val="99"/>
     <w:pPr>
       <w:pBdr/>
@@ -19638,9 +19779,9 @@
       </w:tcPr>
     </w:tblStylePr>
   </w:style>
-  <w:style w:type="table" w:styleId="126">
+  <w:style w:type="table" w:styleId="766">
     <w:name w:val="List Table 4 - Accent 1"/>
-    <w:basedOn w:val="618"/>
+    <w:basedOn w:val="833"/>
     <w:uiPriority w:val="99"/>
     <w:pPr>
       <w:pBdr/>
@@ -19863,9 +20004,9 @@
       </w:tcPr>
     </w:tblStylePr>
   </w:style>
-  <w:style w:type="table" w:styleId="127">
+  <w:style w:type="table" w:styleId="767">
     <w:name w:val="List Table 4 - Accent 2"/>
-    <w:basedOn w:val="618"/>
+    <w:basedOn w:val="833"/>
     <w:uiPriority w:val="99"/>
     <w:pPr>
       <w:pBdr/>
@@ -20088,9 +20229,9 @@
       </w:tcPr>
     </w:tblStylePr>
   </w:style>
-  <w:style w:type="table" w:styleId="128">
+  <w:style w:type="table" w:styleId="768">
     <w:name w:val="List Table 4 - Accent 3"/>
-    <w:basedOn w:val="618"/>
+    <w:basedOn w:val="833"/>
     <w:uiPriority w:val="99"/>
     <w:pPr>
       <w:pBdr/>
@@ -20313,9 +20454,9 @@
       </w:tcPr>
     </w:tblStylePr>
   </w:style>
-  <w:style w:type="table" w:styleId="129">
+  <w:style w:type="table" w:styleId="769">
     <w:name w:val="List Table 4 - Accent 4"/>
-    <w:basedOn w:val="618"/>
+    <w:basedOn w:val="833"/>
     <w:uiPriority w:val="99"/>
     <w:pPr>
       <w:pBdr/>
@@ -20538,9 +20679,9 @@
       </w:tcPr>
     </w:tblStylePr>
   </w:style>
-  <w:style w:type="table" w:styleId="130">
+  <w:style w:type="table" w:styleId="770">
     <w:name w:val="List Table 4 - Accent 5"/>
-    <w:basedOn w:val="618"/>
+    <w:basedOn w:val="833"/>
     <w:uiPriority w:val="99"/>
     <w:pPr>
       <w:pBdr/>
@@ -20763,9 +20904,9 @@
       </w:tcPr>
     </w:tblStylePr>
   </w:style>
-  <w:style w:type="table" w:styleId="131">
+  <w:style w:type="table" w:styleId="771">
     <w:name w:val="List Table 4 - Accent 6"/>
-    <w:basedOn w:val="618"/>
+    <w:basedOn w:val="833"/>
     <w:uiPriority w:val="99"/>
     <w:pPr>
       <w:pBdr/>
@@ -20988,9 +21129,9 @@
       </w:tcPr>
     </w:tblStylePr>
   </w:style>
-  <w:style w:type="table" w:styleId="132">
+  <w:style w:type="table" w:styleId="772">
     <w:name w:val="List Table 5 Dark"/>
-    <w:basedOn w:val="618"/>
+    <w:basedOn w:val="833"/>
     <w:uiPriority w:val="99"/>
     <w:pPr>
       <w:pBdr/>
@@ -21230,9 +21371,9 @@
       </w:tcPr>
     </w:tblStylePr>
   </w:style>
-  <w:style w:type="table" w:styleId="133">
+  <w:style w:type="table" w:styleId="773">
     <w:name w:val="List Table 5 Dark - Accent 1"/>
-    <w:basedOn w:val="618"/>
+    <w:basedOn w:val="833"/>
     <w:uiPriority w:val="99"/>
     <w:pPr>
       <w:pBdr/>
@@ -21472,9 +21613,9 @@
       </w:tcPr>
     </w:tblStylePr>
   </w:style>
-  <w:style w:type="table" w:styleId="134">
+  <w:style w:type="table" w:styleId="774">
     <w:name w:val="List Table 5 Dark - Accent 2"/>
-    <w:basedOn w:val="618"/>
+    <w:basedOn w:val="833"/>
     <w:uiPriority w:val="99"/>
     <w:pPr>
       <w:pBdr/>
@@ -21714,9 +21855,9 @@
       </w:tcPr>
     </w:tblStylePr>
   </w:style>
-  <w:style w:type="table" w:styleId="135">
+  <w:style w:type="table" w:styleId="775">
     <w:name w:val="List Table 5 Dark - Accent 3"/>
-    <w:basedOn w:val="618"/>
+    <w:basedOn w:val="833"/>
     <w:uiPriority w:val="99"/>
     <w:pPr>
       <w:pBdr/>
@@ -21956,9 +22097,9 @@
       </w:tcPr>
     </w:tblStylePr>
   </w:style>
-  <w:style w:type="table" w:styleId="136">
+  <w:style w:type="table" w:styleId="776">
     <w:name w:val="List Table 5 Dark - Accent 4"/>
-    <w:basedOn w:val="618"/>
+    <w:basedOn w:val="833"/>
     <w:uiPriority w:val="99"/>
     <w:pPr>
       <w:pBdr/>
@@ -22198,9 +22339,9 @@
       </w:tcPr>
     </w:tblStylePr>
   </w:style>
-  <w:style w:type="table" w:styleId="137">
+  <w:style w:type="table" w:styleId="777">
     <w:name w:val="List Table 5 Dark - Accent 5"/>
-    <w:basedOn w:val="618"/>
+    <w:basedOn w:val="833"/>
     <w:uiPriority w:val="99"/>
     <w:pPr>
       <w:pBdr/>
@@ -22440,9 +22581,9 @@
       </w:tcPr>
     </w:tblStylePr>
   </w:style>
-  <w:style w:type="table" w:styleId="138">
+  <w:style w:type="table" w:styleId="778">
     <w:name w:val="List Table 5 Dark - Accent 6"/>
-    <w:basedOn w:val="618"/>
+    <w:basedOn w:val="833"/>
     <w:uiPriority w:val="99"/>
     <w:pPr>
       <w:pBdr/>
@@ -22682,9 +22823,9 @@
       </w:tcPr>
     </w:tblStylePr>
   </w:style>
-  <w:style w:type="table" w:styleId="139">
+  <w:style w:type="table" w:styleId="779">
     <w:name w:val="List Table 6 Colorful"/>
-    <w:basedOn w:val="618"/>
+    <w:basedOn w:val="833"/>
     <w:uiPriority w:val="99"/>
     <w:pPr>
       <w:pBdr/>
@@ -22905,9 +23046,9 @@
       </w:tcPr>
     </w:tblStylePr>
   </w:style>
-  <w:style w:type="table" w:styleId="140">
+  <w:style w:type="table" w:styleId="780">
     <w:name w:val="List Table 6 Colorful - Accent 1"/>
-    <w:basedOn w:val="618"/>
+    <w:basedOn w:val="833"/>
     <w:uiPriority w:val="99"/>
     <w:pPr>
       <w:pBdr/>
@@ -23128,9 +23269,9 @@
       </w:tcPr>
     </w:tblStylePr>
   </w:style>
-  <w:style w:type="table" w:styleId="141">
+  <w:style w:type="table" w:styleId="781">
     <w:name w:val="List Table 6 Colorful - Accent 2"/>
-    <w:basedOn w:val="618"/>
+    <w:basedOn w:val="833"/>
     <w:uiPriority w:val="99"/>
     <w:pPr>
       <w:pBdr/>
@@ -23351,9 +23492,9 @@
       </w:tcPr>
     </w:tblStylePr>
   </w:style>
-  <w:style w:type="table" w:styleId="142">
+  <w:style w:type="table" w:styleId="782">
     <w:name w:val="List Table 6 Colorful - Accent 3"/>
-    <w:basedOn w:val="618"/>
+    <w:basedOn w:val="833"/>
     <w:uiPriority w:val="99"/>
     <w:pPr>
       <w:pBdr/>
@@ -23574,9 +23715,9 @@
       </w:tcPr>
     </w:tblStylePr>
   </w:style>
-  <w:style w:type="table" w:styleId="143">
+  <w:style w:type="table" w:styleId="783">
     <w:name w:val="List Table 6 Colorful - Accent 4"/>
-    <w:basedOn w:val="618"/>
+    <w:basedOn w:val="833"/>
     <w:uiPriority w:val="99"/>
     <w:pPr>
       <w:pBdr/>
@@ -23797,9 +23938,9 @@
       </w:tcPr>
     </w:tblStylePr>
   </w:style>
-  <w:style w:type="table" w:styleId="144">
+  <w:style w:type="table" w:styleId="784">
     <w:name w:val="List Table 6 Colorful - Accent 5"/>
-    <w:basedOn w:val="618"/>
+    <w:basedOn w:val="833"/>
     <w:uiPriority w:val="99"/>
     <w:pPr>
       <w:pBdr/>
@@ -24020,9 +24161,9 @@
       </w:tcPr>
     </w:tblStylePr>
   </w:style>
-  <w:style w:type="table" w:styleId="145">
+  <w:style w:type="table" w:styleId="785">
     <w:name w:val="List Table 6 Colorful - Accent 6"/>
-    <w:basedOn w:val="618"/>
+    <w:basedOn w:val="833"/>
     <w:uiPriority w:val="99"/>
     <w:pPr>
       <w:pBdr/>
@@ -24243,9 +24384,9 @@
       </w:tcPr>
     </w:tblStylePr>
   </w:style>
-  <w:style w:type="table" w:styleId="146">
+  <w:style w:type="table" w:styleId="786">
     <w:name w:val="List Table 7 Colorful"/>
-    <w:basedOn w:val="618"/>
+    <w:basedOn w:val="833"/>
     <w:uiPriority w:val="99"/>
     <w:pPr>
       <w:pBdr/>
@@ -24344,11 +24485,11 @@
         <w:tblBorders/>
       </w:tblPr>
       <w:tcPr>
-        <w:shd w:color="ffffff"/>
+        <w:shd w:val="clear" w:color="ffffff"/>
         <w:tcBorders>
-          <w:top w:val="none"/>
-          <w:left w:val="none"/>
-          <w:bottom w:val="none"/>
+          <w:top w:val="none" w:color="000000" w:sz="4" w:space="0"/>
+          <w:left w:val="none" w:color="000000" w:sz="4" w:space="0"/>
+          <w:bottom w:val="none" w:color="000000" w:sz="4" w:space="0"/>
           <w:right w:val="single" w:color="000000" w:themeColor="text1" w:themeTint="80" w:sz="4" w:space="0"/>
         </w:tcBorders>
       </w:tcPr>
@@ -24371,10 +24512,10 @@
       <w:tcPr>
         <w:shd w:val="clear" w:color="ffffff" w:themeColor="light1" w:fill="ffffff" w:themeFill="light1"/>
         <w:tcBorders>
-          <w:top w:val="none"/>
-          <w:left w:val="none"/>
+          <w:top w:val="none" w:color="000000" w:sz="4" w:space="0"/>
+          <w:left w:val="none" w:color="000000" w:sz="4" w:space="0"/>
           <w:bottom w:val="single" w:color="000000" w:themeColor="text1" w:themeTint="80" w:sz="4" w:space="0"/>
-          <w:right w:val="none"/>
+          <w:right w:val="none" w:color="000000" w:sz="4" w:space="0"/>
         </w:tcBorders>
       </w:tcPr>
     </w:tblStylePr>
@@ -24394,12 +24535,12 @@
         <w:tblBorders/>
       </w:tblPr>
       <w:tcPr>
-        <w:shd w:color="ffffff"/>
+        <w:shd w:val="clear" w:color="ffffff"/>
         <w:tcBorders>
-          <w:top w:val="none"/>
+          <w:top w:val="none" w:color="000000" w:sz="4" w:space="0"/>
           <w:left w:val="single" w:color="000000" w:themeColor="text1" w:themeTint="80" w:sz="4" w:space="0"/>
-          <w:bottom w:val="none"/>
-          <w:right w:val="none"/>
+          <w:bottom w:val="none" w:color="000000" w:sz="4" w:space="0"/>
+          <w:right w:val="none" w:color="000000" w:sz="4" w:space="0"/>
         </w:tcBorders>
       </w:tcPr>
     </w:tblStylePr>
@@ -24422,9 +24563,9 @@
         <w:shd w:val="clear" w:color="ffffff" w:themeColor="light1" w:fill="ffffff" w:themeFill="light1"/>
         <w:tcBorders>
           <w:top w:val="single" w:color="000000" w:themeColor="text1" w:themeTint="80" w:sz="4" w:space="0"/>
-          <w:left w:val="none"/>
-          <w:bottom w:val="none"/>
-          <w:right w:val="none"/>
+          <w:left w:val="none" w:color="000000" w:sz="4" w:space="0"/>
+          <w:bottom w:val="none" w:color="000000" w:sz="4" w:space="0"/>
+          <w:right w:val="none" w:color="000000" w:sz="4" w:space="0"/>
         </w:tcBorders>
       </w:tcPr>
     </w:tblStylePr>
@@ -24499,9 +24640,9 @@
       </w:tcPr>
     </w:tblStylePr>
   </w:style>
-  <w:style w:type="table" w:styleId="147">
+  <w:style w:type="table" w:styleId="787">
     <w:name w:val="List Table 7 Colorful - Accent 1"/>
-    <w:basedOn w:val="618"/>
+    <w:basedOn w:val="833"/>
     <w:uiPriority w:val="99"/>
     <w:pPr>
       <w:pBdr/>
@@ -24600,11 +24741,11 @@
         <w:tblBorders/>
       </w:tblPr>
       <w:tcPr>
-        <w:shd w:color="ffffff"/>
+        <w:shd w:val="clear" w:color="ffffff"/>
         <w:tcBorders>
-          <w:top w:val="none"/>
-          <w:left w:val="none"/>
-          <w:bottom w:val="none"/>
+          <w:top w:val="none" w:color="000000" w:sz="4" w:space="0"/>
+          <w:left w:val="none" w:color="000000" w:sz="4" w:space="0"/>
+          <w:bottom w:val="none" w:color="000000" w:sz="4" w:space="0"/>
           <w:right w:val="single" w:color="000000" w:themeColor="accent1" w:sz="4" w:space="0"/>
         </w:tcBorders>
       </w:tcPr>
@@ -24627,10 +24768,10 @@
       <w:tcPr>
         <w:shd w:val="clear" w:color="ffffff" w:themeColor="light1" w:fill="ffffff" w:themeFill="light1"/>
         <w:tcBorders>
-          <w:top w:val="none"/>
-          <w:left w:val="none"/>
+          <w:top w:val="none" w:color="000000" w:sz="4" w:space="0"/>
+          <w:left w:val="none" w:color="000000" w:sz="4" w:space="0"/>
           <w:bottom w:val="single" w:color="000000" w:themeColor="accent1" w:sz="4" w:space="0"/>
-          <w:right w:val="none"/>
+          <w:right w:val="none" w:color="000000" w:sz="4" w:space="0"/>
         </w:tcBorders>
       </w:tcPr>
     </w:tblStylePr>
@@ -24650,12 +24791,12 @@
         <w:tblBorders/>
       </w:tblPr>
       <w:tcPr>
-        <w:shd w:color="ffffff"/>
+        <w:shd w:val="clear" w:color="ffffff"/>
         <w:tcBorders>
-          <w:top w:val="none"/>
+          <w:top w:val="none" w:color="000000" w:sz="4" w:space="0"/>
           <w:left w:val="single" w:color="000000" w:themeColor="accent1" w:sz="4" w:space="0"/>
-          <w:bottom w:val="none"/>
-          <w:right w:val="none"/>
+          <w:bottom w:val="none" w:color="000000" w:sz="4" w:space="0"/>
+          <w:right w:val="none" w:color="000000" w:sz="4" w:space="0"/>
         </w:tcBorders>
       </w:tcPr>
     </w:tblStylePr>
@@ -24678,9 +24819,9 @@
         <w:shd w:val="clear" w:color="ffffff" w:themeColor="light1" w:fill="ffffff" w:themeFill="light1"/>
         <w:tcBorders>
           <w:top w:val="single" w:color="000000" w:themeColor="accent1" w:sz="4" w:space="0"/>
-          <w:left w:val="none"/>
-          <w:bottom w:val="none"/>
-          <w:right w:val="none"/>
+          <w:left w:val="none" w:color="000000" w:sz="4" w:space="0"/>
+          <w:bottom w:val="none" w:color="000000" w:sz="4" w:space="0"/>
+          <w:right w:val="none" w:color="000000" w:sz="4" w:space="0"/>
         </w:tcBorders>
       </w:tcPr>
     </w:tblStylePr>
@@ -24755,9 +24896,9 @@
       </w:tcPr>
     </w:tblStylePr>
   </w:style>
-  <w:style w:type="table" w:styleId="148">
+  <w:style w:type="table" w:styleId="788">
     <w:name w:val="List Table 7 Colorful - Accent 2"/>
-    <w:basedOn w:val="618"/>
+    <w:basedOn w:val="833"/>
     <w:uiPriority w:val="99"/>
     <w:pPr>
       <w:pBdr/>
@@ -24856,11 +24997,11 @@
         <w:tblBorders/>
       </w:tblPr>
       <w:tcPr>
-        <w:shd w:color="ffffff"/>
+        <w:shd w:val="clear" w:color="ffffff"/>
         <w:tcBorders>
-          <w:top w:val="none"/>
-          <w:left w:val="none"/>
-          <w:bottom w:val="none"/>
+          <w:top w:val="none" w:color="000000" w:sz="4" w:space="0"/>
+          <w:left w:val="none" w:color="000000" w:sz="4" w:space="0"/>
+          <w:bottom w:val="none" w:color="000000" w:sz="4" w:space="0"/>
           <w:right w:val="single" w:color="000000" w:themeColor="accent2" w:themeTint="97" w:sz="4" w:space="0"/>
         </w:tcBorders>
       </w:tcPr>
@@ -24883,10 +25024,10 @@
       <w:tcPr>
         <w:shd w:val="clear" w:color="ffffff" w:themeColor="light1" w:fill="ffffff" w:themeFill="light1"/>
         <w:tcBorders>
-          <w:top w:val="none"/>
-          <w:left w:val="none"/>
+          <w:top w:val="none" w:color="000000" w:sz="4" w:space="0"/>
+          <w:left w:val="none" w:color="000000" w:sz="4" w:space="0"/>
           <w:bottom w:val="single" w:color="000000" w:themeColor="accent2" w:themeTint="97" w:sz="4" w:space="0"/>
-          <w:right w:val="none"/>
+          <w:right w:val="none" w:color="000000" w:sz="4" w:space="0"/>
         </w:tcBorders>
       </w:tcPr>
     </w:tblStylePr>
@@ -24906,12 +25047,12 @@
         <w:tblBorders/>
       </w:tblPr>
       <w:tcPr>
-        <w:shd w:color="ffffff"/>
+        <w:shd w:val="clear" w:color="ffffff"/>
         <w:tcBorders>
-          <w:top w:val="none"/>
+          <w:top w:val="none" w:color="000000" w:sz="4" w:space="0"/>
           <w:left w:val="single" w:color="000000" w:themeColor="accent2" w:themeTint="97" w:sz="4" w:space="0"/>
-          <w:bottom w:val="none"/>
-          <w:right w:val="none"/>
+          <w:bottom w:val="none" w:color="000000" w:sz="4" w:space="0"/>
+          <w:right w:val="none" w:color="000000" w:sz="4" w:space="0"/>
         </w:tcBorders>
       </w:tcPr>
     </w:tblStylePr>
@@ -24934,9 +25075,9 @@
         <w:shd w:val="clear" w:color="ffffff" w:themeColor="light1" w:fill="ffffff" w:themeFill="light1"/>
         <w:tcBorders>
           <w:top w:val="single" w:color="000000" w:themeColor="accent2" w:themeTint="97" w:sz="4" w:space="0"/>
-          <w:left w:val="none"/>
-          <w:bottom w:val="none"/>
-          <w:right w:val="none"/>
+          <w:left w:val="none" w:color="000000" w:sz="4" w:space="0"/>
+          <w:bottom w:val="none" w:color="000000" w:sz="4" w:space="0"/>
+          <w:right w:val="none" w:color="000000" w:sz="4" w:space="0"/>
         </w:tcBorders>
       </w:tcPr>
     </w:tblStylePr>
@@ -25011,9 +25152,9 @@
       </w:tcPr>
     </w:tblStylePr>
   </w:style>
-  <w:style w:type="table" w:styleId="149">
+  <w:style w:type="table" w:styleId="789">
     <w:name w:val="List Table 7 Colorful - Accent 3"/>
-    <w:basedOn w:val="618"/>
+    <w:basedOn w:val="833"/>
     <w:uiPriority w:val="99"/>
     <w:pPr>
       <w:pBdr/>
@@ -25112,11 +25253,11 @@
         <w:tblBorders/>
       </w:tblPr>
       <w:tcPr>
-        <w:shd w:color="ffffff"/>
+        <w:shd w:val="clear" w:color="ffffff"/>
         <w:tcBorders>
-          <w:top w:val="none"/>
-          <w:left w:val="none"/>
-          <w:bottom w:val="none"/>
+          <w:top w:val="none" w:color="000000" w:sz="4" w:space="0"/>
+          <w:left w:val="none" w:color="000000" w:sz="4" w:space="0"/>
+          <w:bottom w:val="none" w:color="000000" w:sz="4" w:space="0"/>
           <w:right w:val="single" w:color="000000" w:themeColor="accent3" w:themeTint="98" w:sz="4" w:space="0"/>
         </w:tcBorders>
       </w:tcPr>
@@ -25139,10 +25280,10 @@
       <w:tcPr>
         <w:shd w:val="clear" w:color="ffffff" w:themeColor="light1" w:fill="ffffff" w:themeFill="light1"/>
         <w:tcBorders>
-          <w:top w:val="none"/>
-          <w:left w:val="none"/>
+          <w:top w:val="none" w:color="000000" w:sz="4" w:space="0"/>
+          <w:left w:val="none" w:color="000000" w:sz="4" w:space="0"/>
           <w:bottom w:val="single" w:color="000000" w:themeColor="accent3" w:themeTint="98" w:sz="4" w:space="0"/>
-          <w:right w:val="none"/>
+          <w:right w:val="none" w:color="000000" w:sz="4" w:space="0"/>
         </w:tcBorders>
       </w:tcPr>
     </w:tblStylePr>
@@ -25162,12 +25303,12 @@
         <w:tblBorders/>
       </w:tblPr>
       <w:tcPr>
-        <w:shd w:color="ffffff"/>
+        <w:shd w:val="clear" w:color="ffffff"/>
         <w:tcBorders>
-          <w:top w:val="none"/>
+          <w:top w:val="none" w:color="000000" w:sz="4" w:space="0"/>
           <w:left w:val="single" w:color="000000" w:themeColor="accent3" w:themeTint="98" w:sz="4" w:space="0"/>
-          <w:bottom w:val="none"/>
-          <w:right w:val="none"/>
+          <w:bottom w:val="none" w:color="000000" w:sz="4" w:space="0"/>
+          <w:right w:val="none" w:color="000000" w:sz="4" w:space="0"/>
         </w:tcBorders>
       </w:tcPr>
     </w:tblStylePr>
@@ -25190,9 +25331,9 @@
         <w:shd w:val="clear" w:color="ffffff" w:themeColor="light1" w:fill="ffffff" w:themeFill="light1"/>
         <w:tcBorders>
           <w:top w:val="single" w:color="000000" w:themeColor="accent3" w:themeTint="98" w:sz="4" w:space="0"/>
-          <w:left w:val="none"/>
-          <w:bottom w:val="none"/>
-          <w:right w:val="none"/>
+          <w:left w:val="none" w:color="000000" w:sz="4" w:space="0"/>
+          <w:bottom w:val="none" w:color="000000" w:sz="4" w:space="0"/>
+          <w:right w:val="none" w:color="000000" w:sz="4" w:space="0"/>
         </w:tcBorders>
       </w:tcPr>
     </w:tblStylePr>
@@ -25267,9 +25408,9 @@
       </w:tcPr>
     </w:tblStylePr>
   </w:style>
-  <w:style w:type="table" w:styleId="150">
+  <w:style w:type="table" w:styleId="790">
     <w:name w:val="List Table 7 Colorful - Accent 4"/>
-    <w:basedOn w:val="618"/>
+    <w:basedOn w:val="833"/>
     <w:uiPriority w:val="99"/>
     <w:pPr>
       <w:pBdr/>
@@ -25368,11 +25509,11 @@
         <w:tblBorders/>
       </w:tblPr>
       <w:tcPr>
-        <w:shd w:color="ffffff"/>
+        <w:shd w:val="clear" w:color="ffffff"/>
         <w:tcBorders>
-          <w:top w:val="none"/>
-          <w:left w:val="none"/>
-          <w:bottom w:val="none"/>
+          <w:top w:val="none" w:color="000000" w:sz="4" w:space="0"/>
+          <w:left w:val="none" w:color="000000" w:sz="4" w:space="0"/>
+          <w:bottom w:val="none" w:color="000000" w:sz="4" w:space="0"/>
           <w:right w:val="single" w:color="000000" w:themeColor="accent4" w:themeTint="9A" w:sz="4" w:space="0"/>
         </w:tcBorders>
       </w:tcPr>
@@ -25395,10 +25536,10 @@
       <w:tcPr>
         <w:shd w:val="clear" w:color="ffffff" w:themeColor="light1" w:fill="ffffff" w:themeFill="light1"/>
         <w:tcBorders>
-          <w:top w:val="none"/>
-          <w:left w:val="none"/>
+          <w:top w:val="none" w:color="000000" w:sz="4" w:space="0"/>
+          <w:left w:val="none" w:color="000000" w:sz="4" w:space="0"/>
           <w:bottom w:val="single" w:color="000000" w:themeColor="accent4" w:themeTint="9A" w:sz="4" w:space="0"/>
-          <w:right w:val="none"/>
+          <w:right w:val="none" w:color="000000" w:sz="4" w:space="0"/>
         </w:tcBorders>
       </w:tcPr>
     </w:tblStylePr>
@@ -25418,12 +25559,12 @@
         <w:tblBorders/>
       </w:tblPr>
       <w:tcPr>
-        <w:shd w:color="ffffff"/>
+        <w:shd w:val="clear" w:color="ffffff"/>
         <w:tcBorders>
-          <w:top w:val="none"/>
+          <w:top w:val="none" w:color="000000" w:sz="4" w:space="0"/>
           <w:left w:val="single" w:color="000000" w:themeColor="accent4" w:themeTint="9A" w:sz="4" w:space="0"/>
-          <w:bottom w:val="none"/>
-          <w:right w:val="none"/>
+          <w:bottom w:val="none" w:color="000000" w:sz="4" w:space="0"/>
+          <w:right w:val="none" w:color="000000" w:sz="4" w:space="0"/>
         </w:tcBorders>
       </w:tcPr>
     </w:tblStylePr>
@@ -25446,9 +25587,9 @@
         <w:shd w:val="clear" w:color="ffffff" w:themeColor="light1" w:fill="ffffff" w:themeFill="light1"/>
         <w:tcBorders>
           <w:top w:val="single" w:color="000000" w:themeColor="accent4" w:themeTint="9A" w:sz="4" w:space="0"/>
-          <w:left w:val="none"/>
-          <w:bottom w:val="none"/>
-          <w:right w:val="none"/>
+          <w:left w:val="none" w:color="000000" w:sz="4" w:space="0"/>
+          <w:bottom w:val="none" w:color="000000" w:sz="4" w:space="0"/>
+          <w:right w:val="none" w:color="000000" w:sz="4" w:space="0"/>
         </w:tcBorders>
       </w:tcPr>
     </w:tblStylePr>
@@ -25523,9 +25664,9 @@
       </w:tcPr>
     </w:tblStylePr>
   </w:style>
-  <w:style w:type="table" w:styleId="151">
+  <w:style w:type="table" w:styleId="791">
     <w:name w:val="List Table 7 Colorful - Accent 5"/>
-    <w:basedOn w:val="618"/>
+    <w:basedOn w:val="833"/>
     <w:uiPriority w:val="99"/>
     <w:pPr>
       <w:pBdr/>
@@ -25624,11 +25765,11 @@
         <w:tblBorders/>
       </w:tblPr>
       <w:tcPr>
-        <w:shd w:color="ffffff"/>
+        <w:shd w:val="clear" w:color="ffffff"/>
         <w:tcBorders>
-          <w:top w:val="none"/>
-          <w:left w:val="none"/>
-          <w:bottom w:val="none"/>
+          <w:top w:val="none" w:color="000000" w:sz="4" w:space="0"/>
+          <w:left w:val="none" w:color="000000" w:sz="4" w:space="0"/>
+          <w:bottom w:val="none" w:color="000000" w:sz="4" w:space="0"/>
           <w:right w:val="single" w:color="000000" w:themeColor="accent5" w:themeTint="9A" w:sz="4" w:space="0"/>
         </w:tcBorders>
       </w:tcPr>
@@ -25651,10 +25792,10 @@
       <w:tcPr>
         <w:shd w:val="clear" w:color="ffffff" w:themeColor="light1" w:fill="ffffff" w:themeFill="light1"/>
         <w:tcBorders>
-          <w:top w:val="none"/>
-          <w:left w:val="none"/>
+          <w:top w:val="none" w:color="000000" w:sz="4" w:space="0"/>
+          <w:left w:val="none" w:color="000000" w:sz="4" w:space="0"/>
           <w:bottom w:val="single" w:color="000000" w:themeColor="accent5" w:themeTint="9A" w:sz="4" w:space="0"/>
-          <w:right w:val="none"/>
+          <w:right w:val="none" w:color="000000" w:sz="4" w:space="0"/>
         </w:tcBorders>
       </w:tcPr>
     </w:tblStylePr>
@@ -25674,12 +25815,12 @@
         <w:tblBorders/>
       </w:tblPr>
       <w:tcPr>
-        <w:shd w:color="ffffff"/>
+        <w:shd w:val="clear" w:color="ffffff"/>
         <w:tcBorders>
-          <w:top w:val="none"/>
+          <w:top w:val="none" w:color="000000" w:sz="4" w:space="0"/>
           <w:left w:val="single" w:color="000000" w:themeColor="accent5" w:themeTint="9A" w:sz="4" w:space="0"/>
-          <w:bottom w:val="none"/>
-          <w:right w:val="none"/>
+          <w:bottom w:val="none" w:color="000000" w:sz="4" w:space="0"/>
+          <w:right w:val="none" w:color="000000" w:sz="4" w:space="0"/>
         </w:tcBorders>
       </w:tcPr>
     </w:tblStylePr>
@@ -25702,9 +25843,9 @@
         <w:shd w:val="clear" w:color="ffffff" w:themeColor="light1" w:fill="ffffff" w:themeFill="light1"/>
         <w:tcBorders>
           <w:top w:val="single" w:color="000000" w:themeColor="accent5" w:themeTint="9A" w:sz="4" w:space="0"/>
-          <w:left w:val="none"/>
-          <w:bottom w:val="none"/>
-          <w:right w:val="none"/>
+          <w:left w:val="none" w:color="000000" w:sz="4" w:space="0"/>
+          <w:bottom w:val="none" w:color="000000" w:sz="4" w:space="0"/>
+          <w:right w:val="none" w:color="000000" w:sz="4" w:space="0"/>
         </w:tcBorders>
       </w:tcPr>
     </w:tblStylePr>
@@ -25779,9 +25920,9 @@
       </w:tcPr>
     </w:tblStylePr>
   </w:style>
-  <w:style w:type="table" w:styleId="152">
+  <w:style w:type="table" w:styleId="792">
     <w:name w:val="List Table 7 Colorful - Accent 6"/>
-    <w:basedOn w:val="618"/>
+    <w:basedOn w:val="833"/>
     <w:uiPriority w:val="99"/>
     <w:pPr>
       <w:pBdr/>
@@ -25880,11 +26021,11 @@
         <w:tblBorders/>
       </w:tblPr>
       <w:tcPr>
-        <w:shd w:color="ffffff"/>
+        <w:shd w:val="clear" w:color="ffffff"/>
         <w:tcBorders>
-          <w:top w:val="none"/>
-          <w:left w:val="none"/>
-          <w:bottom w:val="none"/>
+          <w:top w:val="none" w:color="000000" w:sz="4" w:space="0"/>
+          <w:left w:val="none" w:color="000000" w:sz="4" w:space="0"/>
+          <w:bottom w:val="none" w:color="000000" w:sz="4" w:space="0"/>
           <w:right w:val="single" w:color="000000" w:themeColor="accent6" w:themeTint="98" w:sz="4" w:space="0"/>
         </w:tcBorders>
       </w:tcPr>
@@ -25907,10 +26048,10 @@
       <w:tcPr>
         <w:shd w:val="clear" w:color="ffffff" w:themeColor="light1" w:fill="ffffff" w:themeFill="light1"/>
         <w:tcBorders>
-          <w:top w:val="none"/>
-          <w:left w:val="none"/>
+          <w:top w:val="none" w:color="000000" w:sz="4" w:space="0"/>
+          <w:left w:val="none" w:color="000000" w:sz="4" w:space="0"/>
           <w:bottom w:val="single" w:color="000000" w:themeColor="accent6" w:themeTint="98" w:sz="4" w:space="0"/>
-          <w:right w:val="none"/>
+          <w:right w:val="none" w:color="000000" w:sz="4" w:space="0"/>
         </w:tcBorders>
       </w:tcPr>
     </w:tblStylePr>
@@ -25930,12 +26071,12 @@
         <w:tblBorders/>
       </w:tblPr>
       <w:tcPr>
-        <w:shd w:color="ffffff"/>
+        <w:shd w:val="clear" w:color="ffffff"/>
         <w:tcBorders>
-          <w:top w:val="none"/>
+          <w:top w:val="none" w:color="000000" w:sz="4" w:space="0"/>
           <w:left w:val="single" w:color="000000" w:themeColor="accent6" w:themeTint="98" w:sz="4" w:space="0"/>
-          <w:bottom w:val="none"/>
-          <w:right w:val="none"/>
+          <w:bottom w:val="none" w:color="000000" w:sz="4" w:space="0"/>
+          <w:right w:val="none" w:color="000000" w:sz="4" w:space="0"/>
         </w:tcBorders>
       </w:tcPr>
     </w:tblStylePr>
@@ -25958,9 +26099,9 @@
         <w:shd w:val="clear" w:color="ffffff" w:themeColor="light1" w:fill="ffffff" w:themeFill="light1"/>
         <w:tcBorders>
           <w:top w:val="single" w:color="000000" w:themeColor="accent6" w:themeTint="98" w:sz="4" w:space="0"/>
-          <w:left w:val="none"/>
-          <w:bottom w:val="none"/>
-          <w:right w:val="none"/>
+          <w:left w:val="none" w:color="000000" w:sz="4" w:space="0"/>
+          <w:bottom w:val="none" w:color="000000" w:sz="4" w:space="0"/>
+          <w:right w:val="none" w:color="000000" w:sz="4" w:space="0"/>
         </w:tcBorders>
       </w:tcPr>
     </w:tblStylePr>
@@ -26035,9 +26176,9 @@
       </w:tcPr>
     </w:tblStylePr>
   </w:style>
-  <w:style w:type="table" w:styleId="153">
+  <w:style w:type="table" w:styleId="793">
     <w:name w:val="Lined - Accent"/>
-    <w:basedOn w:val="618"/>
+    <w:basedOn w:val="833"/>
     <w:uiPriority w:val="99"/>
     <w:pPr>
       <w:pBdr/>
@@ -26272,9 +26413,9 @@
       </w:tcPr>
     </w:tblStylePr>
   </w:style>
-  <w:style w:type="table" w:styleId="154">
+  <w:style w:type="table" w:styleId="794">
     <w:name w:val="Lined - Accent 1"/>
-    <w:basedOn w:val="618"/>
+    <w:basedOn w:val="833"/>
     <w:uiPriority w:val="99"/>
     <w:pPr>
       <w:pBdr/>
@@ -26509,9 +26650,9 @@
       </w:tcPr>
     </w:tblStylePr>
   </w:style>
-  <w:style w:type="table" w:styleId="155">
+  <w:style w:type="table" w:styleId="795">
     <w:name w:val="Lined - Accent 2"/>
-    <w:basedOn w:val="618"/>
+    <w:basedOn w:val="833"/>
     <w:uiPriority w:val="99"/>
     <w:pPr>
       <w:pBdr/>
@@ -26746,9 +26887,9 @@
       </w:tcPr>
     </w:tblStylePr>
   </w:style>
-  <w:style w:type="table" w:styleId="156">
+  <w:style w:type="table" w:styleId="796">
     <w:name w:val="Lined - Accent 3"/>
-    <w:basedOn w:val="618"/>
+    <w:basedOn w:val="833"/>
     <w:uiPriority w:val="99"/>
     <w:pPr>
       <w:pBdr/>
@@ -26983,9 +27124,9 @@
       </w:tcPr>
     </w:tblStylePr>
   </w:style>
-  <w:style w:type="table" w:styleId="157">
+  <w:style w:type="table" w:styleId="797">
     <w:name w:val="Lined - Accent 4"/>
-    <w:basedOn w:val="618"/>
+    <w:basedOn w:val="833"/>
     <w:uiPriority w:val="99"/>
     <w:pPr>
       <w:pBdr/>
@@ -27220,9 +27361,9 @@
       </w:tcPr>
     </w:tblStylePr>
   </w:style>
-  <w:style w:type="table" w:styleId="158">
+  <w:style w:type="table" w:styleId="798">
     <w:name w:val="Lined - Accent 5"/>
-    <w:basedOn w:val="618"/>
+    <w:basedOn w:val="833"/>
     <w:uiPriority w:val="99"/>
     <w:pPr>
       <w:pBdr/>
@@ -27457,9 +27598,9 @@
       </w:tcPr>
     </w:tblStylePr>
   </w:style>
-  <w:style w:type="table" w:styleId="159">
+  <w:style w:type="table" w:styleId="799">
     <w:name w:val="Lined - Accent 6"/>
-    <w:basedOn w:val="618"/>
+    <w:basedOn w:val="833"/>
     <w:uiPriority w:val="99"/>
     <w:pPr>
       <w:pBdr/>
@@ -27694,9 +27835,9 @@
       </w:tcPr>
     </w:tblStylePr>
   </w:style>
-  <w:style w:type="table" w:styleId="160">
+  <w:style w:type="table" w:styleId="800">
     <w:name w:val="Bordered &amp; Lined - Accent"/>
-    <w:basedOn w:val="618"/>
+    <w:basedOn w:val="833"/>
     <w:uiPriority w:val="99"/>
     <w:pPr>
       <w:pBdr/>
@@ -27938,9 +28079,9 @@
       </w:tcPr>
     </w:tblStylePr>
   </w:style>
-  <w:style w:type="table" w:styleId="161">
+  <w:style w:type="table" w:styleId="801">
     <w:name w:val="Bordered &amp; Lined - Accent 1"/>
-    <w:basedOn w:val="618"/>
+    <w:basedOn w:val="833"/>
     <w:uiPriority w:val="99"/>
     <w:pPr>
       <w:pBdr/>
@@ -28182,9 +28323,9 @@
       </w:tcPr>
     </w:tblStylePr>
   </w:style>
-  <w:style w:type="table" w:styleId="162">
+  <w:style w:type="table" w:styleId="802">
     <w:name w:val="Bordered &amp; Lined - Accent 2"/>
-    <w:basedOn w:val="618"/>
+    <w:basedOn w:val="833"/>
     <w:uiPriority w:val="99"/>
     <w:pPr>
       <w:pBdr/>
@@ -28426,9 +28567,9 @@
       </w:tcPr>
     </w:tblStylePr>
   </w:style>
-  <w:style w:type="table" w:styleId="163">
+  <w:style w:type="table" w:styleId="803">
     <w:name w:val="Bordered &amp; Lined - Accent 3"/>
-    <w:basedOn w:val="618"/>
+    <w:basedOn w:val="833"/>
     <w:uiPriority w:val="99"/>
     <w:pPr>
       <w:pBdr/>
@@ -28670,9 +28811,9 @@
       </w:tcPr>
     </w:tblStylePr>
   </w:style>
-  <w:style w:type="table" w:styleId="164">
+  <w:style w:type="table" w:styleId="804">
     <w:name w:val="Bordered &amp; Lined - Accent 4"/>
-    <w:basedOn w:val="618"/>
+    <w:basedOn w:val="833"/>
     <w:uiPriority w:val="99"/>
     <w:pPr>
       <w:pBdr/>
@@ -28914,9 +29055,9 @@
       </w:tcPr>
     </w:tblStylePr>
   </w:style>
-  <w:style w:type="table" w:styleId="165">
+  <w:style w:type="table" w:styleId="805">
     <w:name w:val="Bordered &amp; Lined - Accent 5"/>
-    <w:basedOn w:val="618"/>
+    <w:basedOn w:val="833"/>
     <w:uiPriority w:val="99"/>
     <w:pPr>
       <w:pBdr/>
@@ -29158,9 +29299,9 @@
       </w:tcPr>
     </w:tblStylePr>
   </w:style>
-  <w:style w:type="table" w:styleId="166">
+  <w:style w:type="table" w:styleId="806">
     <w:name w:val="Bordered &amp; Lined - Accent 6"/>
-    <w:basedOn w:val="618"/>
+    <w:basedOn w:val="833"/>
     <w:uiPriority w:val="99"/>
     <w:pPr>
       <w:pBdr/>
@@ -29402,9 +29543,9 @@
       </w:tcPr>
     </w:tblStylePr>
   </w:style>
-  <w:style w:type="table" w:styleId="167">
+  <w:style w:type="table" w:styleId="807">
     <w:name w:val="Bordered"/>
-    <w:basedOn w:val="618"/>
+    <w:basedOn w:val="833"/>
     <w:uiPriority w:val="99"/>
     <w:pPr>
       <w:pBdr/>
@@ -29633,9 +29774,9 @@
       </w:tcPr>
     </w:tblStylePr>
   </w:style>
-  <w:style w:type="table" w:styleId="168">
+  <w:style w:type="table" w:styleId="808">
     <w:name w:val="Bordered - Accent 1"/>
-    <w:basedOn w:val="618"/>
+    <w:basedOn w:val="833"/>
     <w:uiPriority w:val="99"/>
     <w:pPr>
       <w:pBdr/>
@@ -29864,9 +30005,9 @@
       </w:tcPr>
     </w:tblStylePr>
   </w:style>
-  <w:style w:type="table" w:styleId="169">
+  <w:style w:type="table" w:styleId="809">
     <w:name w:val="Bordered - Accent 2"/>
-    <w:basedOn w:val="618"/>
+    <w:basedOn w:val="833"/>
     <w:uiPriority w:val="99"/>
     <w:pPr>
       <w:pBdr/>
@@ -30095,9 +30236,9 @@
       </w:tcPr>
     </w:tblStylePr>
   </w:style>
-  <w:style w:type="table" w:styleId="170">
+  <w:style w:type="table" w:styleId="810">
     <w:name w:val="Bordered - Accent 3"/>
-    <w:basedOn w:val="618"/>
+    <w:basedOn w:val="833"/>
     <w:uiPriority w:val="99"/>
     <w:pPr>
       <w:pBdr/>
@@ -30326,9 +30467,9 @@
       </w:tcPr>
     </w:tblStylePr>
   </w:style>
-  <w:style w:type="table" w:styleId="171">
+  <w:style w:type="table" w:styleId="811">
     <w:name w:val="Bordered - Accent 4"/>
-    <w:basedOn w:val="618"/>
+    <w:basedOn w:val="833"/>
     <w:uiPriority w:val="99"/>
     <w:pPr>
       <w:pBdr/>
@@ -30557,9 +30698,9 @@
       </w:tcPr>
     </w:tblStylePr>
   </w:style>
-  <w:style w:type="table" w:styleId="172">
+  <w:style w:type="table" w:styleId="812">
     <w:name w:val="Bordered - Accent 5"/>
-    <w:basedOn w:val="618"/>
+    <w:basedOn w:val="833"/>
     <w:uiPriority w:val="99"/>
     <w:pPr>
       <w:pBdr/>
@@ -30788,9 +30929,9 @@
       </w:tcPr>
     </w:tblStylePr>
   </w:style>
-  <w:style w:type="table" w:styleId="173">
+  <w:style w:type="table" w:styleId="813">
     <w:name w:val="Bordered - Accent 6"/>
-    <w:basedOn w:val="618"/>
+    <w:basedOn w:val="833"/>
     <w:uiPriority w:val="99"/>
     <w:pPr>
       <w:pBdr/>
@@ -31019,7 +31160,7 @@
       </w:tcPr>
     </w:tblStylePr>
   </w:style>
-  <w:style w:type="character" w:styleId="174">
+  <w:style w:type="character" w:styleId="814">
     <w:name w:val="Hyperlink"/>
     <w:uiPriority w:val="99"/>
     <w:unhideWhenUsed/>
@@ -31033,10 +31174,10 @@
       <w:u w:val="single"/>
     </w:rPr>
   </w:style>
-  <w:style w:type="paragraph" w:styleId="175">
+  <w:style w:type="paragraph" w:styleId="815">
     <w:name w:val="footnote text"/>
-    <w:basedOn w:val="617"/>
-    <w:link w:val="176"/>
+    <w:basedOn w:val="832"/>
+    <w:link w:val="816"/>
     <w:uiPriority w:val="99"/>
     <w:semiHidden/>
     <w:unhideWhenUsed/>
@@ -31049,9 +31190,9 @@
       <w:sz w:val="18"/>
     </w:rPr>
   </w:style>
-  <w:style w:type="character" w:styleId="176">
+  <w:style w:type="character" w:styleId="816">
     <w:name w:val="Footnote Text Char"/>
-    <w:link w:val="175"/>
+    <w:link w:val="815"/>
     <w:uiPriority w:val="99"/>
     <w:pPr>
       <w:pBdr/>
@@ -31062,9 +31203,8 @@
       <w:sz w:val="18"/>
     </w:rPr>
   </w:style>
-  <w:style w:type="character" w:styleId="177">
+  <w:style w:type="character" w:styleId="817">
     <w:name w:val="footnote reference"/>
-    <w:basedOn w:val="11"/>
     <w:uiPriority w:val="99"/>
     <w:unhideWhenUsed/>
     <w:pPr>
@@ -31076,10 +31216,10 @@
       <w:vertAlign w:val="superscript"/>
     </w:rPr>
   </w:style>
-  <w:style w:type="paragraph" w:styleId="178">
+  <w:style w:type="paragraph" w:styleId="818">
     <w:name w:val="endnote text"/>
-    <w:basedOn w:val="617"/>
-    <w:link w:val="179"/>
+    <w:basedOn w:val="832"/>
+    <w:link w:val="819"/>
     <w:uiPriority w:val="99"/>
     <w:semiHidden/>
     <w:unhideWhenUsed/>
@@ -31092,9 +31232,9 @@
       <w:sz w:val="20"/>
     </w:rPr>
   </w:style>
-  <w:style w:type="character" w:styleId="179">
+  <w:style w:type="character" w:styleId="819">
     <w:name w:val="Endnote Text Char"/>
-    <w:link w:val="178"/>
+    <w:link w:val="818"/>
     <w:uiPriority w:val="99"/>
     <w:pPr>
       <w:pBdr/>
@@ -31105,9 +31245,8 @@
       <w:sz w:val="20"/>
     </w:rPr>
   </w:style>
-  <w:style w:type="character" w:styleId="180">
+  <w:style w:type="character" w:styleId="820">
     <w:name w:val="endnote reference"/>
-    <w:basedOn w:val="11"/>
     <w:uiPriority w:val="99"/>
     <w:semiHidden/>
     <w:unhideWhenUsed/>
@@ -31120,10 +31259,10 @@
       <w:vertAlign w:val="superscript"/>
     </w:rPr>
   </w:style>
-  <w:style w:type="paragraph" w:styleId="181">
+  <w:style w:type="paragraph" w:styleId="821">
     <w:name w:val="toc 1"/>
-    <w:basedOn w:val="617"/>
-    <w:next w:val="617"/>
+    <w:basedOn w:val="832"/>
+    <w:next w:val="832"/>
     <w:uiPriority w:val="39"/>
     <w:unhideWhenUsed/>
     <w:pPr>
@@ -31132,10 +31271,10 @@
       <w:ind w:right="0" w:firstLine="0" w:left="0"/>
     </w:pPr>
   </w:style>
-  <w:style w:type="paragraph" w:styleId="182">
+  <w:style w:type="paragraph" w:styleId="822">
     <w:name w:val="toc 2"/>
-    <w:basedOn w:val="617"/>
-    <w:next w:val="617"/>
+    <w:basedOn w:val="832"/>
+    <w:next w:val="832"/>
     <w:uiPriority w:val="39"/>
     <w:unhideWhenUsed/>
     <w:pPr>
@@ -31144,10 +31283,10 @@
       <w:ind w:right="0" w:firstLine="0" w:left="283"/>
     </w:pPr>
   </w:style>
-  <w:style w:type="paragraph" w:styleId="183">
+  <w:style w:type="paragraph" w:styleId="823">
     <w:name w:val="toc 3"/>
-    <w:basedOn w:val="617"/>
-    <w:next w:val="617"/>
+    <w:basedOn w:val="832"/>
+    <w:next w:val="832"/>
     <w:uiPriority w:val="39"/>
     <w:unhideWhenUsed/>
     <w:pPr>
@@ -31156,10 +31295,10 @@
       <w:ind w:right="0" w:firstLine="0" w:left="567"/>
     </w:pPr>
   </w:style>
-  <w:style w:type="paragraph" w:styleId="184">
+  <w:style w:type="paragraph" w:styleId="824">
     <w:name w:val="toc 4"/>
-    <w:basedOn w:val="617"/>
-    <w:next w:val="617"/>
+    <w:basedOn w:val="832"/>
+    <w:next w:val="832"/>
     <w:uiPriority w:val="39"/>
     <w:unhideWhenUsed/>
     <w:pPr>
@@ -31168,10 +31307,10 @@
       <w:ind w:right="0" w:firstLine="0" w:left="850"/>
     </w:pPr>
   </w:style>
-  <w:style w:type="paragraph" w:styleId="185">
+  <w:style w:type="paragraph" w:styleId="825">
     <w:name w:val="toc 5"/>
-    <w:basedOn w:val="617"/>
-    <w:next w:val="617"/>
+    <w:basedOn w:val="832"/>
+    <w:next w:val="832"/>
     <w:uiPriority w:val="39"/>
     <w:unhideWhenUsed/>
     <w:pPr>
@@ -31180,10 +31319,10 @@
       <w:ind w:right="0" w:firstLine="0" w:left="1134"/>
     </w:pPr>
   </w:style>
-  <w:style w:type="paragraph" w:styleId="186">
+  <w:style w:type="paragraph" w:styleId="826">
     <w:name w:val="toc 6"/>
-    <w:basedOn w:val="617"/>
-    <w:next w:val="617"/>
+    <w:basedOn w:val="832"/>
+    <w:next w:val="832"/>
     <w:uiPriority w:val="39"/>
     <w:unhideWhenUsed/>
     <w:pPr>
@@ -31192,10 +31331,10 @@
       <w:ind w:right="0" w:firstLine="0" w:left="1417"/>
     </w:pPr>
   </w:style>
-  <w:style w:type="paragraph" w:styleId="187">
+  <w:style w:type="paragraph" w:styleId="827">
     <w:name w:val="toc 7"/>
-    <w:basedOn w:val="617"/>
-    <w:next w:val="617"/>
+    <w:basedOn w:val="832"/>
+    <w:next w:val="832"/>
     <w:uiPriority w:val="39"/>
     <w:unhideWhenUsed/>
     <w:pPr>
@@ -31204,10 +31343,10 @@
       <w:ind w:right="0" w:firstLine="0" w:left="1701"/>
     </w:pPr>
   </w:style>
-  <w:style w:type="paragraph" w:styleId="188">
+  <w:style w:type="paragraph" w:styleId="828">
     <w:name w:val="toc 8"/>
-    <w:basedOn w:val="617"/>
-    <w:next w:val="617"/>
+    <w:basedOn w:val="832"/>
+    <w:next w:val="832"/>
     <w:uiPriority w:val="39"/>
     <w:unhideWhenUsed/>
     <w:pPr>
@@ -31216,10 +31355,10 @@
       <w:ind w:right="0" w:firstLine="0" w:left="1984"/>
     </w:pPr>
   </w:style>
-  <w:style w:type="paragraph" w:styleId="189">
+  <w:style w:type="paragraph" w:styleId="829">
     <w:name w:val="toc 9"/>
-    <w:basedOn w:val="617"/>
-    <w:next w:val="617"/>
+    <w:basedOn w:val="832"/>
+    <w:next w:val="832"/>
     <w:uiPriority w:val="39"/>
     <w:unhideWhenUsed/>
     <w:pPr>
@@ -31228,7 +31367,7 @@
       <w:ind w:right="0" w:firstLine="0" w:left="2268"/>
     </w:pPr>
   </w:style>
-  <w:style w:type="paragraph" w:styleId="190">
+  <w:style w:type="paragraph" w:styleId="830">
     <w:name w:val="TOC Heading"/>
     <w:uiPriority w:val="39"/>
     <w:unhideWhenUsed/>
@@ -31238,10 +31377,10 @@
       <w:ind/>
     </w:pPr>
   </w:style>
-  <w:style w:type="paragraph" w:styleId="191">
+  <w:style w:type="paragraph" w:styleId="831">
     <w:name w:val="table of figures"/>
-    <w:basedOn w:val="617"/>
-    <w:next w:val="617"/>
+    <w:basedOn w:val="832"/>
+    <w:next w:val="832"/>
     <w:uiPriority w:val="99"/>
     <w:unhideWhenUsed/>
     <w:pPr>
@@ -31250,7 +31389,7 @@
       <w:ind/>
     </w:pPr>
   </w:style>
-  <w:style w:type="paragraph" w:styleId="617" w:default="1">
+  <w:style w:type="paragraph" w:styleId="832" w:default="1">
     <w:name w:val="Normal"/>
     <w:qFormat/>
     <w:pPr>
@@ -31259,7 +31398,7 @@
       <w:ind/>
     </w:pPr>
   </w:style>
-  <w:style w:type="table" w:styleId="618" w:default="1">
+  <w:style w:type="table" w:styleId="833" w:default="1">
     <w:name w:val="Normal Table"/>
     <w:uiPriority w:val="99"/>
     <w:semiHidden/>
@@ -31452,7 +31591,7 @@
       </w:tcPr>
     </w:tblStylePr>
   </w:style>
-  <w:style w:type="numbering" w:styleId="619" w:default="1">
+  <w:style w:type="numbering" w:styleId="834" w:default="1">
     <w:name w:val="No List"/>
     <w:uiPriority w:val="99"/>
     <w:semiHidden/>
@@ -31463,9 +31602,9 @@
       <w:ind/>
     </w:pPr>
   </w:style>
-  <w:style w:type="paragraph" w:styleId="620">
+  <w:style w:type="paragraph" w:styleId="835">
     <w:name w:val="No Spacing"/>
-    <w:basedOn w:val="617"/>
+    <w:basedOn w:val="832"/>
     <w:uiPriority w:val="1"/>
     <w:qFormat/>
     <w:pPr>
@@ -31474,9 +31613,9 @@
       <w:ind/>
     </w:pPr>
   </w:style>
-  <w:style w:type="paragraph" w:styleId="621">
+  <w:style w:type="paragraph" w:styleId="836">
     <w:name w:val="List Paragraph"/>
-    <w:basedOn w:val="617"/>
+    <w:basedOn w:val="832"/>
     <w:uiPriority w:val="34"/>
     <w:qFormat/>
     <w:pPr>
@@ -31486,7 +31625,7 @@
       <w:contextualSpacing w:val="true"/>
     </w:pPr>
   </w:style>
-  <w:style w:type="character" w:styleId="630" w:default="1">
+  <w:style w:type="character" w:styleId="837" w:default="1">
     <w:name w:val="Default Paragraph Font"/>
     <w:uiPriority w:val="1"/>
     <w:semiHidden/>

</xml_diff>

<commit_message>
construindo documentação sobre o projeto
</commit_message>
<xml_diff>
--- a/docs/std-front-card-animated-css.docx
+++ b/docs/std-front-card-animated-css.docx
@@ -106,6 +106,11 @@
       </w:r>
       <w:r>
         <w:t xml:space="preserve">ão sobre o projeto de cards animados em uma pagina web usando HTML e CSS.</w:t>
+      </w:r>
+      <w:r>
+        <w:rPr>
+          <w:highlight w:val="none"/>
+        </w:rPr>
       </w:r>
       <w:r>
         <w:rPr>
@@ -179,6 +184,11 @@
           <w:highlight w:val="none"/>
         </w:rPr>
       </w:r>
+      <w:r>
+        <w:rPr>
+          <w:highlight w:val="none"/>
+        </w:rPr>
+      </w:r>
     </w:p>
     <w:p>
       <w:pPr>
@@ -213,6 +223,11 @@
       </w:r>
       <w:r>
         <w:t xml:space="preserve">ítulos, links, paragrafos, etc.</w:t>
+      </w:r>
+      <w:r>
+        <w:rPr>
+          <w:highlight w:val="none"/>
+        </w:rPr>
       </w:r>
       <w:r>
         <w:rPr>
@@ -299,6 +314,11 @@
           <w:highlight w:val="none"/>
         </w:rPr>
       </w:r>
+      <w:r>
+        <w:rPr>
+          <w:highlight w:val="none"/>
+        </w:rPr>
+      </w:r>
     </w:p>
     <w:p>
       <w:pPr>
@@ -398,6 +418,11 @@
           <w:highlight w:val="none"/>
         </w:rPr>
       </w:r>
+      <w:r>
+        <w:rPr>
+          <w:highlight w:val="none"/>
+        </w:rPr>
+      </w:r>
     </w:p>
     <w:p>
       <w:pPr>
@@ -425,6 +450,11 @@
       </w:r>
       <w:r>
         <w:t xml:space="preserve">é um contexto que mostra bem a ideia de usar cards animados.</w:t>
+      </w:r>
+      <w:r>
+        <w:rPr>
+          <w:highlight w:val="none"/>
+        </w:rPr>
       </w:r>
       <w:r>
         <w:rPr>
@@ -627,7 +657,7 @@
     </w:p>
     <w:p>
       <w:pPr>
-        <w:pStyle w:val="660"/>
+        <w:pStyle w:val="1_634"/>
         <w:pBdr/>
         <w:spacing/>
         <w:ind/>
@@ -640,14 +670,7 @@
         <w:t xml:space="preserve">ão que afeta todos os elementos do documento</w:t>
       </w:r>
       <w:r/>
-    </w:p>
-    <w:p>
-      <w:pPr>
-        <w:pBdr/>
-        <w:spacing/>
-        <w:ind/>
-        <w:rPr/>
-      </w:pPr>
+      <w:r/>
       <w:r/>
       <w:r/>
     </w:p>
@@ -712,7 +735,11 @@
       <w:r>
         <w:t xml:space="preserve">ão.</w:t>
       </w:r>
-      <w:r/>
+      <w:r>
+        <w:rPr>
+          <w:highlight w:val="none"/>
+        </w:rPr>
+      </w:r>
     </w:p>
     <w:p>
       <w:pPr>
@@ -750,15 +777,588 @@
       <w:r>
         <w:t xml:space="preserve">údo para se adequar na tela dependendo do dispositivo.</w:t>
       </w:r>
+      <w:r>
+        <w:rPr>
+          <w:highlight w:val="none"/>
+        </w:rPr>
+      </w:r>
+    </w:p>
+    <w:p>
+      <w:pPr>
+        <w:pBdr>
+          <w:top w:val="none" w:color="000000" w:sz="4" w:space="0"/>
+          <w:left w:val="none" w:color="000000" w:sz="4" w:space="0"/>
+          <w:bottom w:val="none" w:color="000000" w:sz="4" w:space="0"/>
+          <w:right w:val="none" w:color="000000" w:sz="4" w:space="0"/>
+        </w:pBdr>
+        <w:shd w:val="clear" w:color="000000" w:fill="000000"/>
+        <w:spacing w:line="280" w:lineRule="atLeast"/>
+        <w:ind w:right="0" w:firstLine="0" w:left="0"/>
+        <w:rPr/>
+      </w:pPr>
+      <w:r>
+        <w:rPr>
+          <w:rFonts w:ascii="Courier New" w:hAnsi="Courier New" w:eastAsia="Courier New" w:cs="Courier New"/>
+          <w:color w:val="aaaaaa"/>
+          <w:sz w:val="28"/>
+        </w:rPr>
+        <w:t xml:space="preserve">.card-grid {</w:t>
+      </w:r>
       <w:r/>
     </w:p>
     <w:p>
       <w:pPr>
-        <w:pBdr/>
-        <w:spacing/>
-        <w:ind/>
+        <w:pBdr>
+          <w:top w:val="none" w:color="000000" w:sz="4" w:space="0"/>
+          <w:left w:val="none" w:color="000000" w:sz="4" w:space="0"/>
+          <w:bottom w:val="none" w:color="000000" w:sz="4" w:space="0"/>
+          <w:right w:val="none" w:color="000000" w:sz="4" w:space="0"/>
+        </w:pBdr>
+        <w:shd w:val="clear" w:color="000000" w:fill="000000"/>
+        <w:spacing w:line="280" w:lineRule="atLeast"/>
+        <w:ind w:right="0" w:firstLine="0" w:left="0"/>
         <w:rPr/>
       </w:pPr>
+      <w:r>
+        <w:rPr>
+          <w:rFonts w:ascii="Courier New" w:hAnsi="Courier New" w:eastAsia="Courier New" w:cs="Courier New"/>
+          <w:color w:val="aaaaaa"/>
+          <w:sz w:val="28"/>
+        </w:rPr>
+        <w:t xml:space="preserve">  </w:t>
+      </w:r>
+      <w:r>
+        <w:rPr>
+          <w:rFonts w:ascii="Courier New" w:hAnsi="Courier New" w:eastAsia="Courier New" w:cs="Courier New"/>
+          <w:color w:val="ff5555"/>
+          <w:sz w:val="28"/>
+        </w:rPr>
+        <w:t xml:space="preserve">display</w:t>
+      </w:r>
+      <w:r>
+        <w:rPr>
+          <w:rFonts w:ascii="Courier New" w:hAnsi="Courier New" w:eastAsia="Courier New" w:cs="Courier New"/>
+          <w:color w:val="aaaaaa"/>
+          <w:sz w:val="28"/>
+        </w:rPr>
+        <w:t xml:space="preserve">: grid;</w:t>
+      </w:r>
+      <w:r/>
+    </w:p>
+    <w:p>
+      <w:pPr>
+        <w:pBdr>
+          <w:top w:val="none" w:color="000000" w:sz="4" w:space="0"/>
+          <w:left w:val="none" w:color="000000" w:sz="4" w:space="0"/>
+          <w:bottom w:val="none" w:color="000000" w:sz="4" w:space="0"/>
+          <w:right w:val="none" w:color="000000" w:sz="4" w:space="0"/>
+        </w:pBdr>
+        <w:shd w:val="clear" w:color="000000" w:fill="000000"/>
+        <w:spacing w:line="280" w:lineRule="atLeast"/>
+        <w:ind w:right="0" w:firstLine="0" w:left="0"/>
+        <w:rPr/>
+      </w:pPr>
+      <w:r>
+        <w:rPr>
+          <w:rFonts w:ascii="Courier New" w:hAnsi="Courier New" w:eastAsia="Courier New" w:cs="Courier New"/>
+          <w:color w:val="aaaaaa"/>
+          <w:sz w:val="28"/>
+        </w:rPr>
+        <w:t xml:space="preserve">  grid-template-</w:t>
+      </w:r>
+      <w:r>
+        <w:rPr>
+          <w:rFonts w:ascii="Courier New" w:hAnsi="Courier New" w:eastAsia="Courier New" w:cs="Courier New"/>
+          <w:color w:val="ff5555"/>
+          <w:sz w:val="28"/>
+        </w:rPr>
+        <w:t xml:space="preserve">columns</w:t>
+      </w:r>
+      <w:r>
+        <w:rPr>
+          <w:rFonts w:ascii="Courier New" w:hAnsi="Courier New" w:eastAsia="Courier New" w:cs="Courier New"/>
+          <w:color w:val="aaaaaa"/>
+          <w:sz w:val="28"/>
+        </w:rPr>
+        <w:t xml:space="preserve">: </w:t>
+      </w:r>
+      <w:r>
+        <w:rPr>
+          <w:rFonts w:ascii="Courier New" w:hAnsi="Courier New" w:eastAsia="Courier New" w:cs="Courier New"/>
+          <w:color w:val="ff55ff"/>
+          <w:sz w:val="28"/>
+        </w:rPr>
+        <w:t xml:space="preserve">repeat</w:t>
+      </w:r>
+      <w:r>
+        <w:rPr>
+          <w:rFonts w:ascii="Courier New" w:hAnsi="Courier New" w:eastAsia="Courier New" w:cs="Courier New"/>
+          <w:color w:val="aaaaaa"/>
+          <w:sz w:val="28"/>
+        </w:rPr>
+        <w:t xml:space="preserve">(auto-fit, </w:t>
+      </w:r>
+      <w:r>
+        <w:rPr>
+          <w:rFonts w:ascii="Courier New" w:hAnsi="Courier New" w:eastAsia="Courier New" w:cs="Courier New"/>
+          <w:color w:val="ff55ff"/>
+          <w:sz w:val="28"/>
+        </w:rPr>
+        <w:t xml:space="preserve">minmax</w:t>
+      </w:r>
+      <w:r>
+        <w:rPr>
+          <w:rFonts w:ascii="Courier New" w:hAnsi="Courier New" w:eastAsia="Courier New" w:cs="Courier New"/>
+          <w:color w:val="aaaaaa"/>
+          <w:sz w:val="28"/>
+        </w:rPr>
+        <w:t xml:space="preserve">(</w:t>
+      </w:r>
+      <w:r>
+        <w:rPr>
+          <w:rFonts w:ascii="Courier New" w:hAnsi="Courier New" w:eastAsia="Courier New" w:cs="Courier New"/>
+          <w:color w:val="ff55ff"/>
+          <w:sz w:val="28"/>
+        </w:rPr>
+        <w:t xml:space="preserve">300px</w:t>
+      </w:r>
+      <w:r>
+        <w:rPr>
+          <w:rFonts w:ascii="Courier New" w:hAnsi="Courier New" w:eastAsia="Courier New" w:cs="Courier New"/>
+          <w:color w:val="aaaaaa"/>
+          <w:sz w:val="28"/>
+        </w:rPr>
+        <w:t xml:space="preserve">, </w:t>
+      </w:r>
+      <w:r>
+        <w:rPr>
+          <w:rFonts w:ascii="Courier New" w:hAnsi="Courier New" w:eastAsia="Courier New" w:cs="Courier New"/>
+          <w:color w:val="ff55ff"/>
+          <w:sz w:val="28"/>
+        </w:rPr>
+        <w:t xml:space="preserve">1</w:t>
+      </w:r>
+      <w:r>
+        <w:rPr>
+          <w:rFonts w:ascii="Courier New" w:hAnsi="Courier New" w:eastAsia="Courier New" w:cs="Courier New"/>
+          <w:color w:val="aaaaaa"/>
+          <w:sz w:val="28"/>
+        </w:rPr>
+        <w:t xml:space="preserve">fr));</w:t>
+      </w:r>
+      <w:r/>
+    </w:p>
+    <w:p>
+      <w:pPr>
+        <w:pBdr>
+          <w:top w:val="none" w:color="000000" w:sz="4" w:space="0"/>
+          <w:left w:val="none" w:color="000000" w:sz="4" w:space="0"/>
+          <w:bottom w:val="none" w:color="000000" w:sz="4" w:space="0"/>
+          <w:right w:val="none" w:color="000000" w:sz="4" w:space="0"/>
+        </w:pBdr>
+        <w:shd w:val="clear" w:color="000000" w:fill="000000"/>
+        <w:spacing w:line="280" w:lineRule="atLeast"/>
+        <w:ind w:right="0" w:firstLine="0" w:left="0"/>
+        <w:rPr/>
+      </w:pPr>
+      <w:r>
+        <w:rPr>
+          <w:rFonts w:ascii="Courier New" w:hAnsi="Courier New" w:eastAsia="Courier New" w:cs="Courier New"/>
+          <w:color w:val="aaaaaa"/>
+          <w:sz w:val="28"/>
+        </w:rPr>
+        <w:t xml:space="preserve">  gap: </w:t>
+      </w:r>
+      <w:r>
+        <w:rPr>
+          <w:rFonts w:ascii="Courier New" w:hAnsi="Courier New" w:eastAsia="Courier New" w:cs="Courier New"/>
+          <w:color w:val="ff55ff"/>
+          <w:sz w:val="28"/>
+        </w:rPr>
+        <w:t xml:space="preserve">1rem</w:t>
+      </w:r>
+      <w:r>
+        <w:rPr>
+          <w:rFonts w:ascii="Courier New" w:hAnsi="Courier New" w:eastAsia="Courier New" w:cs="Courier New"/>
+          <w:color w:val="aaaaaa"/>
+          <w:sz w:val="28"/>
+        </w:rPr>
+        <w:t xml:space="preserve">;</w:t>
+      </w:r>
+      <w:r/>
+    </w:p>
+    <w:p>
+      <w:pPr>
+        <w:pBdr>
+          <w:top w:val="none" w:color="000000" w:sz="4" w:space="0"/>
+          <w:left w:val="none" w:color="000000" w:sz="4" w:space="0"/>
+          <w:bottom w:val="none" w:color="000000" w:sz="4" w:space="0"/>
+          <w:right w:val="none" w:color="000000" w:sz="4" w:space="0"/>
+        </w:pBdr>
+        <w:shd w:val="clear" w:color="000000" w:fill="000000"/>
+        <w:spacing w:line="280" w:lineRule="atLeast"/>
+        <w:ind w:right="0" w:firstLine="0" w:left="0"/>
+        <w:rPr/>
+      </w:pPr>
+      <w:r>
+        <w:rPr>
+          <w:rFonts w:ascii="Courier New" w:hAnsi="Courier New" w:eastAsia="Courier New" w:cs="Courier New"/>
+          <w:color w:val="aaaaaa"/>
+          <w:sz w:val="28"/>
+        </w:rPr>
+        <w:t xml:space="preserve">  </w:t>
+      </w:r>
+      <w:r>
+        <w:rPr>
+          <w:rFonts w:ascii="Courier New" w:hAnsi="Courier New" w:eastAsia="Courier New" w:cs="Courier New"/>
+          <w:color w:val="ff5555"/>
+          <w:sz w:val="28"/>
+        </w:rPr>
+        <w:t xml:space="preserve">align-items</w:t>
+      </w:r>
+      <w:r>
+        <w:rPr>
+          <w:rFonts w:ascii="Courier New" w:hAnsi="Courier New" w:eastAsia="Courier New" w:cs="Courier New"/>
+          <w:color w:val="aaaaaa"/>
+          <w:sz w:val="28"/>
+        </w:rPr>
+        <w:t xml:space="preserve">: flex-start;</w:t>
+      </w:r>
+      <w:r/>
+    </w:p>
+    <w:p>
+      <w:pPr>
+        <w:pBdr>
+          <w:top w:val="none" w:color="000000" w:sz="4" w:space="0"/>
+          <w:left w:val="none" w:color="000000" w:sz="4" w:space="0"/>
+          <w:bottom w:val="none" w:color="000000" w:sz="4" w:space="0"/>
+          <w:right w:val="none" w:color="000000" w:sz="4" w:space="0"/>
+        </w:pBdr>
+        <w:shd w:val="clear" w:color="000000" w:fill="000000"/>
+        <w:spacing w:line="280" w:lineRule="atLeast"/>
+        <w:ind w:right="0" w:firstLine="0" w:left="0"/>
+        <w:rPr/>
+      </w:pPr>
+      <w:r>
+        <w:rPr>
+          <w:rFonts w:ascii="Courier New" w:hAnsi="Courier New" w:eastAsia="Courier New" w:cs="Courier New"/>
+          <w:color w:val="aaaaaa"/>
+          <w:sz w:val="28"/>
+        </w:rPr>
+        <w:t xml:space="preserve">}</w:t>
+      </w:r>
+      <w:r/>
+    </w:p>
+    <w:p>
+      <w:pPr>
+        <w:pBdr/>
+        <w:spacing/>
+        <w:ind/>
+        <w:rPr/>
+      </w:pPr>
+      <w:r/>
+      <w:r/>
+    </w:p>
+    <w:p>
+      <w:pPr>
+        <w:pBdr/>
+        <w:spacing/>
+        <w:ind/>
+        <w:rPr>
+          <w14:ligatures w14:val="none"/>
+        </w:rPr>
+      </w:pPr>
+      <w:r>
+        <w:rPr>
+          <w:highlight w:val="none"/>
+        </w:rPr>
+        <w:t xml:space="preserve">Na classe </w:t>
+      </w:r>
+      <w:r>
+        <w:rPr>
+          <w:rFonts w:ascii="Nimbus Mono PS" w:hAnsi="Nimbus Mono PS" w:eastAsia="Nimbus Mono PS" w:cs="Nimbus Mono PS"/>
+          <w:highlight w:val="none"/>
+        </w:rPr>
+        <w:t xml:space="preserve">.card-grid </w:t>
+      </w:r>
+      <w:r>
+        <w:rPr>
+          <w:highlight w:val="none"/>
+        </w:rPr>
+        <w:t xml:space="preserve">usa-se um </w:t>
+      </w:r>
+      <w:r>
+        <w:rPr>
+          <w:rStyle w:val="1_635"/>
+          <w:rFonts w:ascii="Nimbus Mono PS" w:hAnsi="Nimbus Mono PS" w:eastAsia="Nimbus Mono PS" w:cs="Nimbus Mono PS"/>
+        </w:rPr>
+        <w:t xml:space="preserve">display: grid;</w:t>
+      </w:r>
+      <w:r>
+        <w:t xml:space="preserve">para indicar que vamos organizar os cards de an</w:t>
+      </w:r>
+      <w:r>
+        <w:t xml:space="preserve">úncios como se fosse caixas de tamanhos fixos na tela, o ganho que se tem quando define um container com o conceito de Grid Layout </w:t>
+      </w:r>
+      <w:r>
+        <w:t xml:space="preserve">é a possibilidade de conseguir posicionar os elementos de forma igual e din</w:t>
+      </w:r>
+      <w:r>
+        <w:t xml:space="preserve">âmica sem precisar usar floats e positioning.</w:t>
+      </w:r>
+      <w:r>
+        <w:rPr>
+          <w14:ligatures w14:val="none"/>
+        </w:rPr>
+      </w:r>
+    </w:p>
+    <w:p>
+      <w:pPr>
+        <w:pBdr/>
+        <w:spacing/>
+        <w:ind/>
+        <w:rPr>
+          <w:highlight w:val="none"/>
+          <w14:ligatures w14:val="none"/>
+        </w:rPr>
+      </w:pPr>
+      <w:r>
+        <w:t xml:space="preserve">Para definir o tamanho das colunas e quantas colunas ir</w:t>
+      </w:r>
+      <w:r>
+        <w:t xml:space="preserve">ão conter no Grid layout usamos o </w:t>
+      </w:r>
+      <w:r>
+        <w:rPr>
+          <w:rFonts w:ascii="Nimbus Mono PS" w:hAnsi="Nimbus Mono PS" w:eastAsia="Nimbus Mono PS" w:cs="Nimbus Mono PS"/>
+        </w:rPr>
+        <w:t xml:space="preserve">grid-template-columns</w:t>
+      </w:r>
+      <w:r>
+        <w:rPr>
+          <w14:ligatures w14:val="none"/>
+        </w:rPr>
+        <w:t xml:space="preserve">. </w:t>
+      </w:r>
+      <w:r/>
+    </w:p>
+    <w:p>
+      <w:pPr>
+        <w:pBdr/>
+        <w:spacing/>
+        <w:ind/>
+        <w:rPr>
+          <w:highlight w:val="none"/>
+          <w14:ligatures w14:val="none"/>
+        </w:rPr>
+      </w:pPr>
+      <w:r>
+        <w:rPr>
+          <w:highlight w:val="none"/>
+          <w14:ligatures w14:val="none"/>
+        </w:rPr>
+        <w:t xml:space="preserve">O </w:t>
+      </w:r>
+      <w:r>
+        <w:rPr>
+          <w:rFonts w:ascii="Nimbus Mono PS" w:hAnsi="Nimbus Mono PS" w:eastAsia="Nimbus Mono PS" w:cs="Nimbus Mono PS"/>
+          <w:highlight w:val="none"/>
+          <w14:ligatures w14:val="none"/>
+        </w:rPr>
+        <w:t xml:space="preserve">repeat()</w:t>
+      </w:r>
+      <w:r>
+        <w:rPr>
+          <w:highlight w:val="none"/>
+          <w14:ligatures w14:val="none"/>
+        </w:rPr>
+        <w:t xml:space="preserve"> </w:t>
+      </w:r>
+      <w:r>
+        <w:rPr>
+          <w:highlight w:val="none"/>
+          <w14:ligatures w14:val="none"/>
+        </w:rPr>
+        <w:t xml:space="preserve">é uma funç</w:t>
+      </w:r>
+      <w:r>
+        <w:rPr>
+          <w:highlight w:val="none"/>
+          <w14:ligatures w14:val="none"/>
+        </w:rPr>
+        <w:t xml:space="preserve">ão do CSS que vai repetir um fragmento de elementos de acordo com as colunas e linhas que ser</w:t>
+      </w:r>
+      <w:r>
+        <w:rPr>
+          <w:highlight w:val="none"/>
+          <w14:ligatures w14:val="none"/>
+        </w:rPr>
+        <w:t xml:space="preserve">ão exibidas de forma recorrente, padronizada e compactada.</w:t>
+      </w:r>
+      <w:r>
+        <w:rPr>
+          <w:highlight w:val="none"/>
+          <w14:ligatures w14:val="none"/>
+        </w:rPr>
+      </w:r>
+      <w:r>
+        <w:rPr>
+          <w:highlight w:val="none"/>
+          <w14:ligatures w14:val="none"/>
+        </w:rPr>
+      </w:r>
+      <w:r>
+        <w:rPr>
+          <w:highlight w:val="none"/>
+          <w14:ligatures w14:val="none"/>
+        </w:rPr>
+      </w:r>
+    </w:p>
+    <w:p>
+      <w:pPr>
+        <w:pBdr/>
+        <w:spacing/>
+        <w:ind/>
+        <w:rPr>
+          <w:highlight w:val="none"/>
+          <w14:ligatures w14:val="none"/>
+        </w:rPr>
+      </w:pPr>
+      <w:r>
+        <w:rPr>
+          <w:highlight w:val="none"/>
+          <w14:ligatures w14:val="none"/>
+        </w:rPr>
+        <w:t xml:space="preserve">O </w:t>
+      </w:r>
+      <w:r>
+        <w:rPr>
+          <w:rFonts w:ascii="Nimbus Mono PS" w:hAnsi="Nimbus Mono PS" w:eastAsia="Nimbus Mono PS" w:cs="Nimbus Mono PS"/>
+          <w:highlight w:val="none"/>
+          <w14:ligatures w14:val="none"/>
+        </w:rPr>
+        <w:t xml:space="preserve">gap </w:t>
+      </w:r>
+      <w:r>
+        <w:rPr>
+          <w:highlight w:val="none"/>
+          <w14:ligatures w14:val="none"/>
+        </w:rPr>
+        <w:t xml:space="preserve">especifica a distancia que os elementos ter</w:t>
+      </w:r>
+      <w:r>
+        <w:rPr>
+          <w:highlight w:val="none"/>
+          <w14:ligatures w14:val="none"/>
+        </w:rPr>
+        <w:t xml:space="preserve">ão um dos outros considerando linhas e colunas.</w:t>
+      </w:r>
+      <w:r>
+        <w:rPr>
+          <w:highlight w:val="none"/>
+          <w14:ligatures w14:val="none"/>
+        </w:rPr>
+      </w:r>
+    </w:p>
+    <w:p>
+      <w:pPr>
+        <w:pBdr/>
+        <w:spacing/>
+        <w:ind/>
+        <w:rPr>
+          <w:highlight w:val="none"/>
+          <w14:ligatures w14:val="none"/>
+        </w:rPr>
+      </w:pPr>
+      <w:r>
+        <w:rPr>
+          <w:highlight w:val="none"/>
+          <w14:ligatures w14:val="none"/>
+        </w:rPr>
+        <w:t xml:space="preserve">O </w:t>
+      </w:r>
+      <w:r>
+        <w:rPr>
+          <w:rFonts w:ascii="Nimbus Mono PS" w:hAnsi="Nimbus Mono PS" w:eastAsia="Nimbus Mono PS" w:cs="Nimbus Mono PS"/>
+          <w:highlight w:val="none"/>
+          <w14:ligatures w14:val="none"/>
+        </w:rPr>
+        <w:t xml:space="preserve">align-items</w:t>
+      </w:r>
+      <w:r>
+        <w:rPr>
+          <w:highlight w:val="none"/>
+          <w14:ligatures w14:val="none"/>
+        </w:rPr>
+        <w:t xml:space="preserve"> usando o valor </w:t>
+      </w:r>
+      <w:r>
+        <w:rPr>
+          <w:rFonts w:ascii="Nimbus Mono PS" w:hAnsi="Nimbus Mono PS" w:eastAsia="Nimbus Mono PS" w:cs="Nimbus Mono PS"/>
+          <w:highlight w:val="none"/>
+          <w14:ligatures w14:val="none"/>
+        </w:rPr>
+        <w:t xml:space="preserve">flex-start</w:t>
+      </w:r>
+      <w:r>
+        <w:rPr>
+          <w:highlight w:val="none"/>
+          <w14:ligatures w14:val="none"/>
+        </w:rPr>
+        <w:t xml:space="preserve"> posiciona itens a partir do seu in</w:t>
+      </w:r>
+      <w:r>
+        <w:rPr>
+          <w:highlight w:val="none"/>
+          <w14:ligatures w14:val="none"/>
+        </w:rPr>
+        <w:t xml:space="preserve">ício.</w:t>
+      </w:r>
+      <w:r>
+        <w:rPr>
+          <w:highlight w:val="none"/>
+          <w14:ligatures w14:val="none"/>
+        </w:rPr>
+      </w:r>
+    </w:p>
+    <w:p>
+      <w:pPr>
+        <w:pBdr/>
+        <w:shd w:val="nil"/>
+        <w:spacing/>
+        <w:ind/>
+        <w:rPr>
+          <w14:ligatures w14:val="none"/>
+        </w:rPr>
+      </w:pPr>
+      <w:r>
+        <w:rPr>
+          <w14:ligatures w14:val="none"/>
+        </w:rPr>
+        <w:br w:type="page" w:clear="all"/>
+      </w:r>
+      <w:r>
+        <w:rPr>
+          <w14:ligatures w14:val="none"/>
+        </w:rPr>
+      </w:r>
+    </w:p>
+    <w:p>
+      <w:pPr>
+        <w:pStyle w:val="660"/>
+        <w:pBdr/>
+        <w:spacing/>
+        <w:ind/>
+        <w:rPr>
+          <w14:ligatures w14:val="none"/>
+        </w:rPr>
+      </w:pPr>
+      <w:r>
+        <w:rPr>
+          <w:highlight w:val="none"/>
+        </w:rPr>
+        <w:t xml:space="preserve">Estilo dos cards</w:t>
+      </w:r>
       <w:r>
         <w:rPr>
           <w:highlight w:val="none"/>
@@ -766,7 +1366,7 @@
       </w:r>
       <w:r>
         <w:rPr>
-          <w:highlight w:val="none"/>
+          <w14:ligatures w14:val="none"/>
         </w:rPr>
       </w:r>
     </w:p>
@@ -777,16 +1377,8 @@
         <w:ind/>
         <w:rPr/>
       </w:pPr>
-      <w:r>
-        <w:rPr>
-          <w:highlight w:val="none"/>
-        </w:rPr>
-      </w:r>
-      <w:r>
-        <w:rPr>
-          <w:highlight w:val="none"/>
-        </w:rPr>
-      </w:r>
+      <w:r/>
+      <w:r/>
     </w:p>
     <w:sectPr>
       <w:footnotePr/>
@@ -31636,6 +32228,27 @@
       <w:ind/>
     </w:pPr>
   </w:style>
+  <w:style w:type="character" w:styleId="1_635" w:customStyle="1">
+    <w:name w:val="Code_character"/>
+    <w:link w:val="1_634"/>
+    <w:pPr>
+      <w:pBdr/>
+      <w:spacing/>
+      <w:ind/>
+    </w:pPr>
+  </w:style>
+  <w:style w:type="paragraph" w:styleId="1_634" w:customStyle="1">
+    <w:name w:val="Code"/>
+    <w:basedOn w:val="832"/>
+    <w:next w:val="832"/>
+    <w:link w:val="1_635"/>
+    <w:qFormat/>
+    <w:pPr>
+      <w:pBdr/>
+      <w:spacing/>
+      <w:ind/>
+    </w:pPr>
+  </w:style>
 </w:styles>
 </file>
 

</xml_diff>